<commit_message>
Subo la Segunda version del Ciclo del Proyecto
</commit_message>
<xml_diff>
--- a/Actividades/Proy01003/Ciclo de vida del proyecto.docx
+++ b/Actividades/Proy01003/Ciclo de vida del proyecto.docx
@@ -1,6 +1,6 @@
 
 <file path=word/document.xml><?xml version="1.0" encoding="utf-8"?>
-<w:document xmlns:wpc="http://schemas.microsoft.com/office/word/2010/wordprocessingCanvas" xmlns:cx="http://schemas.microsoft.com/office/drawing/2014/chartex" xmlns:cx1="http://schemas.microsoft.com/office/drawing/2015/9/8/chartex" xmlns:cx2="http://schemas.microsoft.com/office/drawing/2015/10/21/chartex" xmlns:cx3="http://schemas.microsoft.com/office/drawing/2016/5/9/chartex" xmlns:cx4="http://schemas.microsoft.com/office/drawing/2016/5/10/chartex" xmlns:cx5="http://schemas.microsoft.com/office/drawing/2016/5/11/chartex" xmlns:cx6="http://schemas.microsoft.com/office/drawing/2016/5/12/chartex" xmlns:cx7="http://schemas.microsoft.com/office/drawing/2016/5/13/chartex" xmlns:cx8="http://schemas.microsoft.com/office/drawing/2016/5/14/chartex" xmlns:mc="http://schemas.openxmlformats.org/markup-compatibility/2006" xmlns:aink="http://schemas.microsoft.com/office/drawing/2016/ink" xmlns:am3d="http://schemas.microsoft.com/office/drawing/2017/model3d" xmlns:o="urn:schemas-microsoft-com:office:office" xmlns:r="http://schemas.openxmlformats.org/officeDocument/2006/relationships" xmlns:m="http://schemas.openxmlformats.org/officeDocument/2006/math" xmlns:v="urn:schemas-microsoft-com:vml" xmlns:wp14="http://schemas.microsoft.com/office/word/2010/wordprocessingDrawing" xmlns:wp="http://schemas.openxmlformats.org/drawingml/2006/wordprocessingDrawing" xmlns:w10="urn:schemas-microsoft-com:office:word" xmlns:w="http://schemas.openxmlformats.org/wordprocessingml/2006/main" xmlns:w14="http://schemas.microsoft.com/office/word/2010/wordml" xmlns:w15="http://schemas.microsoft.com/office/word/2012/wordml" xmlns:w16cid="http://schemas.microsoft.com/office/word/2016/wordml/cid" xmlns:w16se="http://schemas.microsoft.com/office/word/2015/wordml/symex" xmlns:wpg="http://schemas.microsoft.com/office/word/2010/wordprocessingGroup" xmlns:wpi="http://schemas.microsoft.com/office/word/2010/wordprocessingInk" xmlns:wne="http://schemas.microsoft.com/office/word/2006/wordml" xmlns:wps="http://schemas.microsoft.com/office/word/2010/wordprocessingShape" mc:Ignorable="w14 w15 w16se w16cid wp14">
+<w:document xmlns:wpc="http://schemas.microsoft.com/office/word/2010/wordprocessingCanvas" xmlns:mc="http://schemas.openxmlformats.org/markup-compatibility/2006" xmlns:o="urn:schemas-microsoft-com:office:office" xmlns:r="http://schemas.openxmlformats.org/officeDocument/2006/relationships" xmlns:m="http://schemas.openxmlformats.org/officeDocument/2006/math" xmlns:v="urn:schemas-microsoft-com:vml" xmlns:wp14="http://schemas.microsoft.com/office/word/2010/wordprocessingDrawing" xmlns:wp="http://schemas.openxmlformats.org/drawingml/2006/wordprocessingDrawing" xmlns:w10="urn:schemas-microsoft-com:office:word" xmlns:w="http://schemas.openxmlformats.org/wordprocessingml/2006/main" xmlns:w14="http://schemas.microsoft.com/office/word/2010/wordml" xmlns:wpg="http://schemas.microsoft.com/office/word/2010/wordprocessingGroup" xmlns:wpi="http://schemas.microsoft.com/office/word/2010/wordprocessingInk" xmlns:wne="http://schemas.microsoft.com/office/word/2006/wordml" xmlns:wps="http://schemas.microsoft.com/office/word/2010/wordprocessingShape" mc:Ignorable="w14 wp14">
   <w:body>
     <w:p>
       <w:pPr>
@@ -15,6 +15,7 @@
           <w:noProof/>
           <w:sz w:val="76"/>
           <w:szCs w:val="76"/>
+          <w:lang w:eastAsia="es-ES"/>
         </w:rPr>
         <w:drawing>
           <wp:anchor distT="0" distB="0" distL="114300" distR="114300" simplePos="0" relativeHeight="251659264" behindDoc="0" locked="0" layoutInCell="1" allowOverlap="1" wp14:anchorId="0F075991" wp14:editId="2803D6EF">
@@ -42,7 +43,7 @@
                     </pic:cNvPicPr>
                   </pic:nvPicPr>
                   <pic:blipFill>
-                    <a:blip r:embed="rId5" cstate="print">
+                    <a:blip r:embed="rId6" cstate="print">
                       <a:extLst>
                         <a:ext uri="{28A0092B-C50C-407E-A947-70E740481C1C}">
                           <a14:useLocalDpi xmlns:a14="http://schemas.microsoft.com/office/drawing/2010/main" val="0"/>
@@ -109,20 +110,35 @@
           <w:szCs w:val="24"/>
         </w:rPr>
       </w:pPr>
-      <w:bookmarkStart w:id="0" w:name="_GoBack"/>
-      <w:bookmarkEnd w:id="0"/>
       <w:r>
         <w:rPr>
           <w:sz w:val="24"/>
           <w:szCs w:val="24"/>
         </w:rPr>
-        <w:t>Ruta en GitLab: /Actividades/</w:t>
+        <w:t xml:space="preserve">Ruta en </w:t>
+      </w:r>
+      <w:proofErr w:type="spellStart"/>
+      <w:r>
+        <w:rPr>
+          <w:sz w:val="24"/>
+          <w:szCs w:val="24"/>
+        </w:rPr>
+        <w:t>GitLab</w:t>
+      </w:r>
+      <w:proofErr w:type="spellEnd"/>
+      <w:r>
+        <w:rPr>
+          <w:sz w:val="24"/>
+          <w:szCs w:val="24"/>
+        </w:rPr>
+        <w:t>: /Actividades/</w:t>
       </w:r>
       <w:r>
         <w:rPr>
           <w:noProof/>
           <w:sz w:val="24"/>
           <w:szCs w:val="24"/>
+          <w:lang w:eastAsia="es-ES"/>
         </w:rPr>
         <mc:AlternateContent>
           <mc:Choice Requires="wps">
@@ -174,7 +190,7 @@
               </wp:anchor>
             </w:drawing>
           </mc:Choice>
-          <mc:Fallback>
+          <mc:Fallback xmlns:cx="http://schemas.microsoft.com/office/drawing/2014/chartex" xmlns:cx1="http://schemas.microsoft.com/office/drawing/2015/9/8/chartex" xmlns:cx2="http://schemas.microsoft.com/office/drawing/2015/10/21/chartex" xmlns:cx3="http://schemas.microsoft.com/office/drawing/2016/5/9/chartex" xmlns:cx4="http://schemas.microsoft.com/office/drawing/2016/5/10/chartex" xmlns:cx5="http://schemas.microsoft.com/office/drawing/2016/5/11/chartex" xmlns:cx6="http://schemas.microsoft.com/office/drawing/2016/5/12/chartex" xmlns:cx7="http://schemas.microsoft.com/office/drawing/2016/5/13/chartex" xmlns:cx8="http://schemas.microsoft.com/office/drawing/2016/5/14/chartex" xmlns:aink="http://schemas.microsoft.com/office/drawing/2016/ink" xmlns:am3d="http://schemas.microsoft.com/office/drawing/2017/model3d" xmlns:w15="http://schemas.microsoft.com/office/word/2012/wordml" xmlns:w16cid="http://schemas.microsoft.com/office/word/2016/wordml/cid" xmlns:w16se="http://schemas.microsoft.com/office/word/2015/wordml/symex">
             <w:pict>
               <v:line w14:anchorId="2587C656" id="Conector recto 7" o:spid="_x0000_s1026" style="position:absolute;z-index:251660288;visibility:visible;mso-wrap-style:square;mso-wrap-distance-left:9pt;mso-wrap-distance-top:0;mso-wrap-distance-right:9pt;mso-wrap-distance-bottom:0;mso-position-horizontal:right;mso-position-horizontal-relative:margin;mso-position-vertical:absolute;mso-position-vertical-relative:text" from="479.05pt,29.75pt" to="1009.3pt,29.75pt" o:gfxdata="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" strokecolor="#5b9bd5 [3204]" strokeweight=".5pt">
                 <v:stroke joinstyle="miter"/>
@@ -361,6 +377,26 @@
     <w:p>
       <w:pPr>
         <w:pStyle w:val="NormalWeb"/>
+        <w:rPr>
+          <w:rFonts w:asciiTheme="majorHAnsi" w:hAnsiTheme="majorHAnsi" w:cstheme="majorHAnsi"/>
+          <w:color w:val="2E74B5" w:themeColor="accent1" w:themeShade="BF"/>
+          <w:sz w:val="32"/>
+          <w:szCs w:val="32"/>
+        </w:rPr>
+      </w:pPr>
+      <w:r>
+        <w:rPr>
+          <w:rFonts w:asciiTheme="majorHAnsi" w:hAnsiTheme="majorHAnsi" w:cstheme="majorHAnsi"/>
+          <w:color w:val="2E74B5" w:themeColor="accent1" w:themeShade="BF"/>
+          <w:sz w:val="32"/>
+          <w:szCs w:val="32"/>
+        </w:rPr>
+        <w:t>Primer Avance:</w:t>
+      </w:r>
+    </w:p>
+    <w:p>
+      <w:pPr>
+        <w:pStyle w:val="NormalWeb"/>
         <w:numPr>
           <w:ilvl w:val="0"/>
           <w:numId w:val="5"/>
@@ -450,6 +486,96 @@
       <w:r>
         <w:t>ntrevistas</w:t>
       </w:r>
+    </w:p>
+    <w:p>
+      <w:pPr>
+        <w:pStyle w:val="NormalWeb"/>
+        <w:rPr>
+          <w:rFonts w:asciiTheme="majorHAnsi" w:hAnsiTheme="majorHAnsi"/>
+          <w:color w:val="1F4E79" w:themeColor="accent1" w:themeShade="80"/>
+          <w:sz w:val="32"/>
+          <w:szCs w:val="32"/>
+        </w:rPr>
+      </w:pPr>
+      <w:r>
+        <w:rPr>
+          <w:rFonts w:asciiTheme="majorHAnsi" w:hAnsiTheme="majorHAnsi"/>
+          <w:color w:val="1F4E79" w:themeColor="accent1" w:themeShade="80"/>
+          <w:sz w:val="32"/>
+          <w:szCs w:val="32"/>
+        </w:rPr>
+        <w:t>Segundo Avance:</w:t>
+      </w:r>
+    </w:p>
+    <w:p>
+      <w:pPr>
+        <w:pStyle w:val="NormalWeb"/>
+        <w:numPr>
+          <w:ilvl w:val="0"/>
+          <w:numId w:val="12"/>
+        </w:numPr>
+      </w:pPr>
+      <w:r>
+        <w:t>Contrato social:</w:t>
+      </w:r>
+    </w:p>
+    <w:p>
+      <w:pPr>
+        <w:pStyle w:val="NormalWeb"/>
+        <w:numPr>
+          <w:ilvl w:val="0"/>
+          <w:numId w:val="12"/>
+        </w:numPr>
+      </w:pPr>
+      <w:r>
+        <w:t>Formularios de registro frente al estado:</w:t>
+      </w:r>
+    </w:p>
+    <w:p>
+      <w:pPr>
+        <w:pStyle w:val="NormalWeb"/>
+        <w:numPr>
+          <w:ilvl w:val="0"/>
+          <w:numId w:val="12"/>
+        </w:numPr>
+      </w:pPr>
+      <w:r>
+        <w:t>Presentación de la empresa:</w:t>
+      </w:r>
+    </w:p>
+    <w:p>
+      <w:pPr>
+        <w:pStyle w:val="NormalWeb"/>
+        <w:numPr>
+          <w:ilvl w:val="0"/>
+          <w:numId w:val="12"/>
+        </w:numPr>
+      </w:pPr>
+      <w:r>
+        <w:t>Ubicación locativa:</w:t>
+      </w:r>
+    </w:p>
+    <w:p>
+      <w:pPr>
+        <w:pStyle w:val="NormalWeb"/>
+        <w:numPr>
+          <w:ilvl w:val="0"/>
+          <w:numId w:val="12"/>
+        </w:numPr>
+      </w:pPr>
+      <w:r>
+        <w:t>Análisis y matriz FODA: Se realizará el análisis de fortalezas, debilidades, oportunidades y amenazas del software</w:t>
+      </w:r>
+    </w:p>
+    <w:p>
+      <w:pPr>
+        <w:pStyle w:val="NormalWeb"/>
+      </w:pPr>
+    </w:p>
+    <w:p>
+      <w:pPr>
+        <w:pStyle w:val="NormalWeb"/>
+      </w:pPr>
     </w:p>
     <w:p>
       <w:pPr>
@@ -470,6 +596,7 @@
           <w:szCs w:val="32"/>
           <w:lang w:eastAsia="es-ES"/>
         </w:rPr>
+        <w:lastRenderedPageBreak/>
         <w:t>2-Planificación:</w:t>
       </w:r>
     </w:p>
@@ -504,6 +631,26 @@
     <w:p>
       <w:pPr>
         <w:pStyle w:val="NormalWeb"/>
+        <w:rPr>
+          <w:rFonts w:asciiTheme="majorHAnsi" w:hAnsiTheme="majorHAnsi" w:cstheme="majorHAnsi"/>
+          <w:color w:val="2E74B5" w:themeColor="accent1" w:themeShade="BF"/>
+          <w:sz w:val="32"/>
+          <w:szCs w:val="32"/>
+        </w:rPr>
+      </w:pPr>
+      <w:r>
+        <w:rPr>
+          <w:rFonts w:asciiTheme="majorHAnsi" w:hAnsiTheme="majorHAnsi" w:cstheme="majorHAnsi"/>
+          <w:color w:val="2E74B5" w:themeColor="accent1" w:themeShade="BF"/>
+          <w:sz w:val="32"/>
+          <w:szCs w:val="32"/>
+        </w:rPr>
+        <w:t>Primer Avance:</w:t>
+      </w:r>
+    </w:p>
+    <w:p>
+      <w:pPr>
+        <w:pStyle w:val="NormalWeb"/>
         <w:numPr>
           <w:ilvl w:val="0"/>
           <w:numId w:val="6"/>
@@ -609,7 +756,6 @@
         </w:numPr>
       </w:pPr>
       <w:r>
-        <w:lastRenderedPageBreak/>
         <w:t>Diagramas y documentación de la BBDD: se realizarán los diagramas DER y ER de la base de datos, junto con sus RNE y su diccionario de datos</w:t>
       </w:r>
     </w:p>
@@ -645,10 +791,7 @@
           <w:lang w:eastAsia="es-ES"/>
         </w:rPr>
       </w:pPr>
-    </w:p>
-    <w:p>
-      <w:pPr>
-        <w:spacing w:after="0" w:line="240" w:lineRule="auto"/>
+      <w:r>
         <w:rPr>
           <w:rFonts w:asciiTheme="majorHAnsi" w:eastAsia="Times New Roman" w:hAnsiTheme="majorHAnsi" w:cstheme="majorHAnsi"/>
           <w:color w:val="2E74B5" w:themeColor="accent1" w:themeShade="BF"/>
@@ -656,8 +799,114 @@
           <w:szCs w:val="32"/>
           <w:lang w:eastAsia="es-ES"/>
         </w:rPr>
-      </w:pPr>
-      <w:r>
+        <w:t>Segundo Avance:</w:t>
+      </w:r>
+    </w:p>
+    <w:p>
+      <w:pPr>
+        <w:pStyle w:val="NormalWeb"/>
+        <w:numPr>
+          <w:ilvl w:val="0"/>
+          <w:numId w:val="6"/>
+        </w:numPr>
+      </w:pPr>
+      <w:r>
+        <w:t>Diagrama de clases: Se realizará el diagrama de clases que indica la forma en que se relaciona el software internamente</w:t>
+      </w:r>
+    </w:p>
+    <w:p>
+      <w:pPr>
+        <w:pStyle w:val="NormalWeb"/>
+        <w:numPr>
+          <w:ilvl w:val="0"/>
+          <w:numId w:val="6"/>
+        </w:numPr>
+      </w:pPr>
+      <w:r>
+        <w:t>Análisis por punto de función: Se realizará el análisis para calcular el precio de venta del software</w:t>
+      </w:r>
+    </w:p>
+    <w:p>
+      <w:pPr>
+        <w:pStyle w:val="NormalWeb"/>
+        <w:numPr>
+          <w:ilvl w:val="0"/>
+          <w:numId w:val="6"/>
+        </w:numPr>
+      </w:pPr>
+      <w:r>
+        <w:t>Plan de contingencia: Se realizarán los distintos planes de respaldo, emergencia y recuperación para cada una de las amenazas del proyecto y software</w:t>
+      </w:r>
+    </w:p>
+    <w:p>
+      <w:pPr>
+        <w:pStyle w:val="NormalWeb"/>
+        <w:numPr>
+          <w:ilvl w:val="0"/>
+          <w:numId w:val="6"/>
+        </w:numPr>
+      </w:pPr>
+      <w:r>
+        <w:t xml:space="preserve">Definir medios de respaldo: Se definirán los tipos de </w:t>
+      </w:r>
+      <w:proofErr w:type="spellStart"/>
+      <w:r>
+        <w:t>backup</w:t>
+      </w:r>
+      <w:proofErr w:type="spellEnd"/>
+      <w:r>
+        <w:t xml:space="preserve"> que se utilizarán para respaldar los datos del software</w:t>
+      </w:r>
+    </w:p>
+    <w:p>
+      <w:pPr>
+        <w:pStyle w:val="NormalWeb"/>
+        <w:numPr>
+          <w:ilvl w:val="0"/>
+          <w:numId w:val="6"/>
+        </w:numPr>
+      </w:pPr>
+      <w:r>
+        <w:t>Direccionamiento IP/VLSM: Se realizará la documentación del direccionamiento IP con Máscara Variable</w:t>
+      </w:r>
+    </w:p>
+    <w:p>
+      <w:pPr>
+        <w:pStyle w:val="NormalWeb"/>
+        <w:numPr>
+          <w:ilvl w:val="0"/>
+          <w:numId w:val="6"/>
+        </w:numPr>
+      </w:pPr>
+      <w:r>
+        <w:t>Documentación del cableado: Se realizará la documentación del cableado estructurado y su nomenclatura.</w:t>
+      </w:r>
+    </w:p>
+    <w:p>
+      <w:pPr>
+        <w:spacing w:after="0" w:line="240" w:lineRule="auto"/>
+        <w:rPr>
+          <w:rFonts w:ascii="Times New Roman" w:eastAsia="Times New Roman" w:hAnsi="Times New Roman" w:cs="Times New Roman"/>
+          <w:sz w:val="24"/>
+          <w:szCs w:val="24"/>
+          <w:lang w:eastAsia="es-ES"/>
+        </w:rPr>
+      </w:pPr>
+    </w:p>
+    <w:p>
+      <w:pPr>
+        <w:spacing w:after="0" w:line="240" w:lineRule="auto"/>
+        <w:rPr>
+          <w:rFonts w:ascii="Times New Roman" w:eastAsia="Times New Roman" w:hAnsi="Times New Roman" w:cs="Times New Roman"/>
+          <w:sz w:val="24"/>
+          <w:szCs w:val="24"/>
+          <w:lang w:eastAsia="es-ES"/>
+        </w:rPr>
+      </w:pPr>
+    </w:p>
+    <w:p>
+      <w:pPr>
+        <w:spacing w:after="0" w:line="240" w:lineRule="auto"/>
         <w:rPr>
           <w:rFonts w:asciiTheme="majorHAnsi" w:eastAsia="Times New Roman" w:hAnsiTheme="majorHAnsi" w:cstheme="majorHAnsi"/>
           <w:color w:val="2E74B5" w:themeColor="accent1" w:themeShade="BF"/>
@@ -665,8 +914,7 @@
           <w:szCs w:val="32"/>
           <w:lang w:eastAsia="es-ES"/>
         </w:rPr>
-        <w:t>3-</w:t>
-      </w:r>
+      </w:pPr>
       <w:r>
         <w:rPr>
           <w:rFonts w:asciiTheme="majorHAnsi" w:eastAsia="Times New Roman" w:hAnsiTheme="majorHAnsi" w:cstheme="majorHAnsi"/>
@@ -675,7 +923,7 @@
           <w:szCs w:val="32"/>
           <w:lang w:eastAsia="es-ES"/>
         </w:rPr>
-        <w:t>Desarrollo</w:t>
+        <w:t>3-</w:t>
       </w:r>
       <w:r>
         <w:rPr>
@@ -685,163 +933,9 @@
           <w:szCs w:val="32"/>
           <w:lang w:eastAsia="es-ES"/>
         </w:rPr>
-        <w:t>:</w:t>
-      </w:r>
-    </w:p>
-    <w:p>
-      <w:pPr>
-        <w:spacing w:before="100" w:beforeAutospacing="1" w:after="100" w:afterAutospacing="1" w:line="240" w:lineRule="auto"/>
-        <w:rPr>
-          <w:rFonts w:ascii="Times New Roman" w:eastAsia="Times New Roman" w:hAnsi="Times New Roman" w:cs="Times New Roman"/>
-          <w:sz w:val="24"/>
-          <w:szCs w:val="24"/>
-          <w:lang w:eastAsia="es-ES"/>
-        </w:rPr>
-      </w:pPr>
-      <w:r>
-        <w:rPr>
-          <w:rFonts w:ascii="Times New Roman" w:eastAsia="Times New Roman" w:hAnsi="Times New Roman" w:cs="Times New Roman"/>
-          <w:sz w:val="24"/>
-          <w:szCs w:val="24"/>
-          <w:lang w:eastAsia="es-ES"/>
-        </w:rPr>
-        <w:t>E</w:t>
-      </w:r>
-      <w:r>
-        <w:rPr>
-          <w:rFonts w:ascii="Times New Roman" w:eastAsia="Times New Roman" w:hAnsi="Times New Roman" w:cs="Times New Roman"/>
-          <w:sz w:val="24"/>
-          <w:szCs w:val="24"/>
-          <w:lang w:eastAsia="es-ES"/>
-        </w:rPr>
-        <w:t>n la fase de desarrollo se definirán las actividades que se realizarán para cumplir con las propuestas realizadas en la fase de planificación con respecto al software.</w:t>
-      </w:r>
-    </w:p>
-    <w:p>
-      <w:pPr>
-        <w:pStyle w:val="NormalWeb"/>
-        <w:rPr>
-          <w:rFonts w:asciiTheme="majorHAnsi" w:hAnsiTheme="majorHAnsi" w:cstheme="majorHAnsi"/>
-          <w:color w:val="2E74B5" w:themeColor="accent1" w:themeShade="BF"/>
-          <w:sz w:val="32"/>
-          <w:szCs w:val="32"/>
-        </w:rPr>
-      </w:pPr>
-      <w:r>
-        <w:rPr>
-          <w:rFonts w:asciiTheme="majorHAnsi" w:hAnsiTheme="majorHAnsi" w:cstheme="majorHAnsi"/>
-          <w:color w:val="2E74B5" w:themeColor="accent1" w:themeShade="BF"/>
-          <w:sz w:val="32"/>
-          <w:szCs w:val="32"/>
-        </w:rPr>
-        <w:t>Actividades:</w:t>
-      </w:r>
-    </w:p>
-    <w:p>
-      <w:pPr>
-        <w:pStyle w:val="NormalWeb"/>
-        <w:numPr>
-          <w:ilvl w:val="0"/>
-          <w:numId w:val="7"/>
-        </w:numPr>
-      </w:pPr>
-      <w:r>
-        <w:t>Aplicación de operarios</w:t>
-      </w:r>
-      <w:r>
-        <w:t>: se realizará la primera versión de la aplicación de los operarios</w:t>
-      </w:r>
-    </w:p>
-    <w:p>
-      <w:pPr>
-        <w:pStyle w:val="NormalWeb"/>
-        <w:numPr>
-          <w:ilvl w:val="0"/>
-          <w:numId w:val="7"/>
-        </w:numPr>
-      </w:pPr>
-      <w:r>
-        <w:t>Mantenimiento del GANTT</w:t>
-      </w:r>
-      <w:r>
-        <w:t>: se realizará el mantenimiento, el cual puede incluir cambios, del diagrama GANTT</w:t>
-      </w:r>
-    </w:p>
-    <w:p>
-      <w:pPr>
-        <w:pStyle w:val="NormalWeb"/>
-        <w:numPr>
-          <w:ilvl w:val="0"/>
-          <w:numId w:val="7"/>
-        </w:numPr>
-      </w:pPr>
-      <w:r>
-        <w:t xml:space="preserve">Shell </w:t>
-      </w:r>
-      <w:r>
-        <w:t>Scripts de instalación y configuración: se realizará el Shell script de instalación y configuración del SO y el Shell script de configuración de usuarios y grupos</w:t>
-      </w:r>
-    </w:p>
-    <w:p>
-      <w:pPr>
-        <w:pStyle w:val="NormalWeb"/>
-        <w:numPr>
-          <w:ilvl w:val="0"/>
-          <w:numId w:val="7"/>
-        </w:numPr>
-      </w:pPr>
-      <w:r>
-        <w:t>Justificativo del S.O.</w:t>
-      </w:r>
-      <w:r>
-        <w:t>: se justificará la elección del SO utilizado en las terminales y servidores según la petición del cliente</w:t>
-      </w:r>
-    </w:p>
-    <w:p>
-      <w:pPr>
-        <w:pStyle w:val="NormalWeb"/>
-        <w:numPr>
-          <w:ilvl w:val="0"/>
-          <w:numId w:val="7"/>
-        </w:numPr>
-      </w:pPr>
-      <w:r>
-        <w:t>Fundamentación de la tecnología</w:t>
-      </w:r>
-      <w:r>
-        <w:t>: se justificará la elección del lenguaje de programación según la petición del cliente</w:t>
-      </w:r>
-    </w:p>
-    <w:p>
-      <w:pPr>
-        <w:pStyle w:val="NormalWeb"/>
-        <w:numPr>
-          <w:ilvl w:val="0"/>
-          <w:numId w:val="7"/>
-        </w:numPr>
-      </w:pPr>
-      <w:r>
-        <w:t>Detalles del hardware: se documentarán las características de las terminales, servidores y equipamiento de red utilizado por la empresa en el proyecto</w:t>
-      </w:r>
-    </w:p>
-    <w:p>
-      <w:pPr>
-        <w:pStyle w:val="NormalWeb"/>
-        <w:numPr>
-          <w:ilvl w:val="0"/>
-          <w:numId w:val="7"/>
-        </w:numPr>
-      </w:pPr>
-      <w:r>
-        <w:t>Presupuestos</w:t>
-      </w:r>
-      <w:r>
-        <w:t>: se definirá la primera versión de los presupuestos del proyecto, la cual puede cambiar en la fase de desarrollo según imprevistos.</w:t>
-      </w:r>
-    </w:p>
-    <w:p>
-      <w:pPr>
-        <w:spacing w:after="0" w:line="240" w:lineRule="auto"/>
+        <w:t>Desarrollo</w:t>
+      </w:r>
+      <w:r>
         <w:rPr>
           <w:rFonts w:asciiTheme="majorHAnsi" w:eastAsia="Times New Roman" w:hAnsiTheme="majorHAnsi" w:cstheme="majorHAnsi"/>
           <w:color w:val="2E74B5" w:themeColor="accent1" w:themeShade="BF"/>
@@ -849,8 +943,469 @@
           <w:szCs w:val="32"/>
           <w:lang w:eastAsia="es-ES"/>
         </w:rPr>
-      </w:pPr>
-      <w:r>
+        <w:t>:</w:t>
+      </w:r>
+    </w:p>
+    <w:p>
+      <w:pPr>
+        <w:spacing w:before="100" w:beforeAutospacing="1" w:after="100" w:afterAutospacing="1" w:line="240" w:lineRule="auto"/>
+        <w:rPr>
+          <w:rFonts w:ascii="Times New Roman" w:eastAsia="Times New Roman" w:hAnsi="Times New Roman" w:cs="Times New Roman"/>
+          <w:sz w:val="24"/>
+          <w:szCs w:val="24"/>
+          <w:lang w:eastAsia="es-ES"/>
+        </w:rPr>
+      </w:pPr>
+      <w:r>
+        <w:rPr>
+          <w:rFonts w:ascii="Times New Roman" w:eastAsia="Times New Roman" w:hAnsi="Times New Roman" w:cs="Times New Roman"/>
+          <w:sz w:val="24"/>
+          <w:szCs w:val="24"/>
+          <w:lang w:eastAsia="es-ES"/>
+        </w:rPr>
+        <w:t>E</w:t>
+      </w:r>
+      <w:r>
+        <w:rPr>
+          <w:rFonts w:ascii="Times New Roman" w:eastAsia="Times New Roman" w:hAnsi="Times New Roman" w:cs="Times New Roman"/>
+          <w:sz w:val="24"/>
+          <w:szCs w:val="24"/>
+          <w:lang w:eastAsia="es-ES"/>
+        </w:rPr>
+        <w:t>n la fase de desarrollo se definirán las actividades que se realizarán para cumplir con las propuestas realizadas en la fase de planificación con respecto al software.</w:t>
+      </w:r>
+    </w:p>
+    <w:p>
+      <w:pPr>
+        <w:pStyle w:val="NormalWeb"/>
+        <w:rPr>
+          <w:rFonts w:asciiTheme="majorHAnsi" w:hAnsiTheme="majorHAnsi" w:cstheme="majorHAnsi"/>
+          <w:color w:val="2E74B5" w:themeColor="accent1" w:themeShade="BF"/>
+          <w:sz w:val="32"/>
+          <w:szCs w:val="32"/>
+        </w:rPr>
+      </w:pPr>
+      <w:r>
+        <w:rPr>
+          <w:rFonts w:asciiTheme="majorHAnsi" w:hAnsiTheme="majorHAnsi" w:cstheme="majorHAnsi"/>
+          <w:color w:val="2E74B5" w:themeColor="accent1" w:themeShade="BF"/>
+          <w:sz w:val="32"/>
+          <w:szCs w:val="32"/>
+        </w:rPr>
+        <w:t>Actividades:</w:t>
+      </w:r>
+    </w:p>
+    <w:p>
+      <w:pPr>
+        <w:pStyle w:val="NormalWeb"/>
+        <w:rPr>
+          <w:rFonts w:asciiTheme="majorHAnsi" w:hAnsiTheme="majorHAnsi" w:cstheme="majorHAnsi"/>
+          <w:color w:val="2E74B5" w:themeColor="accent1" w:themeShade="BF"/>
+          <w:sz w:val="32"/>
+          <w:szCs w:val="32"/>
+        </w:rPr>
+      </w:pPr>
+      <w:r>
+        <w:rPr>
+          <w:rFonts w:asciiTheme="majorHAnsi" w:hAnsiTheme="majorHAnsi" w:cstheme="majorHAnsi"/>
+          <w:color w:val="2E74B5" w:themeColor="accent1" w:themeShade="BF"/>
+          <w:sz w:val="32"/>
+          <w:szCs w:val="32"/>
+        </w:rPr>
+        <w:t>Primer Avance:</w:t>
+      </w:r>
+    </w:p>
+    <w:p>
+      <w:pPr>
+        <w:pStyle w:val="NormalWeb"/>
+        <w:numPr>
+          <w:ilvl w:val="0"/>
+          <w:numId w:val="7"/>
+        </w:numPr>
+      </w:pPr>
+      <w:r>
+        <w:t>Aplicación de operarios</w:t>
+      </w:r>
+      <w:r>
+        <w:t>: se realizará la primera versión de la aplicación de los operarios</w:t>
+      </w:r>
+    </w:p>
+    <w:p>
+      <w:pPr>
+        <w:pStyle w:val="NormalWeb"/>
+        <w:numPr>
+          <w:ilvl w:val="0"/>
+          <w:numId w:val="7"/>
+        </w:numPr>
+      </w:pPr>
+      <w:r>
+        <w:t>Mantenimiento del GANTT</w:t>
+      </w:r>
+      <w:r>
+        <w:t>: se realizará el mantenimiento, el cual puede incluir cambios, del diagrama GANTT</w:t>
+      </w:r>
+    </w:p>
+    <w:p>
+      <w:pPr>
+        <w:pStyle w:val="NormalWeb"/>
+        <w:numPr>
+          <w:ilvl w:val="0"/>
+          <w:numId w:val="7"/>
+        </w:numPr>
+      </w:pPr>
+      <w:r>
+        <w:t xml:space="preserve">Shell </w:t>
+      </w:r>
+      <w:r>
+        <w:t>Scripts de instalación y configuración: se realizará el Shell script de instalación y configuración del SO y el Shell script de configuración de usuarios y grupos</w:t>
+      </w:r>
+    </w:p>
+    <w:p>
+      <w:pPr>
+        <w:pStyle w:val="NormalWeb"/>
+        <w:numPr>
+          <w:ilvl w:val="0"/>
+          <w:numId w:val="7"/>
+        </w:numPr>
+      </w:pPr>
+      <w:r>
+        <w:lastRenderedPageBreak/>
+        <w:t>Justificativo del S.O.</w:t>
+      </w:r>
+      <w:r>
+        <w:t>: se justificará la elección del SO utilizado en las terminales y servidores según la petición del cliente</w:t>
+      </w:r>
+    </w:p>
+    <w:p>
+      <w:pPr>
+        <w:pStyle w:val="NormalWeb"/>
+        <w:numPr>
+          <w:ilvl w:val="0"/>
+          <w:numId w:val="7"/>
+        </w:numPr>
+      </w:pPr>
+      <w:r>
+        <w:t>Fundamentación de la tecnología</w:t>
+      </w:r>
+      <w:r>
+        <w:t>: se justificará la elección del lenguaje de programación según la petición del cliente</w:t>
+      </w:r>
+    </w:p>
+    <w:p>
+      <w:pPr>
+        <w:pStyle w:val="NormalWeb"/>
+        <w:numPr>
+          <w:ilvl w:val="0"/>
+          <w:numId w:val="7"/>
+        </w:numPr>
+      </w:pPr>
+      <w:r>
+        <w:t>Detalles del hardware: se documentarán las características de las terminales, servidores y equipamiento de red utilizado por la empresa en el proyecto</w:t>
+      </w:r>
+    </w:p>
+    <w:p>
+      <w:pPr>
+        <w:pStyle w:val="NormalWeb"/>
+        <w:numPr>
+          <w:ilvl w:val="0"/>
+          <w:numId w:val="7"/>
+        </w:numPr>
+      </w:pPr>
+      <w:r>
+        <w:t>Presupuestos</w:t>
+      </w:r>
+      <w:r>
+        <w:t>: se definirá la primera versión de los presupuestos del proyecto, la cual puede cambiar en la fase de desarrollo según imprevistos.</w:t>
+      </w:r>
+    </w:p>
+    <w:p>
+      <w:pPr>
+        <w:pStyle w:val="NormalWeb"/>
+        <w:rPr>
+          <w:rFonts w:asciiTheme="majorHAnsi" w:hAnsiTheme="majorHAnsi"/>
+          <w:color w:val="1F4E79" w:themeColor="accent1" w:themeShade="80"/>
+          <w:sz w:val="32"/>
+          <w:szCs w:val="32"/>
+        </w:rPr>
+      </w:pPr>
+      <w:r>
+        <w:rPr>
+          <w:rFonts w:asciiTheme="majorHAnsi" w:hAnsiTheme="majorHAnsi"/>
+          <w:color w:val="1F4E79" w:themeColor="accent1" w:themeShade="80"/>
+          <w:sz w:val="32"/>
+          <w:szCs w:val="32"/>
+        </w:rPr>
+        <w:t>Segundo Avance:</w:t>
+      </w:r>
+    </w:p>
+    <w:p>
+      <w:pPr>
+        <w:pStyle w:val="NormalWeb"/>
+        <w:numPr>
+          <w:ilvl w:val="0"/>
+          <w:numId w:val="7"/>
+        </w:numPr>
+      </w:pPr>
+      <w:r>
+        <w:t>Diagrama secuencial: Se realizará el diagrama de secuencias que desarrolla las principales funciones del software</w:t>
+      </w:r>
+    </w:p>
+    <w:p>
+      <w:pPr>
+        <w:pStyle w:val="NormalWeb"/>
+        <w:numPr>
+          <w:ilvl w:val="0"/>
+          <w:numId w:val="7"/>
+        </w:numPr>
+      </w:pPr>
+      <w:r>
+        <w:t xml:space="preserve">Versión final de la BBDD: Se creará la Base de Datos dentro del servidor de </w:t>
+      </w:r>
+      <w:proofErr w:type="spellStart"/>
+      <w:r>
+        <w:t>informix</w:t>
+      </w:r>
+      <w:proofErr w:type="spellEnd"/>
+    </w:p>
+    <w:p>
+      <w:pPr>
+        <w:pStyle w:val="NormalWeb"/>
+        <w:numPr>
+          <w:ilvl w:val="0"/>
+          <w:numId w:val="7"/>
+        </w:numPr>
+      </w:pPr>
+      <w:r>
+        <w:t>Permisos de la BBDD: Se crearan las sentencias de asignación de permisos de la Base de datos</w:t>
+      </w:r>
+    </w:p>
+    <w:p>
+      <w:pPr>
+        <w:pStyle w:val="NormalWeb"/>
+        <w:numPr>
+          <w:ilvl w:val="0"/>
+          <w:numId w:val="7"/>
+        </w:numPr>
+      </w:pPr>
+      <w:r>
+        <w:t>Versión final del software de operarios: Se finaliza el desarrollo de la aplicación de los operarios del puerto/patios</w:t>
+      </w:r>
+    </w:p>
+    <w:p>
+      <w:pPr>
+        <w:pStyle w:val="NormalWeb"/>
+        <w:numPr>
+          <w:ilvl w:val="0"/>
+          <w:numId w:val="7"/>
+        </w:numPr>
+      </w:pPr>
+      <w:r>
+        <w:t>Aplicación de transportista: se realizará la primera versión de la aplicación del transportista</w:t>
+      </w:r>
+    </w:p>
+    <w:p>
+      <w:pPr>
+        <w:pStyle w:val="NormalWeb"/>
+        <w:numPr>
+          <w:ilvl w:val="0"/>
+          <w:numId w:val="7"/>
+        </w:numPr>
+      </w:pPr>
+      <w:r>
+        <w:t>Aplicación de administrador: se realizará la primera versión de la aplicación del administrador</w:t>
+      </w:r>
+    </w:p>
+    <w:p>
+      <w:pPr>
+        <w:pStyle w:val="NormalWeb"/>
+        <w:numPr>
+          <w:ilvl w:val="0"/>
+          <w:numId w:val="7"/>
+        </w:numPr>
+      </w:pPr>
+      <w:r>
+        <w:t>Documentación de seguimiento y control: Se realizará el seguimiento de las actividades relacionadas con el desarrollo del software</w:t>
+      </w:r>
+    </w:p>
+    <w:p>
+      <w:pPr>
+        <w:pStyle w:val="NormalWeb"/>
+        <w:numPr>
+          <w:ilvl w:val="0"/>
+          <w:numId w:val="7"/>
+        </w:numPr>
+      </w:pPr>
+      <w:r>
+        <w:t>Configuración de SSH: Se realizara el Shell Script de la configuración del servicio SSH</w:t>
+      </w:r>
+    </w:p>
+    <w:p>
+      <w:pPr>
+        <w:pStyle w:val="NormalWeb"/>
+        <w:numPr>
+          <w:ilvl w:val="0"/>
+          <w:numId w:val="7"/>
+        </w:numPr>
+      </w:pPr>
+      <w:r>
+        <w:t xml:space="preserve">Archivos de </w:t>
+      </w:r>
+      <w:proofErr w:type="spellStart"/>
+      <w:r>
+        <w:t>backup</w:t>
+      </w:r>
+      <w:proofErr w:type="spellEnd"/>
+      <w:r>
+        <w:t xml:space="preserve">: se crearan los Script con la configuración de los </w:t>
+      </w:r>
+      <w:proofErr w:type="spellStart"/>
+      <w:r>
+        <w:t>backups</w:t>
+      </w:r>
+      <w:proofErr w:type="spellEnd"/>
+    </w:p>
+    <w:p>
+      <w:pPr>
+        <w:pStyle w:val="NormalWeb"/>
+        <w:numPr>
+          <w:ilvl w:val="0"/>
+          <w:numId w:val="7"/>
+        </w:numPr>
+      </w:pPr>
+      <w:r>
+        <w:t>Script de cómputos: Se creará el Shell Script de cómputos</w:t>
+      </w:r>
+    </w:p>
+    <w:p>
+      <w:pPr>
+        <w:pStyle w:val="NormalWeb"/>
+        <w:numPr>
+          <w:ilvl w:val="0"/>
+          <w:numId w:val="7"/>
+        </w:numPr>
+      </w:pPr>
+      <w:r>
+        <w:t xml:space="preserve">Script de </w:t>
+      </w:r>
+      <w:proofErr w:type="spellStart"/>
+      <w:r>
+        <w:t>login</w:t>
+      </w:r>
+      <w:proofErr w:type="spellEnd"/>
+      <w:r>
+        <w:t xml:space="preserve">: Se creará el Shell Script de </w:t>
+      </w:r>
+      <w:proofErr w:type="spellStart"/>
+      <w:r>
+        <w:t>login</w:t>
+      </w:r>
+      <w:proofErr w:type="spellEnd"/>
+    </w:p>
+    <w:p>
+      <w:pPr>
+        <w:pStyle w:val="Prrafodelista"/>
+        <w:numPr>
+          <w:ilvl w:val="0"/>
+          <w:numId w:val="7"/>
+        </w:numPr>
+        <w:rPr>
+          <w:rFonts w:ascii="Times New Roman" w:hAnsi="Times New Roman" w:cs="Times New Roman"/>
+          <w:sz w:val="24"/>
+          <w:szCs w:val="24"/>
+        </w:rPr>
+      </w:pPr>
+      <w:r>
+        <w:rPr>
+          <w:rFonts w:ascii="Times New Roman" w:hAnsi="Times New Roman" w:cs="Times New Roman"/>
+          <w:sz w:val="24"/>
+          <w:szCs w:val="24"/>
+        </w:rPr>
+        <w:t>Datos de prueba de la BBDD: Se cargarán los datos de prueba de la Base de Datos para utilizar en el testeo del software</w:t>
+      </w:r>
+    </w:p>
+    <w:p>
+      <w:pPr>
+        <w:pStyle w:val="Prrafodelista"/>
+        <w:numPr>
+          <w:ilvl w:val="0"/>
+          <w:numId w:val="7"/>
+        </w:numPr>
+        <w:rPr>
+          <w:rFonts w:ascii="Times New Roman" w:hAnsi="Times New Roman" w:cs="Times New Roman"/>
+          <w:sz w:val="24"/>
+          <w:szCs w:val="24"/>
+        </w:rPr>
+      </w:pPr>
+      <w:r>
+        <w:rPr>
+          <w:rFonts w:ascii="Times New Roman" w:hAnsi="Times New Roman" w:cs="Times New Roman"/>
+          <w:sz w:val="24"/>
+          <w:szCs w:val="24"/>
+        </w:rPr>
+        <w:t>Consultas SQL: Se realizarán las consultas prioritarias de la Base de Datos de prueba</w:t>
+      </w:r>
+    </w:p>
+    <w:p>
+      <w:pPr>
+        <w:pStyle w:val="Prrafodelista"/>
+        <w:numPr>
+          <w:ilvl w:val="0"/>
+          <w:numId w:val="7"/>
+        </w:numPr>
+        <w:rPr>
+          <w:rFonts w:ascii="Times New Roman" w:hAnsi="Times New Roman" w:cs="Times New Roman"/>
+          <w:sz w:val="24"/>
+          <w:szCs w:val="24"/>
+        </w:rPr>
+      </w:pPr>
+      <w:r>
+        <w:rPr>
+          <w:rFonts w:ascii="Times New Roman" w:hAnsi="Times New Roman" w:cs="Times New Roman"/>
+          <w:sz w:val="24"/>
+          <w:szCs w:val="24"/>
+        </w:rPr>
+        <w:t>Pruebas unitarias entre las 3 aplicaciones: Se testeará la funcionalidad conjunta de las 3 aplicaciones</w:t>
+      </w:r>
+    </w:p>
+    <w:p>
+      <w:pPr>
+        <w:pStyle w:val="Prrafodelista"/>
+        <w:numPr>
+          <w:ilvl w:val="0"/>
+          <w:numId w:val="7"/>
+        </w:numPr>
+        <w:rPr>
+          <w:rFonts w:ascii="Times New Roman" w:hAnsi="Times New Roman" w:cs="Times New Roman"/>
+          <w:sz w:val="24"/>
+          <w:szCs w:val="24"/>
+        </w:rPr>
+      </w:pPr>
+      <w:r>
+        <w:rPr>
+          <w:rFonts w:ascii="Times New Roman" w:hAnsi="Times New Roman" w:cs="Times New Roman"/>
+          <w:sz w:val="24"/>
+          <w:szCs w:val="24"/>
+        </w:rPr>
+        <w:t>Presupuestos: Se realizará la segunda versión de los presupuestos teniendo en cuenta los cambios realizados en el hardware y el software</w:t>
+      </w:r>
+      <w:bookmarkStart w:id="0" w:name="_GoBack"/>
+      <w:bookmarkEnd w:id="0"/>
+    </w:p>
+    <w:p>
+      <w:pPr>
+        <w:pStyle w:val="NormalWeb"/>
+        <w:ind w:left="720"/>
+      </w:pPr>
+    </w:p>
+    <w:p>
+      <w:pPr>
+        <w:pStyle w:val="NormalWeb"/>
+        <w:ind w:left="720"/>
+      </w:pPr>
+    </w:p>
+    <w:p>
+      <w:pPr>
+        <w:spacing w:after="0" w:line="240" w:lineRule="auto"/>
         <w:rPr>
           <w:rFonts w:asciiTheme="majorHAnsi" w:eastAsia="Times New Roman" w:hAnsiTheme="majorHAnsi" w:cstheme="majorHAnsi"/>
           <w:color w:val="2E74B5" w:themeColor="accent1" w:themeShade="BF"/>
@@ -858,6 +1413,15 @@
           <w:szCs w:val="32"/>
           <w:lang w:eastAsia="es-ES"/>
         </w:rPr>
+      </w:pPr>
+      <w:r>
+        <w:rPr>
+          <w:rFonts w:asciiTheme="majorHAnsi" w:eastAsia="Times New Roman" w:hAnsiTheme="majorHAnsi" w:cstheme="majorHAnsi"/>
+          <w:color w:val="2E74B5" w:themeColor="accent1" w:themeShade="BF"/>
+          <w:sz w:val="32"/>
+          <w:szCs w:val="32"/>
+          <w:lang w:eastAsia="es-ES"/>
+        </w:rPr>
         <w:t>4-Cierre:</w:t>
       </w:r>
     </w:p>
@@ -913,6 +1477,26 @@
     <w:p>
       <w:pPr>
         <w:pStyle w:val="NormalWeb"/>
+        <w:rPr>
+          <w:rFonts w:asciiTheme="majorHAnsi" w:hAnsiTheme="majorHAnsi" w:cstheme="majorHAnsi"/>
+          <w:color w:val="2E74B5" w:themeColor="accent1" w:themeShade="BF"/>
+          <w:sz w:val="32"/>
+          <w:szCs w:val="32"/>
+        </w:rPr>
+      </w:pPr>
+      <w:r>
+        <w:rPr>
+          <w:rFonts w:asciiTheme="majorHAnsi" w:hAnsiTheme="majorHAnsi" w:cstheme="majorHAnsi"/>
+          <w:color w:val="2E74B5" w:themeColor="accent1" w:themeShade="BF"/>
+          <w:sz w:val="32"/>
+          <w:szCs w:val="32"/>
+        </w:rPr>
+        <w:t>Primer Avance:</w:t>
+      </w:r>
+    </w:p>
+    <w:p>
+      <w:pPr>
+        <w:pStyle w:val="NormalWeb"/>
         <w:numPr>
           <w:ilvl w:val="0"/>
           <w:numId w:val="8"/>
@@ -926,6 +1510,45 @@
       </w:r>
       <w:r>
         <w:t>te</w:t>
+      </w:r>
+    </w:p>
+    <w:p>
+      <w:pPr>
+        <w:pStyle w:val="NormalWeb"/>
+        <w:rPr>
+          <w:rFonts w:asciiTheme="majorHAnsi" w:hAnsiTheme="majorHAnsi"/>
+          <w:color w:val="1F4E79" w:themeColor="accent1" w:themeShade="80"/>
+          <w:sz w:val="32"/>
+          <w:szCs w:val="32"/>
+        </w:rPr>
+      </w:pPr>
+      <w:r>
+        <w:rPr>
+          <w:rFonts w:asciiTheme="majorHAnsi" w:hAnsiTheme="majorHAnsi"/>
+          <w:color w:val="1F4E79" w:themeColor="accent1" w:themeShade="80"/>
+          <w:sz w:val="32"/>
+          <w:szCs w:val="32"/>
+        </w:rPr>
+        <w:t>Segundo Avance:</w:t>
+      </w:r>
+    </w:p>
+    <w:p>
+      <w:pPr>
+        <w:pStyle w:val="NormalWeb"/>
+        <w:rPr>
+          <w:rFonts w:asciiTheme="majorHAnsi" w:hAnsiTheme="majorHAnsi"/>
+          <w:sz w:val="32"/>
+          <w:szCs w:val="32"/>
+        </w:rPr>
+      </w:pPr>
+      <w:r>
+        <w:rPr>
+          <w:rFonts w:asciiTheme="majorHAnsi" w:hAnsiTheme="majorHAnsi"/>
+          <w:sz w:val="32"/>
+          <w:szCs w:val="32"/>
+        </w:rPr>
+        <w:lastRenderedPageBreak/>
+        <w:t>SIN ACTIVIDADES</w:t>
       </w:r>
     </w:p>
     <w:p>
@@ -991,8 +1614,121 @@
 </file>
 
 <file path=word/numbering.xml><?xml version="1.0" encoding="utf-8"?>
-<w:numbering xmlns:wpc="http://schemas.microsoft.com/office/word/2010/wordprocessingCanvas" xmlns:cx="http://schemas.microsoft.com/office/drawing/2014/chartex" xmlns:cx1="http://schemas.microsoft.com/office/drawing/2015/9/8/chartex" xmlns:cx2="http://schemas.microsoft.com/office/drawing/2015/10/21/chartex" xmlns:cx3="http://schemas.microsoft.com/office/drawing/2016/5/9/chartex" xmlns:cx4="http://schemas.microsoft.com/office/drawing/2016/5/10/chartex" xmlns:cx5="http://schemas.microsoft.com/office/drawing/2016/5/11/chartex" xmlns:cx6="http://schemas.microsoft.com/office/drawing/2016/5/12/chartex" xmlns:cx7="http://schemas.microsoft.com/office/drawing/2016/5/13/chartex" xmlns:cx8="http://schemas.microsoft.com/office/drawing/2016/5/14/chartex" xmlns:mc="http://schemas.openxmlformats.org/markup-compatibility/2006" xmlns:aink="http://schemas.microsoft.com/office/drawing/2016/ink" xmlns:am3d="http://schemas.microsoft.com/office/drawing/2017/model3d" xmlns:o="urn:schemas-microsoft-com:office:office" xmlns:r="http://schemas.openxmlformats.org/officeDocument/2006/relationships" xmlns:m="http://schemas.openxmlformats.org/officeDocument/2006/math" xmlns:v="urn:schemas-microsoft-com:vml" xmlns:wp14="http://schemas.microsoft.com/office/word/2010/wordprocessingDrawing" xmlns:wp="http://schemas.openxmlformats.org/drawingml/2006/wordprocessingDrawing" xmlns:w10="urn:schemas-microsoft-com:office:word" xmlns:w="http://schemas.openxmlformats.org/wordprocessingml/2006/main" xmlns:w14="http://schemas.microsoft.com/office/word/2010/wordml" xmlns:w15="http://schemas.microsoft.com/office/word/2012/wordml" xmlns:w16cid="http://schemas.microsoft.com/office/word/2016/wordml/cid" xmlns:w16se="http://schemas.microsoft.com/office/word/2015/wordml/symex" xmlns:wpg="http://schemas.microsoft.com/office/word/2010/wordprocessingGroup" xmlns:wpi="http://schemas.microsoft.com/office/word/2010/wordprocessingInk" xmlns:wne="http://schemas.microsoft.com/office/word/2006/wordml" xmlns:wps="http://schemas.microsoft.com/office/word/2010/wordprocessingShape" mc:Ignorable="w14 w15 w16se w16cid wp14">
-  <w:abstractNum w:abstractNumId="0" w15:restartNumberingAfterBreak="0">
+<w:numbering xmlns:wpc="http://schemas.microsoft.com/office/word/2010/wordprocessingCanvas" xmlns:mc="http://schemas.openxmlformats.org/markup-compatibility/2006" xmlns:o="urn:schemas-microsoft-com:office:office" xmlns:r="http://schemas.openxmlformats.org/officeDocument/2006/relationships" xmlns:m="http://schemas.openxmlformats.org/officeDocument/2006/math" xmlns:v="urn:schemas-microsoft-com:vml" xmlns:wp14="http://schemas.microsoft.com/office/word/2010/wordprocessingDrawing" xmlns:wp="http://schemas.openxmlformats.org/drawingml/2006/wordprocessingDrawing" xmlns:w10="urn:schemas-microsoft-com:office:word" xmlns:w="http://schemas.openxmlformats.org/wordprocessingml/2006/main" xmlns:w14="http://schemas.microsoft.com/office/word/2010/wordml" xmlns:wpg="http://schemas.microsoft.com/office/word/2010/wordprocessingGroup" xmlns:wpi="http://schemas.microsoft.com/office/word/2010/wordprocessingInk" xmlns:wne="http://schemas.microsoft.com/office/word/2006/wordml" xmlns:wps="http://schemas.microsoft.com/office/word/2010/wordprocessingShape" mc:Ignorable="w14 wp14">
+  <w:abstractNum w:abstractNumId="0">
+    <w:nsid w:val="00F90A84"/>
+    <w:multiLevelType w:val="hybridMultilevel"/>
+    <w:tmpl w:val="30D0F16C"/>
+    <w:lvl w:ilvl="0" w:tplc="0C0A0001">
+      <w:start w:val="1"/>
+      <w:numFmt w:val="bullet"/>
+      <w:lvlText w:val=""/>
+      <w:lvlJc w:val="left"/>
+      <w:pPr>
+        <w:ind w:left="720" w:hanging="360"/>
+      </w:pPr>
+      <w:rPr>
+        <w:rFonts w:ascii="Symbol" w:hAnsi="Symbol" w:hint="default"/>
+      </w:rPr>
+    </w:lvl>
+    <w:lvl w:ilvl="1" w:tplc="0C0A0003" w:tentative="1">
+      <w:start w:val="1"/>
+      <w:numFmt w:val="bullet"/>
+      <w:lvlText w:val="o"/>
+      <w:lvlJc w:val="left"/>
+      <w:pPr>
+        <w:ind w:left="1440" w:hanging="360"/>
+      </w:pPr>
+      <w:rPr>
+        <w:rFonts w:ascii="Courier New" w:hAnsi="Courier New" w:cs="Courier New" w:hint="default"/>
+      </w:rPr>
+    </w:lvl>
+    <w:lvl w:ilvl="2" w:tplc="0C0A0005" w:tentative="1">
+      <w:start w:val="1"/>
+      <w:numFmt w:val="bullet"/>
+      <w:lvlText w:val=""/>
+      <w:lvlJc w:val="left"/>
+      <w:pPr>
+        <w:ind w:left="2160" w:hanging="360"/>
+      </w:pPr>
+      <w:rPr>
+        <w:rFonts w:ascii="Wingdings" w:hAnsi="Wingdings" w:hint="default"/>
+      </w:rPr>
+    </w:lvl>
+    <w:lvl w:ilvl="3" w:tplc="0C0A0001" w:tentative="1">
+      <w:start w:val="1"/>
+      <w:numFmt w:val="bullet"/>
+      <w:lvlText w:val=""/>
+      <w:lvlJc w:val="left"/>
+      <w:pPr>
+        <w:ind w:left="2880" w:hanging="360"/>
+      </w:pPr>
+      <w:rPr>
+        <w:rFonts w:ascii="Symbol" w:hAnsi="Symbol" w:hint="default"/>
+      </w:rPr>
+    </w:lvl>
+    <w:lvl w:ilvl="4" w:tplc="0C0A0003" w:tentative="1">
+      <w:start w:val="1"/>
+      <w:numFmt w:val="bullet"/>
+      <w:lvlText w:val="o"/>
+      <w:lvlJc w:val="left"/>
+      <w:pPr>
+        <w:ind w:left="3600" w:hanging="360"/>
+      </w:pPr>
+      <w:rPr>
+        <w:rFonts w:ascii="Courier New" w:hAnsi="Courier New" w:cs="Courier New" w:hint="default"/>
+      </w:rPr>
+    </w:lvl>
+    <w:lvl w:ilvl="5" w:tplc="0C0A0005" w:tentative="1">
+      <w:start w:val="1"/>
+      <w:numFmt w:val="bullet"/>
+      <w:lvlText w:val=""/>
+      <w:lvlJc w:val="left"/>
+      <w:pPr>
+        <w:ind w:left="4320" w:hanging="360"/>
+      </w:pPr>
+      <w:rPr>
+        <w:rFonts w:ascii="Wingdings" w:hAnsi="Wingdings" w:hint="default"/>
+      </w:rPr>
+    </w:lvl>
+    <w:lvl w:ilvl="6" w:tplc="0C0A0001" w:tentative="1">
+      <w:start w:val="1"/>
+      <w:numFmt w:val="bullet"/>
+      <w:lvlText w:val=""/>
+      <w:lvlJc w:val="left"/>
+      <w:pPr>
+        <w:ind w:left="5040" w:hanging="360"/>
+      </w:pPr>
+      <w:rPr>
+        <w:rFonts w:ascii="Symbol" w:hAnsi="Symbol" w:hint="default"/>
+      </w:rPr>
+    </w:lvl>
+    <w:lvl w:ilvl="7" w:tplc="0C0A0003" w:tentative="1">
+      <w:start w:val="1"/>
+      <w:numFmt w:val="bullet"/>
+      <w:lvlText w:val="o"/>
+      <w:lvlJc w:val="left"/>
+      <w:pPr>
+        <w:ind w:left="5760" w:hanging="360"/>
+      </w:pPr>
+      <w:rPr>
+        <w:rFonts w:ascii="Courier New" w:hAnsi="Courier New" w:cs="Courier New" w:hint="default"/>
+      </w:rPr>
+    </w:lvl>
+    <w:lvl w:ilvl="8" w:tplc="0C0A0005" w:tentative="1">
+      <w:start w:val="1"/>
+      <w:numFmt w:val="bullet"/>
+      <w:lvlText w:val=""/>
+      <w:lvlJc w:val="left"/>
+      <w:pPr>
+        <w:ind w:left="6480" w:hanging="360"/>
+      </w:pPr>
+      <w:rPr>
+        <w:rFonts w:ascii="Wingdings" w:hAnsi="Wingdings" w:hint="default"/>
+      </w:rPr>
+    </w:lvl>
+  </w:abstractNum>
+  <w:abstractNum w:abstractNumId="1">
     <w:nsid w:val="03BC7462"/>
     <w:multiLevelType w:val="hybridMultilevel"/>
     <w:tmpl w:val="36DC063A"/>
@@ -1105,10 +1841,236 @@
       </w:rPr>
     </w:lvl>
   </w:abstractNum>
-  <w:abstractNum w:abstractNumId="1" w15:restartNumberingAfterBreak="0">
+  <w:abstractNum w:abstractNumId="2">
+    <w:nsid w:val="12823144"/>
+    <w:multiLevelType w:val="hybridMultilevel"/>
+    <w:tmpl w:val="635ADABA"/>
+    <w:lvl w:ilvl="0" w:tplc="0C0A0001">
+      <w:start w:val="1"/>
+      <w:numFmt w:val="bullet"/>
+      <w:lvlText w:val=""/>
+      <w:lvlJc w:val="left"/>
+      <w:pPr>
+        <w:ind w:left="720" w:hanging="360"/>
+      </w:pPr>
+      <w:rPr>
+        <w:rFonts w:ascii="Symbol" w:hAnsi="Symbol" w:hint="default"/>
+      </w:rPr>
+    </w:lvl>
+    <w:lvl w:ilvl="1" w:tplc="0C0A0003" w:tentative="1">
+      <w:start w:val="1"/>
+      <w:numFmt w:val="bullet"/>
+      <w:lvlText w:val="o"/>
+      <w:lvlJc w:val="left"/>
+      <w:pPr>
+        <w:ind w:left="1440" w:hanging="360"/>
+      </w:pPr>
+      <w:rPr>
+        <w:rFonts w:ascii="Courier New" w:hAnsi="Courier New" w:cs="Courier New" w:hint="default"/>
+      </w:rPr>
+    </w:lvl>
+    <w:lvl w:ilvl="2" w:tplc="0C0A0005" w:tentative="1">
+      <w:start w:val="1"/>
+      <w:numFmt w:val="bullet"/>
+      <w:lvlText w:val=""/>
+      <w:lvlJc w:val="left"/>
+      <w:pPr>
+        <w:ind w:left="2160" w:hanging="360"/>
+      </w:pPr>
+      <w:rPr>
+        <w:rFonts w:ascii="Wingdings" w:hAnsi="Wingdings" w:hint="default"/>
+      </w:rPr>
+    </w:lvl>
+    <w:lvl w:ilvl="3" w:tplc="0C0A0001" w:tentative="1">
+      <w:start w:val="1"/>
+      <w:numFmt w:val="bullet"/>
+      <w:lvlText w:val=""/>
+      <w:lvlJc w:val="left"/>
+      <w:pPr>
+        <w:ind w:left="2880" w:hanging="360"/>
+      </w:pPr>
+      <w:rPr>
+        <w:rFonts w:ascii="Symbol" w:hAnsi="Symbol" w:hint="default"/>
+      </w:rPr>
+    </w:lvl>
+    <w:lvl w:ilvl="4" w:tplc="0C0A0003" w:tentative="1">
+      <w:start w:val="1"/>
+      <w:numFmt w:val="bullet"/>
+      <w:lvlText w:val="o"/>
+      <w:lvlJc w:val="left"/>
+      <w:pPr>
+        <w:ind w:left="3600" w:hanging="360"/>
+      </w:pPr>
+      <w:rPr>
+        <w:rFonts w:ascii="Courier New" w:hAnsi="Courier New" w:cs="Courier New" w:hint="default"/>
+      </w:rPr>
+    </w:lvl>
+    <w:lvl w:ilvl="5" w:tplc="0C0A0005" w:tentative="1">
+      <w:start w:val="1"/>
+      <w:numFmt w:val="bullet"/>
+      <w:lvlText w:val=""/>
+      <w:lvlJc w:val="left"/>
+      <w:pPr>
+        <w:ind w:left="4320" w:hanging="360"/>
+      </w:pPr>
+      <w:rPr>
+        <w:rFonts w:ascii="Wingdings" w:hAnsi="Wingdings" w:hint="default"/>
+      </w:rPr>
+    </w:lvl>
+    <w:lvl w:ilvl="6" w:tplc="0C0A0001" w:tentative="1">
+      <w:start w:val="1"/>
+      <w:numFmt w:val="bullet"/>
+      <w:lvlText w:val=""/>
+      <w:lvlJc w:val="left"/>
+      <w:pPr>
+        <w:ind w:left="5040" w:hanging="360"/>
+      </w:pPr>
+      <w:rPr>
+        <w:rFonts w:ascii="Symbol" w:hAnsi="Symbol" w:hint="default"/>
+      </w:rPr>
+    </w:lvl>
+    <w:lvl w:ilvl="7" w:tplc="0C0A0003" w:tentative="1">
+      <w:start w:val="1"/>
+      <w:numFmt w:val="bullet"/>
+      <w:lvlText w:val="o"/>
+      <w:lvlJc w:val="left"/>
+      <w:pPr>
+        <w:ind w:left="5760" w:hanging="360"/>
+      </w:pPr>
+      <w:rPr>
+        <w:rFonts w:ascii="Courier New" w:hAnsi="Courier New" w:cs="Courier New" w:hint="default"/>
+      </w:rPr>
+    </w:lvl>
+    <w:lvl w:ilvl="8" w:tplc="0C0A0005" w:tentative="1">
+      <w:start w:val="1"/>
+      <w:numFmt w:val="bullet"/>
+      <w:lvlText w:val=""/>
+      <w:lvlJc w:val="left"/>
+      <w:pPr>
+        <w:ind w:left="6480" w:hanging="360"/>
+      </w:pPr>
+      <w:rPr>
+        <w:rFonts w:ascii="Wingdings" w:hAnsi="Wingdings" w:hint="default"/>
+      </w:rPr>
+    </w:lvl>
+  </w:abstractNum>
+  <w:abstractNum w:abstractNumId="3">
+    <w:nsid w:val="14FD566B"/>
+    <w:multiLevelType w:val="hybridMultilevel"/>
+    <w:tmpl w:val="15025C12"/>
+    <w:lvl w:ilvl="0" w:tplc="0C0A0001">
+      <w:start w:val="1"/>
+      <w:numFmt w:val="bullet"/>
+      <w:lvlText w:val=""/>
+      <w:lvlJc w:val="left"/>
+      <w:pPr>
+        <w:ind w:left="720" w:hanging="360"/>
+      </w:pPr>
+      <w:rPr>
+        <w:rFonts w:ascii="Symbol" w:hAnsi="Symbol" w:hint="default"/>
+      </w:rPr>
+    </w:lvl>
+    <w:lvl w:ilvl="1" w:tplc="0C0A0003" w:tentative="1">
+      <w:start w:val="1"/>
+      <w:numFmt w:val="bullet"/>
+      <w:lvlText w:val="o"/>
+      <w:lvlJc w:val="left"/>
+      <w:pPr>
+        <w:ind w:left="1440" w:hanging="360"/>
+      </w:pPr>
+      <w:rPr>
+        <w:rFonts w:ascii="Courier New" w:hAnsi="Courier New" w:cs="Courier New" w:hint="default"/>
+      </w:rPr>
+    </w:lvl>
+    <w:lvl w:ilvl="2" w:tplc="0C0A0005" w:tentative="1">
+      <w:start w:val="1"/>
+      <w:numFmt w:val="bullet"/>
+      <w:lvlText w:val=""/>
+      <w:lvlJc w:val="left"/>
+      <w:pPr>
+        <w:ind w:left="2160" w:hanging="360"/>
+      </w:pPr>
+      <w:rPr>
+        <w:rFonts w:ascii="Wingdings" w:hAnsi="Wingdings" w:hint="default"/>
+      </w:rPr>
+    </w:lvl>
+    <w:lvl w:ilvl="3" w:tplc="0C0A0001" w:tentative="1">
+      <w:start w:val="1"/>
+      <w:numFmt w:val="bullet"/>
+      <w:lvlText w:val=""/>
+      <w:lvlJc w:val="left"/>
+      <w:pPr>
+        <w:ind w:left="2880" w:hanging="360"/>
+      </w:pPr>
+      <w:rPr>
+        <w:rFonts w:ascii="Symbol" w:hAnsi="Symbol" w:hint="default"/>
+      </w:rPr>
+    </w:lvl>
+    <w:lvl w:ilvl="4" w:tplc="0C0A0003" w:tentative="1">
+      <w:start w:val="1"/>
+      <w:numFmt w:val="bullet"/>
+      <w:lvlText w:val="o"/>
+      <w:lvlJc w:val="left"/>
+      <w:pPr>
+        <w:ind w:left="3600" w:hanging="360"/>
+      </w:pPr>
+      <w:rPr>
+        <w:rFonts w:ascii="Courier New" w:hAnsi="Courier New" w:cs="Courier New" w:hint="default"/>
+      </w:rPr>
+    </w:lvl>
+    <w:lvl w:ilvl="5" w:tplc="0C0A0005" w:tentative="1">
+      <w:start w:val="1"/>
+      <w:numFmt w:val="bullet"/>
+      <w:lvlText w:val=""/>
+      <w:lvlJc w:val="left"/>
+      <w:pPr>
+        <w:ind w:left="4320" w:hanging="360"/>
+      </w:pPr>
+      <w:rPr>
+        <w:rFonts w:ascii="Wingdings" w:hAnsi="Wingdings" w:hint="default"/>
+      </w:rPr>
+    </w:lvl>
+    <w:lvl w:ilvl="6" w:tplc="0C0A0001" w:tentative="1">
+      <w:start w:val="1"/>
+      <w:numFmt w:val="bullet"/>
+      <w:lvlText w:val=""/>
+      <w:lvlJc w:val="left"/>
+      <w:pPr>
+        <w:ind w:left="5040" w:hanging="360"/>
+      </w:pPr>
+      <w:rPr>
+        <w:rFonts w:ascii="Symbol" w:hAnsi="Symbol" w:hint="default"/>
+      </w:rPr>
+    </w:lvl>
+    <w:lvl w:ilvl="7" w:tplc="0C0A0003" w:tentative="1">
+      <w:start w:val="1"/>
+      <w:numFmt w:val="bullet"/>
+      <w:lvlText w:val="o"/>
+      <w:lvlJc w:val="left"/>
+      <w:pPr>
+        <w:ind w:left="5760" w:hanging="360"/>
+      </w:pPr>
+      <w:rPr>
+        <w:rFonts w:ascii="Courier New" w:hAnsi="Courier New" w:cs="Courier New" w:hint="default"/>
+      </w:rPr>
+    </w:lvl>
+    <w:lvl w:ilvl="8" w:tplc="0C0A0005" w:tentative="1">
+      <w:start w:val="1"/>
+      <w:numFmt w:val="bullet"/>
+      <w:lvlText w:val=""/>
+      <w:lvlJc w:val="left"/>
+      <w:pPr>
+        <w:ind w:left="6480" w:hanging="360"/>
+      </w:pPr>
+      <w:rPr>
+        <w:rFonts w:ascii="Wingdings" w:hAnsi="Wingdings" w:hint="default"/>
+      </w:rPr>
+    </w:lvl>
+  </w:abstractNum>
+  <w:abstractNum w:abstractNumId="4">
     <w:nsid w:val="17D02F24"/>
     <w:multiLevelType w:val="hybridMultilevel"/>
-    <w:tmpl w:val="45A40AA0"/>
+    <w:tmpl w:val="64B87A1A"/>
     <w:lvl w:ilvl="0" w:tplc="0C0A0001">
       <w:start w:val="1"/>
       <w:numFmt w:val="bullet"/>
@@ -1218,7 +2180,120 @@
       </w:rPr>
     </w:lvl>
   </w:abstractNum>
-  <w:abstractNum w:abstractNumId="2" w15:restartNumberingAfterBreak="0">
+  <w:abstractNum w:abstractNumId="5">
+    <w:nsid w:val="17E57325"/>
+    <w:multiLevelType w:val="hybridMultilevel"/>
+    <w:tmpl w:val="49FEFD90"/>
+    <w:lvl w:ilvl="0" w:tplc="0C0A0001">
+      <w:start w:val="1"/>
+      <w:numFmt w:val="bullet"/>
+      <w:lvlText w:val=""/>
+      <w:lvlJc w:val="left"/>
+      <w:pPr>
+        <w:ind w:left="720" w:hanging="360"/>
+      </w:pPr>
+      <w:rPr>
+        <w:rFonts w:ascii="Symbol" w:hAnsi="Symbol" w:hint="default"/>
+      </w:rPr>
+    </w:lvl>
+    <w:lvl w:ilvl="1" w:tplc="0C0A0003" w:tentative="1">
+      <w:start w:val="1"/>
+      <w:numFmt w:val="bullet"/>
+      <w:lvlText w:val="o"/>
+      <w:lvlJc w:val="left"/>
+      <w:pPr>
+        <w:ind w:left="1440" w:hanging="360"/>
+      </w:pPr>
+      <w:rPr>
+        <w:rFonts w:ascii="Courier New" w:hAnsi="Courier New" w:cs="Courier New" w:hint="default"/>
+      </w:rPr>
+    </w:lvl>
+    <w:lvl w:ilvl="2" w:tplc="0C0A0005" w:tentative="1">
+      <w:start w:val="1"/>
+      <w:numFmt w:val="bullet"/>
+      <w:lvlText w:val=""/>
+      <w:lvlJc w:val="left"/>
+      <w:pPr>
+        <w:ind w:left="2160" w:hanging="360"/>
+      </w:pPr>
+      <w:rPr>
+        <w:rFonts w:ascii="Wingdings" w:hAnsi="Wingdings" w:hint="default"/>
+      </w:rPr>
+    </w:lvl>
+    <w:lvl w:ilvl="3" w:tplc="0C0A0001" w:tentative="1">
+      <w:start w:val="1"/>
+      <w:numFmt w:val="bullet"/>
+      <w:lvlText w:val=""/>
+      <w:lvlJc w:val="left"/>
+      <w:pPr>
+        <w:ind w:left="2880" w:hanging="360"/>
+      </w:pPr>
+      <w:rPr>
+        <w:rFonts w:ascii="Symbol" w:hAnsi="Symbol" w:hint="default"/>
+      </w:rPr>
+    </w:lvl>
+    <w:lvl w:ilvl="4" w:tplc="0C0A0003" w:tentative="1">
+      <w:start w:val="1"/>
+      <w:numFmt w:val="bullet"/>
+      <w:lvlText w:val="o"/>
+      <w:lvlJc w:val="left"/>
+      <w:pPr>
+        <w:ind w:left="3600" w:hanging="360"/>
+      </w:pPr>
+      <w:rPr>
+        <w:rFonts w:ascii="Courier New" w:hAnsi="Courier New" w:cs="Courier New" w:hint="default"/>
+      </w:rPr>
+    </w:lvl>
+    <w:lvl w:ilvl="5" w:tplc="0C0A0005" w:tentative="1">
+      <w:start w:val="1"/>
+      <w:numFmt w:val="bullet"/>
+      <w:lvlText w:val=""/>
+      <w:lvlJc w:val="left"/>
+      <w:pPr>
+        <w:ind w:left="4320" w:hanging="360"/>
+      </w:pPr>
+      <w:rPr>
+        <w:rFonts w:ascii="Wingdings" w:hAnsi="Wingdings" w:hint="default"/>
+      </w:rPr>
+    </w:lvl>
+    <w:lvl w:ilvl="6" w:tplc="0C0A0001" w:tentative="1">
+      <w:start w:val="1"/>
+      <w:numFmt w:val="bullet"/>
+      <w:lvlText w:val=""/>
+      <w:lvlJc w:val="left"/>
+      <w:pPr>
+        <w:ind w:left="5040" w:hanging="360"/>
+      </w:pPr>
+      <w:rPr>
+        <w:rFonts w:ascii="Symbol" w:hAnsi="Symbol" w:hint="default"/>
+      </w:rPr>
+    </w:lvl>
+    <w:lvl w:ilvl="7" w:tplc="0C0A0003" w:tentative="1">
+      <w:start w:val="1"/>
+      <w:numFmt w:val="bullet"/>
+      <w:lvlText w:val="o"/>
+      <w:lvlJc w:val="left"/>
+      <w:pPr>
+        <w:ind w:left="5760" w:hanging="360"/>
+      </w:pPr>
+      <w:rPr>
+        <w:rFonts w:ascii="Courier New" w:hAnsi="Courier New" w:cs="Courier New" w:hint="default"/>
+      </w:rPr>
+    </w:lvl>
+    <w:lvl w:ilvl="8" w:tplc="0C0A0005" w:tentative="1">
+      <w:start w:val="1"/>
+      <w:numFmt w:val="bullet"/>
+      <w:lvlText w:val=""/>
+      <w:lvlJc w:val="left"/>
+      <w:pPr>
+        <w:ind w:left="6480" w:hanging="360"/>
+      </w:pPr>
+      <w:rPr>
+        <w:rFonts w:ascii="Wingdings" w:hAnsi="Wingdings" w:hint="default"/>
+      </w:rPr>
+    </w:lvl>
+  </w:abstractNum>
+  <w:abstractNum w:abstractNumId="6">
     <w:nsid w:val="32DE2FC0"/>
     <w:multiLevelType w:val="hybridMultilevel"/>
     <w:tmpl w:val="6254BCAC"/>
@@ -1307,7 +2382,7 @@
       </w:pPr>
     </w:lvl>
   </w:abstractNum>
-  <w:abstractNum w:abstractNumId="3" w15:restartNumberingAfterBreak="0">
+  <w:abstractNum w:abstractNumId="7">
     <w:nsid w:val="3B64354A"/>
     <w:multiLevelType w:val="hybridMultilevel"/>
     <w:tmpl w:val="479819C4"/>
@@ -1420,7 +2495,7 @@
       </w:rPr>
     </w:lvl>
   </w:abstractNum>
-  <w:abstractNum w:abstractNumId="4" w15:restartNumberingAfterBreak="0">
+  <w:abstractNum w:abstractNumId="8">
     <w:nsid w:val="47BF32AC"/>
     <w:multiLevelType w:val="hybridMultilevel"/>
     <w:tmpl w:val="6918198E"/>
@@ -1509,7 +2584,7 @@
       </w:pPr>
     </w:lvl>
   </w:abstractNum>
-  <w:abstractNum w:abstractNumId="5" w15:restartNumberingAfterBreak="0">
+  <w:abstractNum w:abstractNumId="9">
     <w:nsid w:val="484678FD"/>
     <w:multiLevelType w:val="hybridMultilevel"/>
     <w:tmpl w:val="A05C9736"/>
@@ -1595,7 +2670,459 @@
       </w:pPr>
     </w:lvl>
   </w:abstractNum>
-  <w:abstractNum w:abstractNumId="6" w15:restartNumberingAfterBreak="0">
+  <w:abstractNum w:abstractNumId="10">
+    <w:nsid w:val="5E6167A0"/>
+    <w:multiLevelType w:val="hybridMultilevel"/>
+    <w:tmpl w:val="5C6043B8"/>
+    <w:lvl w:ilvl="0" w:tplc="0C0A0001">
+      <w:start w:val="1"/>
+      <w:numFmt w:val="bullet"/>
+      <w:lvlText w:val=""/>
+      <w:lvlJc w:val="left"/>
+      <w:pPr>
+        <w:ind w:left="720" w:hanging="360"/>
+      </w:pPr>
+      <w:rPr>
+        <w:rFonts w:ascii="Symbol" w:hAnsi="Symbol" w:hint="default"/>
+      </w:rPr>
+    </w:lvl>
+    <w:lvl w:ilvl="1" w:tplc="0C0A0003" w:tentative="1">
+      <w:start w:val="1"/>
+      <w:numFmt w:val="bullet"/>
+      <w:lvlText w:val="o"/>
+      <w:lvlJc w:val="left"/>
+      <w:pPr>
+        <w:ind w:left="1440" w:hanging="360"/>
+      </w:pPr>
+      <w:rPr>
+        <w:rFonts w:ascii="Courier New" w:hAnsi="Courier New" w:cs="Courier New" w:hint="default"/>
+      </w:rPr>
+    </w:lvl>
+    <w:lvl w:ilvl="2" w:tplc="0C0A0005" w:tentative="1">
+      <w:start w:val="1"/>
+      <w:numFmt w:val="bullet"/>
+      <w:lvlText w:val=""/>
+      <w:lvlJc w:val="left"/>
+      <w:pPr>
+        <w:ind w:left="2160" w:hanging="360"/>
+      </w:pPr>
+      <w:rPr>
+        <w:rFonts w:ascii="Wingdings" w:hAnsi="Wingdings" w:hint="default"/>
+      </w:rPr>
+    </w:lvl>
+    <w:lvl w:ilvl="3" w:tplc="0C0A0001" w:tentative="1">
+      <w:start w:val="1"/>
+      <w:numFmt w:val="bullet"/>
+      <w:lvlText w:val=""/>
+      <w:lvlJc w:val="left"/>
+      <w:pPr>
+        <w:ind w:left="2880" w:hanging="360"/>
+      </w:pPr>
+      <w:rPr>
+        <w:rFonts w:ascii="Symbol" w:hAnsi="Symbol" w:hint="default"/>
+      </w:rPr>
+    </w:lvl>
+    <w:lvl w:ilvl="4" w:tplc="0C0A0003" w:tentative="1">
+      <w:start w:val="1"/>
+      <w:numFmt w:val="bullet"/>
+      <w:lvlText w:val="o"/>
+      <w:lvlJc w:val="left"/>
+      <w:pPr>
+        <w:ind w:left="3600" w:hanging="360"/>
+      </w:pPr>
+      <w:rPr>
+        <w:rFonts w:ascii="Courier New" w:hAnsi="Courier New" w:cs="Courier New" w:hint="default"/>
+      </w:rPr>
+    </w:lvl>
+    <w:lvl w:ilvl="5" w:tplc="0C0A0005" w:tentative="1">
+      <w:start w:val="1"/>
+      <w:numFmt w:val="bullet"/>
+      <w:lvlText w:val=""/>
+      <w:lvlJc w:val="left"/>
+      <w:pPr>
+        <w:ind w:left="4320" w:hanging="360"/>
+      </w:pPr>
+      <w:rPr>
+        <w:rFonts w:ascii="Wingdings" w:hAnsi="Wingdings" w:hint="default"/>
+      </w:rPr>
+    </w:lvl>
+    <w:lvl w:ilvl="6" w:tplc="0C0A0001" w:tentative="1">
+      <w:start w:val="1"/>
+      <w:numFmt w:val="bullet"/>
+      <w:lvlText w:val=""/>
+      <w:lvlJc w:val="left"/>
+      <w:pPr>
+        <w:ind w:left="5040" w:hanging="360"/>
+      </w:pPr>
+      <w:rPr>
+        <w:rFonts w:ascii="Symbol" w:hAnsi="Symbol" w:hint="default"/>
+      </w:rPr>
+    </w:lvl>
+    <w:lvl w:ilvl="7" w:tplc="0C0A0003" w:tentative="1">
+      <w:start w:val="1"/>
+      <w:numFmt w:val="bullet"/>
+      <w:lvlText w:val="o"/>
+      <w:lvlJc w:val="left"/>
+      <w:pPr>
+        <w:ind w:left="5760" w:hanging="360"/>
+      </w:pPr>
+      <w:rPr>
+        <w:rFonts w:ascii="Courier New" w:hAnsi="Courier New" w:cs="Courier New" w:hint="default"/>
+      </w:rPr>
+    </w:lvl>
+    <w:lvl w:ilvl="8" w:tplc="0C0A0005" w:tentative="1">
+      <w:start w:val="1"/>
+      <w:numFmt w:val="bullet"/>
+      <w:lvlText w:val=""/>
+      <w:lvlJc w:val="left"/>
+      <w:pPr>
+        <w:ind w:left="6480" w:hanging="360"/>
+      </w:pPr>
+      <w:rPr>
+        <w:rFonts w:ascii="Wingdings" w:hAnsi="Wingdings" w:hint="default"/>
+      </w:rPr>
+    </w:lvl>
+  </w:abstractNum>
+  <w:abstractNum w:abstractNumId="11">
+    <w:nsid w:val="6C7F0DD3"/>
+    <w:multiLevelType w:val="hybridMultilevel"/>
+    <w:tmpl w:val="FA1A696C"/>
+    <w:lvl w:ilvl="0" w:tplc="0C0A0001">
+      <w:start w:val="1"/>
+      <w:numFmt w:val="bullet"/>
+      <w:lvlText w:val=""/>
+      <w:lvlJc w:val="left"/>
+      <w:pPr>
+        <w:ind w:left="720" w:hanging="360"/>
+      </w:pPr>
+      <w:rPr>
+        <w:rFonts w:ascii="Symbol" w:hAnsi="Symbol" w:hint="default"/>
+      </w:rPr>
+    </w:lvl>
+    <w:lvl w:ilvl="1" w:tplc="0C0A0003" w:tentative="1">
+      <w:start w:val="1"/>
+      <w:numFmt w:val="bullet"/>
+      <w:lvlText w:val="o"/>
+      <w:lvlJc w:val="left"/>
+      <w:pPr>
+        <w:ind w:left="1440" w:hanging="360"/>
+      </w:pPr>
+      <w:rPr>
+        <w:rFonts w:ascii="Courier New" w:hAnsi="Courier New" w:cs="Courier New" w:hint="default"/>
+      </w:rPr>
+    </w:lvl>
+    <w:lvl w:ilvl="2" w:tplc="0C0A0005" w:tentative="1">
+      <w:start w:val="1"/>
+      <w:numFmt w:val="bullet"/>
+      <w:lvlText w:val=""/>
+      <w:lvlJc w:val="left"/>
+      <w:pPr>
+        <w:ind w:left="2160" w:hanging="360"/>
+      </w:pPr>
+      <w:rPr>
+        <w:rFonts w:ascii="Wingdings" w:hAnsi="Wingdings" w:hint="default"/>
+      </w:rPr>
+    </w:lvl>
+    <w:lvl w:ilvl="3" w:tplc="0C0A0001" w:tentative="1">
+      <w:start w:val="1"/>
+      <w:numFmt w:val="bullet"/>
+      <w:lvlText w:val=""/>
+      <w:lvlJc w:val="left"/>
+      <w:pPr>
+        <w:ind w:left="2880" w:hanging="360"/>
+      </w:pPr>
+      <w:rPr>
+        <w:rFonts w:ascii="Symbol" w:hAnsi="Symbol" w:hint="default"/>
+      </w:rPr>
+    </w:lvl>
+    <w:lvl w:ilvl="4" w:tplc="0C0A0003" w:tentative="1">
+      <w:start w:val="1"/>
+      <w:numFmt w:val="bullet"/>
+      <w:lvlText w:val="o"/>
+      <w:lvlJc w:val="left"/>
+      <w:pPr>
+        <w:ind w:left="3600" w:hanging="360"/>
+      </w:pPr>
+      <w:rPr>
+        <w:rFonts w:ascii="Courier New" w:hAnsi="Courier New" w:cs="Courier New" w:hint="default"/>
+      </w:rPr>
+    </w:lvl>
+    <w:lvl w:ilvl="5" w:tplc="0C0A0005" w:tentative="1">
+      <w:start w:val="1"/>
+      <w:numFmt w:val="bullet"/>
+      <w:lvlText w:val=""/>
+      <w:lvlJc w:val="left"/>
+      <w:pPr>
+        <w:ind w:left="4320" w:hanging="360"/>
+      </w:pPr>
+      <w:rPr>
+        <w:rFonts w:ascii="Wingdings" w:hAnsi="Wingdings" w:hint="default"/>
+      </w:rPr>
+    </w:lvl>
+    <w:lvl w:ilvl="6" w:tplc="0C0A0001" w:tentative="1">
+      <w:start w:val="1"/>
+      <w:numFmt w:val="bullet"/>
+      <w:lvlText w:val=""/>
+      <w:lvlJc w:val="left"/>
+      <w:pPr>
+        <w:ind w:left="5040" w:hanging="360"/>
+      </w:pPr>
+      <w:rPr>
+        <w:rFonts w:ascii="Symbol" w:hAnsi="Symbol" w:hint="default"/>
+      </w:rPr>
+    </w:lvl>
+    <w:lvl w:ilvl="7" w:tplc="0C0A0003" w:tentative="1">
+      <w:start w:val="1"/>
+      <w:numFmt w:val="bullet"/>
+      <w:lvlText w:val="o"/>
+      <w:lvlJc w:val="left"/>
+      <w:pPr>
+        <w:ind w:left="5760" w:hanging="360"/>
+      </w:pPr>
+      <w:rPr>
+        <w:rFonts w:ascii="Courier New" w:hAnsi="Courier New" w:cs="Courier New" w:hint="default"/>
+      </w:rPr>
+    </w:lvl>
+    <w:lvl w:ilvl="8" w:tplc="0C0A0005" w:tentative="1">
+      <w:start w:val="1"/>
+      <w:numFmt w:val="bullet"/>
+      <w:lvlText w:val=""/>
+      <w:lvlJc w:val="left"/>
+      <w:pPr>
+        <w:ind w:left="6480" w:hanging="360"/>
+      </w:pPr>
+      <w:rPr>
+        <w:rFonts w:ascii="Wingdings" w:hAnsi="Wingdings" w:hint="default"/>
+      </w:rPr>
+    </w:lvl>
+  </w:abstractNum>
+  <w:abstractNum w:abstractNumId="12">
+    <w:nsid w:val="6D996189"/>
+    <w:multiLevelType w:val="hybridMultilevel"/>
+    <w:tmpl w:val="FFFCF1AA"/>
+    <w:lvl w:ilvl="0" w:tplc="0C0A0001">
+      <w:start w:val="1"/>
+      <w:numFmt w:val="bullet"/>
+      <w:lvlText w:val=""/>
+      <w:lvlJc w:val="left"/>
+      <w:pPr>
+        <w:ind w:left="720" w:hanging="360"/>
+      </w:pPr>
+      <w:rPr>
+        <w:rFonts w:ascii="Symbol" w:hAnsi="Symbol" w:hint="default"/>
+      </w:rPr>
+    </w:lvl>
+    <w:lvl w:ilvl="1" w:tplc="0C0A0003" w:tentative="1">
+      <w:start w:val="1"/>
+      <w:numFmt w:val="bullet"/>
+      <w:lvlText w:val="o"/>
+      <w:lvlJc w:val="left"/>
+      <w:pPr>
+        <w:ind w:left="1440" w:hanging="360"/>
+      </w:pPr>
+      <w:rPr>
+        <w:rFonts w:ascii="Courier New" w:hAnsi="Courier New" w:cs="Courier New" w:hint="default"/>
+      </w:rPr>
+    </w:lvl>
+    <w:lvl w:ilvl="2" w:tplc="0C0A0005" w:tentative="1">
+      <w:start w:val="1"/>
+      <w:numFmt w:val="bullet"/>
+      <w:lvlText w:val=""/>
+      <w:lvlJc w:val="left"/>
+      <w:pPr>
+        <w:ind w:left="2160" w:hanging="360"/>
+      </w:pPr>
+      <w:rPr>
+        <w:rFonts w:ascii="Wingdings" w:hAnsi="Wingdings" w:hint="default"/>
+      </w:rPr>
+    </w:lvl>
+    <w:lvl w:ilvl="3" w:tplc="0C0A0001" w:tentative="1">
+      <w:start w:val="1"/>
+      <w:numFmt w:val="bullet"/>
+      <w:lvlText w:val=""/>
+      <w:lvlJc w:val="left"/>
+      <w:pPr>
+        <w:ind w:left="2880" w:hanging="360"/>
+      </w:pPr>
+      <w:rPr>
+        <w:rFonts w:ascii="Symbol" w:hAnsi="Symbol" w:hint="default"/>
+      </w:rPr>
+    </w:lvl>
+    <w:lvl w:ilvl="4" w:tplc="0C0A0003" w:tentative="1">
+      <w:start w:val="1"/>
+      <w:numFmt w:val="bullet"/>
+      <w:lvlText w:val="o"/>
+      <w:lvlJc w:val="left"/>
+      <w:pPr>
+        <w:ind w:left="3600" w:hanging="360"/>
+      </w:pPr>
+      <w:rPr>
+        <w:rFonts w:ascii="Courier New" w:hAnsi="Courier New" w:cs="Courier New" w:hint="default"/>
+      </w:rPr>
+    </w:lvl>
+    <w:lvl w:ilvl="5" w:tplc="0C0A0005" w:tentative="1">
+      <w:start w:val="1"/>
+      <w:numFmt w:val="bullet"/>
+      <w:lvlText w:val=""/>
+      <w:lvlJc w:val="left"/>
+      <w:pPr>
+        <w:ind w:left="4320" w:hanging="360"/>
+      </w:pPr>
+      <w:rPr>
+        <w:rFonts w:ascii="Wingdings" w:hAnsi="Wingdings" w:hint="default"/>
+      </w:rPr>
+    </w:lvl>
+    <w:lvl w:ilvl="6" w:tplc="0C0A0001" w:tentative="1">
+      <w:start w:val="1"/>
+      <w:numFmt w:val="bullet"/>
+      <w:lvlText w:val=""/>
+      <w:lvlJc w:val="left"/>
+      <w:pPr>
+        <w:ind w:left="5040" w:hanging="360"/>
+      </w:pPr>
+      <w:rPr>
+        <w:rFonts w:ascii="Symbol" w:hAnsi="Symbol" w:hint="default"/>
+      </w:rPr>
+    </w:lvl>
+    <w:lvl w:ilvl="7" w:tplc="0C0A0003" w:tentative="1">
+      <w:start w:val="1"/>
+      <w:numFmt w:val="bullet"/>
+      <w:lvlText w:val="o"/>
+      <w:lvlJc w:val="left"/>
+      <w:pPr>
+        <w:ind w:left="5760" w:hanging="360"/>
+      </w:pPr>
+      <w:rPr>
+        <w:rFonts w:ascii="Courier New" w:hAnsi="Courier New" w:cs="Courier New" w:hint="default"/>
+      </w:rPr>
+    </w:lvl>
+    <w:lvl w:ilvl="8" w:tplc="0C0A0005" w:tentative="1">
+      <w:start w:val="1"/>
+      <w:numFmt w:val="bullet"/>
+      <w:lvlText w:val=""/>
+      <w:lvlJc w:val="left"/>
+      <w:pPr>
+        <w:ind w:left="6480" w:hanging="360"/>
+      </w:pPr>
+      <w:rPr>
+        <w:rFonts w:ascii="Wingdings" w:hAnsi="Wingdings" w:hint="default"/>
+      </w:rPr>
+    </w:lvl>
+  </w:abstractNum>
+  <w:abstractNum w:abstractNumId="13">
+    <w:nsid w:val="72531C8E"/>
+    <w:multiLevelType w:val="hybridMultilevel"/>
+    <w:tmpl w:val="7A5EE876"/>
+    <w:lvl w:ilvl="0" w:tplc="0C0A0001">
+      <w:start w:val="1"/>
+      <w:numFmt w:val="bullet"/>
+      <w:lvlText w:val=""/>
+      <w:lvlJc w:val="left"/>
+      <w:pPr>
+        <w:ind w:left="1440" w:hanging="360"/>
+      </w:pPr>
+      <w:rPr>
+        <w:rFonts w:ascii="Symbol" w:hAnsi="Symbol" w:hint="default"/>
+      </w:rPr>
+    </w:lvl>
+    <w:lvl w:ilvl="1" w:tplc="0C0A0003" w:tentative="1">
+      <w:start w:val="1"/>
+      <w:numFmt w:val="bullet"/>
+      <w:lvlText w:val="o"/>
+      <w:lvlJc w:val="left"/>
+      <w:pPr>
+        <w:ind w:left="2160" w:hanging="360"/>
+      </w:pPr>
+      <w:rPr>
+        <w:rFonts w:ascii="Courier New" w:hAnsi="Courier New" w:cs="Courier New" w:hint="default"/>
+      </w:rPr>
+    </w:lvl>
+    <w:lvl w:ilvl="2" w:tplc="0C0A0005" w:tentative="1">
+      <w:start w:val="1"/>
+      <w:numFmt w:val="bullet"/>
+      <w:lvlText w:val=""/>
+      <w:lvlJc w:val="left"/>
+      <w:pPr>
+        <w:ind w:left="2880" w:hanging="360"/>
+      </w:pPr>
+      <w:rPr>
+        <w:rFonts w:ascii="Wingdings" w:hAnsi="Wingdings" w:hint="default"/>
+      </w:rPr>
+    </w:lvl>
+    <w:lvl w:ilvl="3" w:tplc="0C0A0001" w:tentative="1">
+      <w:start w:val="1"/>
+      <w:numFmt w:val="bullet"/>
+      <w:lvlText w:val=""/>
+      <w:lvlJc w:val="left"/>
+      <w:pPr>
+        <w:ind w:left="3600" w:hanging="360"/>
+      </w:pPr>
+      <w:rPr>
+        <w:rFonts w:ascii="Symbol" w:hAnsi="Symbol" w:hint="default"/>
+      </w:rPr>
+    </w:lvl>
+    <w:lvl w:ilvl="4" w:tplc="0C0A0003" w:tentative="1">
+      <w:start w:val="1"/>
+      <w:numFmt w:val="bullet"/>
+      <w:lvlText w:val="o"/>
+      <w:lvlJc w:val="left"/>
+      <w:pPr>
+        <w:ind w:left="4320" w:hanging="360"/>
+      </w:pPr>
+      <w:rPr>
+        <w:rFonts w:ascii="Courier New" w:hAnsi="Courier New" w:cs="Courier New" w:hint="default"/>
+      </w:rPr>
+    </w:lvl>
+    <w:lvl w:ilvl="5" w:tplc="0C0A0005" w:tentative="1">
+      <w:start w:val="1"/>
+      <w:numFmt w:val="bullet"/>
+      <w:lvlText w:val=""/>
+      <w:lvlJc w:val="left"/>
+      <w:pPr>
+        <w:ind w:left="5040" w:hanging="360"/>
+      </w:pPr>
+      <w:rPr>
+        <w:rFonts w:ascii="Wingdings" w:hAnsi="Wingdings" w:hint="default"/>
+      </w:rPr>
+    </w:lvl>
+    <w:lvl w:ilvl="6" w:tplc="0C0A0001" w:tentative="1">
+      <w:start w:val="1"/>
+      <w:numFmt w:val="bullet"/>
+      <w:lvlText w:val=""/>
+      <w:lvlJc w:val="left"/>
+      <w:pPr>
+        <w:ind w:left="5760" w:hanging="360"/>
+      </w:pPr>
+      <w:rPr>
+        <w:rFonts w:ascii="Symbol" w:hAnsi="Symbol" w:hint="default"/>
+      </w:rPr>
+    </w:lvl>
+    <w:lvl w:ilvl="7" w:tplc="0C0A0003" w:tentative="1">
+      <w:start w:val="1"/>
+      <w:numFmt w:val="bullet"/>
+      <w:lvlText w:val="o"/>
+      <w:lvlJc w:val="left"/>
+      <w:pPr>
+        <w:ind w:left="6480" w:hanging="360"/>
+      </w:pPr>
+      <w:rPr>
+        <w:rFonts w:ascii="Courier New" w:hAnsi="Courier New" w:cs="Courier New" w:hint="default"/>
+      </w:rPr>
+    </w:lvl>
+    <w:lvl w:ilvl="8" w:tplc="0C0A0005" w:tentative="1">
+      <w:start w:val="1"/>
+      <w:numFmt w:val="bullet"/>
+      <w:lvlText w:val=""/>
+      <w:lvlJc w:val="left"/>
+      <w:pPr>
+        <w:ind w:left="7200" w:hanging="360"/>
+      </w:pPr>
+      <w:rPr>
+        <w:rFonts w:ascii="Wingdings" w:hAnsi="Wingdings" w:hint="default"/>
+      </w:rPr>
+    </w:lvl>
+  </w:abstractNum>
+  <w:abstractNum w:abstractNumId="14">
     <w:nsid w:val="74454EA0"/>
     <w:multiLevelType w:val="hybridMultilevel"/>
     <w:tmpl w:val="16F417B4"/>
@@ -1708,7 +3235,7 @@
       </w:rPr>
     </w:lvl>
   </w:abstractNum>
-  <w:abstractNum w:abstractNumId="7" w15:restartNumberingAfterBreak="0">
+  <w:abstractNum w:abstractNumId="15">
     <w:nsid w:val="771E1C21"/>
     <w:multiLevelType w:val="hybridMultilevel"/>
     <w:tmpl w:val="92126A10"/>
@@ -1821,35 +3348,175 @@
       </w:rPr>
     </w:lvl>
   </w:abstractNum>
+  <w:abstractNum w:abstractNumId="16">
+    <w:nsid w:val="7DC37747"/>
+    <w:multiLevelType w:val="hybridMultilevel"/>
+    <w:tmpl w:val="52BA116C"/>
+    <w:lvl w:ilvl="0" w:tplc="0C0A0001">
+      <w:start w:val="1"/>
+      <w:numFmt w:val="bullet"/>
+      <w:lvlText w:val=""/>
+      <w:lvlJc w:val="left"/>
+      <w:pPr>
+        <w:ind w:left="720" w:hanging="360"/>
+      </w:pPr>
+      <w:rPr>
+        <w:rFonts w:ascii="Symbol" w:hAnsi="Symbol" w:hint="default"/>
+      </w:rPr>
+    </w:lvl>
+    <w:lvl w:ilvl="1" w:tplc="0C0A0003" w:tentative="1">
+      <w:start w:val="1"/>
+      <w:numFmt w:val="bullet"/>
+      <w:lvlText w:val="o"/>
+      <w:lvlJc w:val="left"/>
+      <w:pPr>
+        <w:ind w:left="1440" w:hanging="360"/>
+      </w:pPr>
+      <w:rPr>
+        <w:rFonts w:ascii="Courier New" w:hAnsi="Courier New" w:cs="Courier New" w:hint="default"/>
+      </w:rPr>
+    </w:lvl>
+    <w:lvl w:ilvl="2" w:tplc="0C0A0005" w:tentative="1">
+      <w:start w:val="1"/>
+      <w:numFmt w:val="bullet"/>
+      <w:lvlText w:val=""/>
+      <w:lvlJc w:val="left"/>
+      <w:pPr>
+        <w:ind w:left="2160" w:hanging="360"/>
+      </w:pPr>
+      <w:rPr>
+        <w:rFonts w:ascii="Wingdings" w:hAnsi="Wingdings" w:hint="default"/>
+      </w:rPr>
+    </w:lvl>
+    <w:lvl w:ilvl="3" w:tplc="0C0A0001" w:tentative="1">
+      <w:start w:val="1"/>
+      <w:numFmt w:val="bullet"/>
+      <w:lvlText w:val=""/>
+      <w:lvlJc w:val="left"/>
+      <w:pPr>
+        <w:ind w:left="2880" w:hanging="360"/>
+      </w:pPr>
+      <w:rPr>
+        <w:rFonts w:ascii="Symbol" w:hAnsi="Symbol" w:hint="default"/>
+      </w:rPr>
+    </w:lvl>
+    <w:lvl w:ilvl="4" w:tplc="0C0A0003" w:tentative="1">
+      <w:start w:val="1"/>
+      <w:numFmt w:val="bullet"/>
+      <w:lvlText w:val="o"/>
+      <w:lvlJc w:val="left"/>
+      <w:pPr>
+        <w:ind w:left="3600" w:hanging="360"/>
+      </w:pPr>
+      <w:rPr>
+        <w:rFonts w:ascii="Courier New" w:hAnsi="Courier New" w:cs="Courier New" w:hint="default"/>
+      </w:rPr>
+    </w:lvl>
+    <w:lvl w:ilvl="5" w:tplc="0C0A0005" w:tentative="1">
+      <w:start w:val="1"/>
+      <w:numFmt w:val="bullet"/>
+      <w:lvlText w:val=""/>
+      <w:lvlJc w:val="left"/>
+      <w:pPr>
+        <w:ind w:left="4320" w:hanging="360"/>
+      </w:pPr>
+      <w:rPr>
+        <w:rFonts w:ascii="Wingdings" w:hAnsi="Wingdings" w:hint="default"/>
+      </w:rPr>
+    </w:lvl>
+    <w:lvl w:ilvl="6" w:tplc="0C0A0001" w:tentative="1">
+      <w:start w:val="1"/>
+      <w:numFmt w:val="bullet"/>
+      <w:lvlText w:val=""/>
+      <w:lvlJc w:val="left"/>
+      <w:pPr>
+        <w:ind w:left="5040" w:hanging="360"/>
+      </w:pPr>
+      <w:rPr>
+        <w:rFonts w:ascii="Symbol" w:hAnsi="Symbol" w:hint="default"/>
+      </w:rPr>
+    </w:lvl>
+    <w:lvl w:ilvl="7" w:tplc="0C0A0003" w:tentative="1">
+      <w:start w:val="1"/>
+      <w:numFmt w:val="bullet"/>
+      <w:lvlText w:val="o"/>
+      <w:lvlJc w:val="left"/>
+      <w:pPr>
+        <w:ind w:left="5760" w:hanging="360"/>
+      </w:pPr>
+      <w:rPr>
+        <w:rFonts w:ascii="Courier New" w:hAnsi="Courier New" w:cs="Courier New" w:hint="default"/>
+      </w:rPr>
+    </w:lvl>
+    <w:lvl w:ilvl="8" w:tplc="0C0A0005" w:tentative="1">
+      <w:start w:val="1"/>
+      <w:numFmt w:val="bullet"/>
+      <w:lvlText w:val=""/>
+      <w:lvlJc w:val="left"/>
+      <w:pPr>
+        <w:ind w:left="6480" w:hanging="360"/>
+      </w:pPr>
+      <w:rPr>
+        <w:rFonts w:ascii="Wingdings" w:hAnsi="Wingdings" w:hint="default"/>
+      </w:rPr>
+    </w:lvl>
+  </w:abstractNum>
   <w:num w:numId="1">
+    <w:abstractNumId w:val="14"/>
+  </w:num>
+  <w:num w:numId="2">
+    <w:abstractNumId w:val="15"/>
+  </w:num>
+  <w:num w:numId="3">
+    <w:abstractNumId w:val="9"/>
+  </w:num>
+  <w:num w:numId="4">
     <w:abstractNumId w:val="6"/>
   </w:num>
-  <w:num w:numId="2">
+  <w:num w:numId="5">
+    <w:abstractNumId w:val="8"/>
+  </w:num>
+  <w:num w:numId="6">
     <w:abstractNumId w:val="7"/>
   </w:num>
-  <w:num w:numId="3">
+  <w:num w:numId="7">
+    <w:abstractNumId w:val="1"/>
+  </w:num>
+  <w:num w:numId="8">
+    <w:abstractNumId w:val="4"/>
+  </w:num>
+  <w:num w:numId="9">
+    <w:abstractNumId w:val="0"/>
+  </w:num>
+  <w:num w:numId="10">
+    <w:abstractNumId w:val="11"/>
+  </w:num>
+  <w:num w:numId="11">
     <w:abstractNumId w:val="5"/>
   </w:num>
-  <w:num w:numId="4">
+  <w:num w:numId="12">
+    <w:abstractNumId w:val="12"/>
+  </w:num>
+  <w:num w:numId="13">
     <w:abstractNumId w:val="2"/>
   </w:num>
-  <w:num w:numId="5">
-    <w:abstractNumId w:val="4"/>
+  <w:num w:numId="14">
+    <w:abstractNumId w:val="13"/>
   </w:num>
-  <w:num w:numId="6">
+  <w:num w:numId="15">
+    <w:abstractNumId w:val="16"/>
+  </w:num>
+  <w:num w:numId="16">
+    <w:abstractNumId w:val="10"/>
+  </w:num>
+  <w:num w:numId="17">
     <w:abstractNumId w:val="3"/>
-  </w:num>
-  <w:num w:numId="7">
-    <w:abstractNumId w:val="0"/>
-  </w:num>
-  <w:num w:numId="8">
-    <w:abstractNumId w:val="1"/>
   </w:num>
 </w:numbering>
 </file>
 
 <file path=word/styles.xml><?xml version="1.0" encoding="utf-8"?>
-<w:styles xmlns:mc="http://schemas.openxmlformats.org/markup-compatibility/2006" xmlns:r="http://schemas.openxmlformats.org/officeDocument/2006/relationships" xmlns:w="http://schemas.openxmlformats.org/wordprocessingml/2006/main" xmlns:w14="http://schemas.microsoft.com/office/word/2010/wordml" xmlns:w15="http://schemas.microsoft.com/office/word/2012/wordml" xmlns:w16cid="http://schemas.microsoft.com/office/word/2016/wordml/cid" xmlns:w16se="http://schemas.microsoft.com/office/word/2015/wordml/symex" mc:Ignorable="w14 w15 w16se w16cid">
+<w:styles xmlns:mc="http://schemas.openxmlformats.org/markup-compatibility/2006" xmlns:r="http://schemas.openxmlformats.org/officeDocument/2006/relationships" xmlns:w="http://schemas.openxmlformats.org/wordprocessingml/2006/main" xmlns:w14="http://schemas.microsoft.com/office/word/2010/wordml" mc:Ignorable="w14">
   <w:docDefaults>
     <w:rPrDefault>
       <w:rPr>
@@ -1865,383 +3532,441 @@
       </w:pPr>
     </w:pPrDefault>
   </w:docDefaults>
-  <w:latentStyles w:defLockedState="0" w:defUIPriority="99" w:defSemiHidden="0" w:defUnhideWhenUsed="0" w:defQFormat="0" w:count="376">
-    <w:lsdException w:name="Normal" w:uiPriority="0" w:qFormat="1"/>
-    <w:lsdException w:name="heading 1" w:uiPriority="9" w:qFormat="1"/>
-    <w:lsdException w:name="heading 2" w:semiHidden="1" w:uiPriority="9" w:unhideWhenUsed="1" w:qFormat="1"/>
-    <w:lsdException w:name="heading 3" w:semiHidden="1" w:uiPriority="9" w:unhideWhenUsed="1" w:qFormat="1"/>
-    <w:lsdException w:name="heading 4" w:semiHidden="1" w:uiPriority="9" w:unhideWhenUsed="1" w:qFormat="1"/>
-    <w:lsdException w:name="heading 5" w:semiHidden="1" w:uiPriority="9" w:unhideWhenUsed="1" w:qFormat="1"/>
-    <w:lsdException w:name="heading 6" w:semiHidden="1" w:uiPriority="9" w:unhideWhenUsed="1" w:qFormat="1"/>
-    <w:lsdException w:name="heading 7" w:semiHidden="1" w:uiPriority="9" w:unhideWhenUsed="1" w:qFormat="1"/>
-    <w:lsdException w:name="heading 8" w:semiHidden="1" w:uiPriority="9" w:unhideWhenUsed="1" w:qFormat="1"/>
-    <w:lsdException w:name="heading 9" w:semiHidden="1" w:uiPriority="9" w:unhideWhenUsed="1" w:qFormat="1"/>
-    <w:lsdException w:name="index 1" w:semiHidden="1" w:unhideWhenUsed="1"/>
-    <w:lsdException w:name="index 2" w:semiHidden="1" w:unhideWhenUsed="1"/>
-    <w:lsdException w:name="index 3" w:semiHidden="1" w:unhideWhenUsed="1"/>
-    <w:lsdException w:name="index 4" w:semiHidden="1" w:unhideWhenUsed="1"/>
-    <w:lsdException w:name="index 5" w:semiHidden="1" w:unhideWhenUsed="1"/>
-    <w:lsdException w:name="index 6" w:semiHidden="1" w:unhideWhenUsed="1"/>
-    <w:lsdException w:name="index 7" w:semiHidden="1" w:unhideWhenUsed="1"/>
-    <w:lsdException w:name="index 8" w:semiHidden="1" w:unhideWhenUsed="1"/>
-    <w:lsdException w:name="index 9" w:semiHidden="1" w:unhideWhenUsed="1"/>
-    <w:lsdException w:name="toc 1" w:semiHidden="1" w:uiPriority="39" w:unhideWhenUsed="1"/>
-    <w:lsdException w:name="toc 2" w:semiHidden="1" w:uiPriority="39" w:unhideWhenUsed="1"/>
-    <w:lsdException w:name="toc 3" w:semiHidden="1" w:uiPriority="39" w:unhideWhenUsed="1"/>
-    <w:lsdException w:name="toc 4" w:semiHidden="1" w:uiPriority="39" w:unhideWhenUsed="1"/>
-    <w:lsdException w:name="toc 5" w:semiHidden="1" w:uiPriority="39" w:unhideWhenUsed="1"/>
-    <w:lsdException w:name="toc 6" w:semiHidden="1" w:uiPriority="39" w:unhideWhenUsed="1"/>
-    <w:lsdException w:name="toc 7" w:semiHidden="1" w:uiPriority="39" w:unhideWhenUsed="1"/>
-    <w:lsdException w:name="toc 8" w:semiHidden="1" w:uiPriority="39" w:unhideWhenUsed="1"/>
-    <w:lsdException w:name="toc 9" w:semiHidden="1" w:uiPriority="39" w:unhideWhenUsed="1"/>
-    <w:lsdException w:name="Normal Indent" w:semiHidden="1" w:unhideWhenUsed="1"/>
-    <w:lsdException w:name="footnote text" w:semiHidden="1" w:unhideWhenUsed="1"/>
-    <w:lsdException w:name="annotation text" w:semiHidden="1" w:unhideWhenUsed="1"/>
-    <w:lsdException w:name="header" w:semiHidden="1" w:unhideWhenUsed="1"/>
-    <w:lsdException w:name="footer" w:semiHidden="1" w:unhideWhenUsed="1"/>
-    <w:lsdException w:name="index heading" w:semiHidden="1" w:unhideWhenUsed="1"/>
-    <w:lsdException w:name="caption" w:semiHidden="1" w:uiPriority="35" w:unhideWhenUsed="1" w:qFormat="1"/>
-    <w:lsdException w:name="table of figures" w:semiHidden="1" w:unhideWhenUsed="1"/>
-    <w:lsdException w:name="envelope address" w:semiHidden="1" w:unhideWhenUsed="1"/>
-    <w:lsdException w:name="envelope return" w:semiHidden="1" w:unhideWhenUsed="1"/>
-    <w:lsdException w:name="footnote reference" w:semiHidden="1" w:unhideWhenUsed="1"/>
-    <w:lsdException w:name="annotation reference" w:semiHidden="1" w:unhideWhenUsed="1"/>
-    <w:lsdException w:name="line number" w:semiHidden="1" w:unhideWhenUsed="1"/>
-    <w:lsdException w:name="page number" w:semiHidden="1" w:unhideWhenUsed="1"/>
-    <w:lsdException w:name="endnote reference" w:semiHidden="1" w:unhideWhenUsed="1"/>
-    <w:lsdException w:name="endnote text" w:semiHidden="1" w:unhideWhenUsed="1"/>
-    <w:lsdException w:name="table of authorities" w:semiHidden="1" w:unhideWhenUsed="1"/>
-    <w:lsdException w:name="macro" w:semiHidden="1" w:unhideWhenUsed="1"/>
-    <w:lsdException w:name="toa heading" w:semiHidden="1" w:unhideWhenUsed="1"/>
-    <w:lsdException w:name="List" w:semiHidden="1" w:unhideWhenUsed="1"/>
-    <w:lsdException w:name="List Bullet" w:semiHidden="1" w:unhideWhenUsed="1"/>
-    <w:lsdException w:name="List Number" w:semiHidden="1" w:unhideWhenUsed="1"/>
-    <w:lsdException w:name="List 2" w:semiHidden="1" w:unhideWhenUsed="1"/>
-    <w:lsdException w:name="List 3" w:semiHidden="1" w:unhideWhenUsed="1"/>
-    <w:lsdException w:name="List 4" w:semiHidden="1" w:unhideWhenUsed="1"/>
-    <w:lsdException w:name="List 5" w:semiHidden="1" w:unhideWhenUsed="1"/>
-    <w:lsdException w:name="List Bullet 2" w:semiHidden="1" w:unhideWhenUsed="1"/>
-    <w:lsdException w:name="List Bullet 3" w:semiHidden="1" w:unhideWhenUsed="1"/>
-    <w:lsdException w:name="List Bullet 4" w:semiHidden="1" w:unhideWhenUsed="1"/>
-    <w:lsdException w:name="List Bullet 5" w:semiHidden="1" w:unhideWhenUsed="1"/>
-    <w:lsdException w:name="List Number 2" w:semiHidden="1" w:unhideWhenUsed="1"/>
-    <w:lsdException w:name="List Number 3" w:semiHidden="1" w:unhideWhenUsed="1"/>
-    <w:lsdException w:name="List Number 4" w:semiHidden="1" w:unhideWhenUsed="1"/>
-    <w:lsdException w:name="List Number 5" w:semiHidden="1" w:unhideWhenUsed="1"/>
-    <w:lsdException w:name="Title" w:uiPriority="10" w:qFormat="1"/>
-    <w:lsdException w:name="Closing" w:semiHidden="1" w:unhideWhenUsed="1"/>
-    <w:lsdException w:name="Signature" w:semiHidden="1" w:unhideWhenUsed="1"/>
-    <w:lsdException w:name="Default Paragraph Font" w:semiHidden="1" w:uiPriority="1" w:unhideWhenUsed="1"/>
-    <w:lsdException w:name="Body Text" w:semiHidden="1" w:unhideWhenUsed="1"/>
-    <w:lsdException w:name="Body Text Indent" w:semiHidden="1" w:unhideWhenUsed="1"/>
-    <w:lsdException w:name="List Continue" w:semiHidden="1" w:unhideWhenUsed="1"/>
-    <w:lsdException w:name="List Continue 2" w:semiHidden="1" w:unhideWhenUsed="1"/>
-    <w:lsdException w:name="List Continue 3" w:semiHidden="1" w:unhideWhenUsed="1"/>
-    <w:lsdException w:name="List Continue 4" w:semiHidden="1" w:unhideWhenUsed="1"/>
-    <w:lsdException w:name="List Continue 5" w:semiHidden="1" w:unhideWhenUsed="1"/>
-    <w:lsdException w:name="Message Header" w:semiHidden="1" w:unhideWhenUsed="1"/>
-    <w:lsdException w:name="Subtitle" w:uiPriority="11" w:qFormat="1"/>
-    <w:lsdException w:name="Salutation" w:semiHidden="1" w:unhideWhenUsed="1"/>
-    <w:lsdException w:name="Date" w:semiHidden="1" w:unhideWhenUsed="1"/>
-    <w:lsdException w:name="Body Text First Indent" w:semiHidden="1" w:unhideWhenUsed="1"/>
-    <w:lsdException w:name="Body Text First Indent 2" w:semiHidden="1" w:unhideWhenUsed="1"/>
-    <w:lsdException w:name="Note Heading" w:semiHidden="1" w:unhideWhenUsed="1"/>
-    <w:lsdException w:name="Body Text 2" w:semiHidden="1" w:unhideWhenUsed="1"/>
-    <w:lsdException w:name="Body Text 3" w:semiHidden="1" w:unhideWhenUsed="1"/>
-    <w:lsdException w:name="Body Text Indent 2" w:semiHidden="1" w:unhideWhenUsed="1"/>
-    <w:lsdException w:name="Body Text Indent 3" w:semiHidden="1" w:unhideWhenUsed="1"/>
-    <w:lsdException w:name="Block Text" w:semiHidden="1" w:unhideWhenUsed="1"/>
-    <w:lsdException w:name="Hyperlink" w:semiHidden="1" w:unhideWhenUsed="1"/>
-    <w:lsdException w:name="FollowedHyperlink" w:semiHidden="1" w:unhideWhenUsed="1"/>
-    <w:lsdException w:name="Strong" w:uiPriority="22" w:qFormat="1"/>
-    <w:lsdException w:name="Emphasis" w:uiPriority="20" w:qFormat="1"/>
-    <w:lsdException w:name="Document Map" w:semiHidden="1" w:unhideWhenUsed="1"/>
-    <w:lsdException w:name="Plain Text" w:semiHidden="1" w:unhideWhenUsed="1"/>
-    <w:lsdException w:name="E-mail Signature" w:semiHidden="1" w:unhideWhenUsed="1"/>
-    <w:lsdException w:name="HTML Top of Form" w:semiHidden="1" w:unhideWhenUsed="1"/>
-    <w:lsdException w:name="HTML Bottom of Form" w:semiHidden="1" w:unhideWhenUsed="1"/>
-    <w:lsdException w:name="Normal (Web)" w:semiHidden="1" w:unhideWhenUsed="1"/>
-    <w:lsdException w:name="HTML Acronym" w:semiHidden="1" w:unhideWhenUsed="1"/>
-    <w:lsdException w:name="HTML Address" w:semiHidden="1" w:unhideWhenUsed="1"/>
-    <w:lsdException w:name="HTML Cite" w:semiHidden="1" w:unhideWhenUsed="1"/>
-    <w:lsdException w:name="HTML Code" w:semiHidden="1" w:unhideWhenUsed="1"/>
-    <w:lsdException w:name="HTML Definition" w:semiHidden="1" w:unhideWhenUsed="1"/>
-    <w:lsdException w:name="HTML Keyboard" w:semiHidden="1" w:unhideWhenUsed="1"/>
-    <w:lsdException w:name="HTML Preformatted" w:semiHidden="1" w:unhideWhenUsed="1"/>
-    <w:lsdException w:name="HTML Sample" w:semiHidden="1" w:unhideWhenUsed="1"/>
-    <w:lsdException w:name="HTML Typewriter" w:semiHidden="1" w:unhideWhenUsed="1"/>
-    <w:lsdException w:name="HTML Variable" w:semiHidden="1" w:unhideWhenUsed="1"/>
-    <w:lsdException w:name="Normal Table" w:semiHidden="1" w:unhideWhenUsed="1"/>
-    <w:lsdException w:name="annotation subject" w:semiHidden="1" w:unhideWhenUsed="1"/>
-    <w:lsdException w:name="No List" w:semiHidden="1" w:unhideWhenUsed="1"/>
-    <w:lsdException w:name="Outline List 1" w:semiHidden="1" w:unhideWhenUsed="1"/>
-    <w:lsdException w:name="Outline List 2" w:semiHidden="1" w:unhideWhenUsed="1"/>
-    <w:lsdException w:name="Outline List 3" w:semiHidden="1" w:unhideWhenUsed="1"/>
-    <w:lsdException w:name="Table Simple 1" w:semiHidden="1" w:unhideWhenUsed="1"/>
-    <w:lsdException w:name="Table Simple 2" w:semiHidden="1" w:unhideWhenUsed="1"/>
-    <w:lsdException w:name="Table Simple 3" w:semiHidden="1" w:unhideWhenUsed="1"/>
-    <w:lsdException w:name="Table Classic 1" w:semiHidden="1" w:unhideWhenUsed="1"/>
-    <w:lsdException w:name="Table Classic 2" w:semiHidden="1" w:unhideWhenUsed="1"/>
-    <w:lsdException w:name="Table Classic 3" w:semiHidden="1" w:unhideWhenUsed="1"/>
-    <w:lsdException w:name="Table Classic 4" w:semiHidden="1" w:unhideWhenUsed="1"/>
-    <w:lsdException w:name="Table Colorful 1" w:semiHidden="1" w:unhideWhenUsed="1"/>
-    <w:lsdException w:name="Table Colorful 2" w:semiHidden="1" w:unhideWhenUsed="1"/>
-    <w:lsdException w:name="Table Colorful 3" w:semiHidden="1" w:unhideWhenUsed="1"/>
-    <w:lsdException w:name="Table Columns 1" w:semiHidden="1" w:unhideWhenUsed="1"/>
-    <w:lsdException w:name="Table Columns 2" w:semiHidden="1" w:unhideWhenUsed="1"/>
-    <w:lsdException w:name="Table Columns 3" w:semiHidden="1" w:unhideWhenUsed="1"/>
-    <w:lsdException w:name="Table Columns 4" w:semiHidden="1" w:unhideWhenUsed="1"/>
-    <w:lsdException w:name="Table Columns 5" w:semiHidden="1" w:unhideWhenUsed="1"/>
-    <w:lsdException w:name="Table Grid 1" w:semiHidden="1" w:unhideWhenUsed="1"/>
-    <w:lsdException w:name="Table Grid 2" w:semiHidden="1" w:unhideWhenUsed="1"/>
-    <w:lsdException w:name="Table Grid 3" w:semiHidden="1" w:unhideWhenUsed="1"/>
-    <w:lsdException w:name="Table Grid 4" w:semiHidden="1" w:unhideWhenUsed="1"/>
-    <w:lsdException w:name="Table Grid 5" w:semiHidden="1" w:unhideWhenUsed="1"/>
-    <w:lsdException w:name="Table Grid 6" w:semiHidden="1" w:unhideWhenUsed="1"/>
-    <w:lsdException w:name="Table Grid 7" w:semiHidden="1" w:unhideWhenUsed="1"/>
-    <w:lsdException w:name="Table Grid 8" w:semiHidden="1" w:unhideWhenUsed="1"/>
-    <w:lsdException w:name="Table List 1" w:semiHidden="1" w:unhideWhenUsed="1"/>
-    <w:lsdException w:name="Table List 2" w:semiHidden="1" w:unhideWhenUsed="1"/>
-    <w:lsdException w:name="Table List 3" w:semiHidden="1" w:unhideWhenUsed="1"/>
-    <w:lsdException w:name="Table List 4" w:semiHidden="1" w:unhideWhenUsed="1"/>
-    <w:lsdException w:name="Table List 5" w:semiHidden="1" w:unhideWhenUsed="1"/>
-    <w:lsdException w:name="Table List 6" w:semiHidden="1" w:unhideWhenUsed="1"/>
-    <w:lsdException w:name="Table List 7" w:semiHidden="1" w:unhideWhenUsed="1"/>
-    <w:lsdException w:name="Table List 8" w:semiHidden="1" w:unhideWhenUsed="1"/>
-    <w:lsdException w:name="Table 3D effects 1" w:semiHidden="1" w:unhideWhenUsed="1"/>
-    <w:lsdException w:name="Table 3D effects 2" w:semiHidden="1" w:unhideWhenUsed="1"/>
-    <w:lsdException w:name="Table 3D effects 3" w:semiHidden="1" w:unhideWhenUsed="1"/>
-    <w:lsdException w:name="Table Contemporary" w:semiHidden="1" w:unhideWhenUsed="1"/>
-    <w:lsdException w:name="Table Elegant" w:semiHidden="1" w:unhideWhenUsed="1"/>
-    <w:lsdException w:name="Table Professional" w:semiHidden="1" w:unhideWhenUsed="1"/>
-    <w:lsdException w:name="Table Subtle 1" w:semiHidden="1" w:unhideWhenUsed="1"/>
-    <w:lsdException w:name="Table Subtle 2" w:semiHidden="1" w:unhideWhenUsed="1"/>
-    <w:lsdException w:name="Table Web 1" w:semiHidden="1" w:unhideWhenUsed="1"/>
-    <w:lsdException w:name="Table Web 2" w:semiHidden="1" w:unhideWhenUsed="1"/>
-    <w:lsdException w:name="Table Web 3" w:semiHidden="1" w:unhideWhenUsed="1"/>
-    <w:lsdException w:name="Balloon Text" w:semiHidden="1" w:unhideWhenUsed="1"/>
-    <w:lsdException w:name="Table Grid" w:uiPriority="39"/>
-    <w:lsdException w:name="Table Theme" w:semiHidden="1" w:unhideWhenUsed="1"/>
-    <w:lsdException w:name="Placeholder Text" w:semiHidden="1"/>
-    <w:lsdException w:name="No Spacing" w:uiPriority="1" w:qFormat="1"/>
-    <w:lsdException w:name="Light Shading" w:uiPriority="60"/>
-    <w:lsdException w:name="Light List" w:uiPriority="61"/>
-    <w:lsdException w:name="Light Grid" w:uiPriority="62"/>
-    <w:lsdException w:name="Medium Shading 1" w:uiPriority="63"/>
-    <w:lsdException w:name="Medium Shading 2" w:uiPriority="64"/>
-    <w:lsdException w:name="Medium List 1" w:uiPriority="65"/>
-    <w:lsdException w:name="Medium List 2" w:uiPriority="66"/>
-    <w:lsdException w:name="Medium Grid 1" w:uiPriority="67"/>
-    <w:lsdException w:name="Medium Grid 2" w:uiPriority="68"/>
-    <w:lsdException w:name="Medium Grid 3" w:uiPriority="69"/>
-    <w:lsdException w:name="Dark List" w:uiPriority="70"/>
-    <w:lsdException w:name="Colorful Shading" w:uiPriority="71"/>
-    <w:lsdException w:name="Colorful List" w:uiPriority="72"/>
-    <w:lsdException w:name="Colorful Grid" w:uiPriority="73"/>
-    <w:lsdException w:name="Light Shading Accent 1" w:uiPriority="60"/>
-    <w:lsdException w:name="Light List Accent 1" w:uiPriority="61"/>
-    <w:lsdException w:name="Light Grid Accent 1" w:uiPriority="62"/>
-    <w:lsdException w:name="Medium Shading 1 Accent 1" w:uiPriority="63"/>
-    <w:lsdException w:name="Medium Shading 2 Accent 1" w:uiPriority="64"/>
-    <w:lsdException w:name="Medium List 1 Accent 1" w:uiPriority="65"/>
-    <w:lsdException w:name="Revision" w:semiHidden="1"/>
-    <w:lsdException w:name="List Paragraph" w:uiPriority="34" w:qFormat="1"/>
-    <w:lsdException w:name="Quote" w:uiPriority="29" w:qFormat="1"/>
-    <w:lsdException w:name="Intense Quote" w:uiPriority="30" w:qFormat="1"/>
-    <w:lsdException w:name="Medium List 2 Accent 1" w:uiPriority="66"/>
-    <w:lsdException w:name="Medium Grid 1 Accent 1" w:uiPriority="67"/>
-    <w:lsdException w:name="Medium Grid 2 Accent 1" w:uiPriority="68"/>
-    <w:lsdException w:name="Medium Grid 3 Accent 1" w:uiPriority="69"/>
-    <w:lsdException w:name="Dark List Accent 1" w:uiPriority="70"/>
-    <w:lsdException w:name="Colorful Shading Accent 1" w:uiPriority="71"/>
-    <w:lsdException w:name="Colorful List Accent 1" w:uiPriority="72"/>
-    <w:lsdException w:name="Colorful Grid Accent 1" w:uiPriority="73"/>
-    <w:lsdException w:name="Light Shading Accent 2" w:uiPriority="60"/>
-    <w:lsdException w:name="Light List Accent 2" w:uiPriority="61"/>
-    <w:lsdException w:name="Light Grid Accent 2" w:uiPriority="62"/>
-    <w:lsdException w:name="Medium Shading 1 Accent 2" w:uiPriority="63"/>
-    <w:lsdException w:name="Medium Shading 2 Accent 2" w:uiPriority="64"/>
-    <w:lsdException w:name="Medium List 1 Accent 2" w:uiPriority="65"/>
-    <w:lsdException w:name="Medium List 2 Accent 2" w:uiPriority="66"/>
-    <w:lsdException w:name="Medium Grid 1 Accent 2" w:uiPriority="67"/>
-    <w:lsdException w:name="Medium Grid 2 Accent 2" w:uiPriority="68"/>
-    <w:lsdException w:name="Medium Grid 3 Accent 2" w:uiPriority="69"/>
-    <w:lsdException w:name="Dark List Accent 2" w:uiPriority="70"/>
-    <w:lsdException w:name="Colorful Shading Accent 2" w:uiPriority="71"/>
-    <w:lsdException w:name="Colorful List Accent 2" w:uiPriority="72"/>
-    <w:lsdException w:name="Colorful Grid Accent 2" w:uiPriority="73"/>
-    <w:lsdException w:name="Light Shading Accent 3" w:uiPriority="60"/>
-    <w:lsdException w:name="Light List Accent 3" w:uiPriority="61"/>
-    <w:lsdException w:name="Light Grid Accent 3" w:uiPriority="62"/>
-    <w:lsdException w:name="Medium Shading 1 Accent 3" w:uiPriority="63"/>
-    <w:lsdException w:name="Medium Shading 2 Accent 3" w:uiPriority="64"/>
-    <w:lsdException w:name="Medium List 1 Accent 3" w:uiPriority="65"/>
-    <w:lsdException w:name="Medium List 2 Accent 3" w:uiPriority="66"/>
-    <w:lsdException w:name="Medium Grid 1 Accent 3" w:uiPriority="67"/>
-    <w:lsdException w:name="Medium Grid 2 Accent 3" w:uiPriority="68"/>
-    <w:lsdException w:name="Medium Grid 3 Accent 3" w:uiPriority="69"/>
-    <w:lsdException w:name="Dark List Accent 3" w:uiPriority="70"/>
-    <w:lsdException w:name="Colorful Shading Accent 3" w:uiPriority="71"/>
-    <w:lsdException w:name="Colorful List Accent 3" w:uiPriority="72"/>
-    <w:lsdException w:name="Colorful Grid Accent 3" w:uiPriority="73"/>
-    <w:lsdException w:name="Light Shading Accent 4" w:uiPriority="60"/>
-    <w:lsdException w:name="Light List Accent 4" w:uiPriority="61"/>
-    <w:lsdException w:name="Light Grid Accent 4" w:uiPriority="62"/>
-    <w:lsdException w:name="Medium Shading 1 Accent 4" w:uiPriority="63"/>
-    <w:lsdException w:name="Medium Shading 2 Accent 4" w:uiPriority="64"/>
-    <w:lsdException w:name="Medium List 1 Accent 4" w:uiPriority="65"/>
-    <w:lsdException w:name="Medium List 2 Accent 4" w:uiPriority="66"/>
-    <w:lsdException w:name="Medium Grid 1 Accent 4" w:uiPriority="67"/>
-    <w:lsdException w:name="Medium Grid 2 Accent 4" w:uiPriority="68"/>
-    <w:lsdException w:name="Medium Grid 3 Accent 4" w:uiPriority="69"/>
-    <w:lsdException w:name="Dark List Accent 4" w:uiPriority="70"/>
-    <w:lsdException w:name="Colorful Shading Accent 4" w:uiPriority="71"/>
-    <w:lsdException w:name="Colorful List Accent 4" w:uiPriority="72"/>
-    <w:lsdException w:name="Colorful Grid Accent 4" w:uiPriority="73"/>
-    <w:lsdException w:name="Light Shading Accent 5" w:uiPriority="60"/>
-    <w:lsdException w:name="Light List Accent 5" w:uiPriority="61"/>
-    <w:lsdException w:name="Light Grid Accent 5" w:uiPriority="62"/>
-    <w:lsdException w:name="Medium Shading 1 Accent 5" w:uiPriority="63"/>
-    <w:lsdException w:name="Medium Shading 2 Accent 5" w:uiPriority="64"/>
-    <w:lsdException w:name="Medium List 1 Accent 5" w:uiPriority="65"/>
-    <w:lsdException w:name="Medium List 2 Accent 5" w:uiPriority="66"/>
-    <w:lsdException w:name="Medium Grid 1 Accent 5" w:uiPriority="67"/>
-    <w:lsdException w:name="Medium Grid 2 Accent 5" w:uiPriority="68"/>
-    <w:lsdException w:name="Medium Grid 3 Accent 5" w:uiPriority="69"/>
-    <w:lsdException w:name="Dark List Accent 5" w:uiPriority="70"/>
-    <w:lsdException w:name="Colorful Shading Accent 5" w:uiPriority="71"/>
-    <w:lsdException w:name="Colorful List Accent 5" w:uiPriority="72"/>
-    <w:lsdException w:name="Colorful Grid Accent 5" w:uiPriority="73"/>
-    <w:lsdException w:name="Light Shading Accent 6" w:uiPriority="60"/>
-    <w:lsdException w:name="Light List Accent 6" w:uiPriority="61"/>
-    <w:lsdException w:name="Light Grid Accent 6" w:uiPriority="62"/>
-    <w:lsdException w:name="Medium Shading 1 Accent 6" w:uiPriority="63"/>
-    <w:lsdException w:name="Medium Shading 2 Accent 6" w:uiPriority="64"/>
-    <w:lsdException w:name="Medium List 1 Accent 6" w:uiPriority="65"/>
-    <w:lsdException w:name="Medium List 2 Accent 6" w:uiPriority="66"/>
-    <w:lsdException w:name="Medium Grid 1 Accent 6" w:uiPriority="67"/>
-    <w:lsdException w:name="Medium Grid 2 Accent 6" w:uiPriority="68"/>
-    <w:lsdException w:name="Medium Grid 3 Accent 6" w:uiPriority="69"/>
-    <w:lsdException w:name="Dark List Accent 6" w:uiPriority="70"/>
-    <w:lsdException w:name="Colorful Shading Accent 6" w:uiPriority="71"/>
-    <w:lsdException w:name="Colorful List Accent 6" w:uiPriority="72"/>
-    <w:lsdException w:name="Colorful Grid Accent 6" w:uiPriority="73"/>
-    <w:lsdException w:name="Subtle Emphasis" w:uiPriority="19" w:qFormat="1"/>
-    <w:lsdException w:name="Intense Emphasis" w:uiPriority="21" w:qFormat="1"/>
-    <w:lsdException w:name="Subtle Reference" w:uiPriority="31" w:qFormat="1"/>
-    <w:lsdException w:name="Intense Reference" w:uiPriority="32" w:qFormat="1"/>
-    <w:lsdException w:name="Book Title" w:uiPriority="33" w:qFormat="1"/>
-    <w:lsdException w:name="Bibliography" w:semiHidden="1" w:uiPriority="37" w:unhideWhenUsed="1"/>
-    <w:lsdException w:name="TOC Heading" w:semiHidden="1" w:uiPriority="39" w:unhideWhenUsed="1" w:qFormat="1"/>
-    <w:lsdException w:name="Plain Table 1" w:uiPriority="41"/>
-    <w:lsdException w:name="Plain Table 2" w:uiPriority="42"/>
-    <w:lsdException w:name="Plain Table 3" w:uiPriority="43"/>
-    <w:lsdException w:name="Plain Table 4" w:uiPriority="44"/>
-    <w:lsdException w:name="Plain Table 5" w:uiPriority="45"/>
-    <w:lsdException w:name="Grid Table Light" w:uiPriority="40"/>
-    <w:lsdException w:name="Grid Table 1 Light" w:uiPriority="46"/>
-    <w:lsdException w:name="Grid Table 2" w:uiPriority="47"/>
-    <w:lsdException w:name="Grid Table 3" w:uiPriority="48"/>
-    <w:lsdException w:name="Grid Table 4" w:uiPriority="49"/>
-    <w:lsdException w:name="Grid Table 5 Dark" w:uiPriority="50"/>
-    <w:lsdException w:name="Grid Table 6 Colorful" w:uiPriority="51"/>
-    <w:lsdException w:name="Grid Table 7 Colorful" w:uiPriority="52"/>
-    <w:lsdException w:name="Grid Table 1 Light Accent 1" w:uiPriority="46"/>
-    <w:lsdException w:name="Grid Table 2 Accent 1" w:uiPriority="47"/>
-    <w:lsdException w:name="Grid Table 3 Accent 1" w:uiPriority="48"/>
-    <w:lsdException w:name="Grid Table 4 Accent 1" w:uiPriority="49"/>
-    <w:lsdException w:name="Grid Table 5 Dark Accent 1" w:uiPriority="50"/>
-    <w:lsdException w:name="Grid Table 6 Colorful Accent 1" w:uiPriority="51"/>
-    <w:lsdException w:name="Grid Table 7 Colorful Accent 1" w:uiPriority="52"/>
-    <w:lsdException w:name="Grid Table 1 Light Accent 2" w:uiPriority="46"/>
-    <w:lsdException w:name="Grid Table 2 Accent 2" w:uiPriority="47"/>
-    <w:lsdException w:name="Grid Table 3 Accent 2" w:uiPriority="48"/>
-    <w:lsdException w:name="Grid Table 4 Accent 2" w:uiPriority="49"/>
-    <w:lsdException w:name="Grid Table 5 Dark Accent 2" w:uiPriority="50"/>
-    <w:lsdException w:name="Grid Table 6 Colorful Accent 2" w:uiPriority="51"/>
-    <w:lsdException w:name="Grid Table 7 Colorful Accent 2" w:uiPriority="52"/>
-    <w:lsdException w:name="Grid Table 1 Light Accent 3" w:uiPriority="46"/>
-    <w:lsdException w:name="Grid Table 2 Accent 3" w:uiPriority="47"/>
-    <w:lsdException w:name="Grid Table 3 Accent 3" w:uiPriority="48"/>
-    <w:lsdException w:name="Grid Table 4 Accent 3" w:uiPriority="49"/>
-    <w:lsdException w:name="Grid Table 5 Dark Accent 3" w:uiPriority="50"/>
-    <w:lsdException w:name="Grid Table 6 Colorful Accent 3" w:uiPriority="51"/>
-    <w:lsdException w:name="Grid Table 7 Colorful Accent 3" w:uiPriority="52"/>
-    <w:lsdException w:name="Grid Table 1 Light Accent 4" w:uiPriority="46"/>
-    <w:lsdException w:name="Grid Table 2 Accent 4" w:uiPriority="47"/>
-    <w:lsdException w:name="Grid Table 3 Accent 4" w:uiPriority="48"/>
-    <w:lsdException w:name="Grid Table 4 Accent 4" w:uiPriority="49"/>
-    <w:lsdException w:name="Grid Table 5 Dark Accent 4" w:uiPriority="50"/>
-    <w:lsdException w:name="Grid Table 6 Colorful Accent 4" w:uiPriority="51"/>
-    <w:lsdException w:name="Grid Table 7 Colorful Accent 4" w:uiPriority="52"/>
-    <w:lsdException w:name="Grid Table 1 Light Accent 5" w:uiPriority="46"/>
-    <w:lsdException w:name="Grid Table 2 Accent 5" w:uiPriority="47"/>
-    <w:lsdException w:name="Grid Table 3 Accent 5" w:uiPriority="48"/>
-    <w:lsdException w:name="Grid Table 4 Accent 5" w:uiPriority="49"/>
-    <w:lsdException w:name="Grid Table 5 Dark Accent 5" w:uiPriority="50"/>
-    <w:lsdException w:name="Grid Table 6 Colorful Accent 5" w:uiPriority="51"/>
-    <w:lsdException w:name="Grid Table 7 Colorful Accent 5" w:uiPriority="52"/>
-    <w:lsdException w:name="Grid Table 1 Light Accent 6" w:uiPriority="46"/>
-    <w:lsdException w:name="Grid Table 2 Accent 6" w:uiPriority="47"/>
-    <w:lsdException w:name="Grid Table 3 Accent 6" w:uiPriority="48"/>
-    <w:lsdException w:name="Grid Table 4 Accent 6" w:uiPriority="49"/>
-    <w:lsdException w:name="Grid Table 5 Dark Accent 6" w:uiPriority="50"/>
-    <w:lsdException w:name="Grid Table 6 Colorful Accent 6" w:uiPriority="51"/>
-    <w:lsdException w:name="Grid Table 7 Colorful Accent 6" w:uiPriority="52"/>
-    <w:lsdException w:name="List Table 1 Light" w:uiPriority="46"/>
-    <w:lsdException w:name="List Table 2" w:uiPriority="47"/>
-    <w:lsdException w:name="List Table 3" w:uiPriority="48"/>
-    <w:lsdException w:name="List Table 4" w:uiPriority="49"/>
-    <w:lsdException w:name="List Table 5 Dark" w:uiPriority="50"/>
-    <w:lsdException w:name="List Table 6 Colorful" w:uiPriority="51"/>
-    <w:lsdException w:name="List Table 7 Colorful" w:uiPriority="52"/>
-    <w:lsdException w:name="List Table 1 Light Accent 1" w:uiPriority="46"/>
-    <w:lsdException w:name="List Table 2 Accent 1" w:uiPriority="47"/>
-    <w:lsdException w:name="List Table 3 Accent 1" w:uiPriority="48"/>
-    <w:lsdException w:name="List Table 4 Accent 1" w:uiPriority="49"/>
-    <w:lsdException w:name="List Table 5 Dark Accent 1" w:uiPriority="50"/>
-    <w:lsdException w:name="List Table 6 Colorful Accent 1" w:uiPriority="51"/>
-    <w:lsdException w:name="List Table 7 Colorful Accent 1" w:uiPriority="52"/>
-    <w:lsdException w:name="List Table 1 Light Accent 2" w:uiPriority="46"/>
-    <w:lsdException w:name="List Table 2 Accent 2" w:uiPriority="47"/>
-    <w:lsdException w:name="List Table 3 Accent 2" w:uiPriority="48"/>
-    <w:lsdException w:name="List Table 4 Accent 2" w:uiPriority="49"/>
-    <w:lsdException w:name="List Table 5 Dark Accent 2" w:uiPriority="50"/>
-    <w:lsdException w:name="List Table 6 Colorful Accent 2" w:uiPriority="51"/>
-    <w:lsdException w:name="List Table 7 Colorful Accent 2" w:uiPriority="52"/>
-    <w:lsdException w:name="List Table 1 Light Accent 3" w:uiPriority="46"/>
-    <w:lsdException w:name="List Table 2 Accent 3" w:uiPriority="47"/>
-    <w:lsdException w:name="List Table 3 Accent 3" w:uiPriority="48"/>
-    <w:lsdException w:name="List Table 4 Accent 3" w:uiPriority="49"/>
-    <w:lsdException w:name="List Table 5 Dark Accent 3" w:uiPriority="50"/>
-    <w:lsdException w:name="List Table 6 Colorful Accent 3" w:uiPriority="51"/>
-    <w:lsdException w:name="List Table 7 Colorful Accent 3" w:uiPriority="52"/>
-    <w:lsdException w:name="List Table 1 Light Accent 4" w:uiPriority="46"/>
-    <w:lsdException w:name="List Table 2 Accent 4" w:uiPriority="47"/>
-    <w:lsdException w:name="List Table 3 Accent 4" w:uiPriority="48"/>
-    <w:lsdException w:name="List Table 4 Accent 4" w:uiPriority="49"/>
-    <w:lsdException w:name="List Table 5 Dark Accent 4" w:uiPriority="50"/>
-    <w:lsdException w:name="List Table 6 Colorful Accent 4" w:uiPriority="51"/>
-    <w:lsdException w:name="List Table 7 Colorful Accent 4" w:uiPriority="52"/>
-    <w:lsdException w:name="List Table 1 Light Accent 5" w:uiPriority="46"/>
-    <w:lsdException w:name="List Table 2 Accent 5" w:uiPriority="47"/>
-    <w:lsdException w:name="List Table 3 Accent 5" w:uiPriority="48"/>
-    <w:lsdException w:name="List Table 4 Accent 5" w:uiPriority="49"/>
-    <w:lsdException w:name="List Table 5 Dark Accent 5" w:uiPriority="50"/>
-    <w:lsdException w:name="List Table 6 Colorful Accent 5" w:uiPriority="51"/>
-    <w:lsdException w:name="List Table 7 Colorful Accent 5" w:uiPriority="52"/>
-    <w:lsdException w:name="List Table 1 Light Accent 6" w:uiPriority="46"/>
-    <w:lsdException w:name="List Table 2 Accent 6" w:uiPriority="47"/>
-    <w:lsdException w:name="List Table 3 Accent 6" w:uiPriority="48"/>
-    <w:lsdException w:name="List Table 4 Accent 6" w:uiPriority="49"/>
-    <w:lsdException w:name="List Table 5 Dark Accent 6" w:uiPriority="50"/>
-    <w:lsdException w:name="List Table 6 Colorful Accent 6" w:uiPriority="51"/>
-    <w:lsdException w:name="List Table 7 Colorful Accent 6" w:uiPriority="52"/>
-    <w:lsdException w:name="Mention" w:semiHidden="1" w:unhideWhenUsed="1"/>
-    <w:lsdException w:name="Smart Hyperlink" w:semiHidden="1" w:unhideWhenUsed="1"/>
-    <w:lsdException w:name="Hashtag" w:semiHidden="1" w:unhideWhenUsed="1"/>
-    <w:lsdException w:name="Unresolved Mention" w:semiHidden="1" w:unhideWhenUsed="1"/>
-    <w:lsdException w:name="Smart Link" w:semiHidden="1" w:unhideWhenUsed="1"/>
+  <w:latentStyles w:defLockedState="0" w:defUIPriority="99" w:defSemiHidden="1" w:defUnhideWhenUsed="1" w:defQFormat="0" w:count="267">
+    <w:lsdException w:name="Normal" w:semiHidden="0" w:uiPriority="0" w:unhideWhenUsed="0" w:qFormat="1"/>
+    <w:lsdException w:name="heading 1" w:semiHidden="0" w:uiPriority="9" w:unhideWhenUsed="0" w:qFormat="1"/>
+    <w:lsdException w:name="heading 2" w:uiPriority="9" w:qFormat="1"/>
+    <w:lsdException w:name="heading 3" w:uiPriority="9" w:qFormat="1"/>
+    <w:lsdException w:name="heading 4" w:uiPriority="9" w:qFormat="1"/>
+    <w:lsdException w:name="heading 5" w:uiPriority="9" w:qFormat="1"/>
+    <w:lsdException w:name="heading 6" w:uiPriority="9" w:qFormat="1"/>
+    <w:lsdException w:name="heading 7" w:uiPriority="9" w:qFormat="1"/>
+    <w:lsdException w:name="heading 8" w:uiPriority="9" w:qFormat="1"/>
+    <w:lsdException w:name="heading 9" w:uiPriority="9" w:qFormat="1"/>
+    <w:lsdException w:name="toc 1" w:uiPriority="39"/>
+    <w:lsdException w:name="toc 2" w:uiPriority="39"/>
+    <w:lsdException w:name="toc 3" w:uiPriority="39"/>
+    <w:lsdException w:name="toc 4" w:uiPriority="39"/>
+    <w:lsdException w:name="toc 5" w:uiPriority="39"/>
+    <w:lsdException w:name="toc 6" w:uiPriority="39"/>
+    <w:lsdException w:name="toc 7" w:uiPriority="39"/>
+    <w:lsdException w:name="toc 8" w:uiPriority="39"/>
+    <w:lsdException w:name="toc 9" w:uiPriority="39"/>
+    <w:lsdException w:name="caption" w:uiPriority="35" w:qFormat="1"/>
+    <w:lsdException w:name="Title" w:semiHidden="0" w:uiPriority="10" w:unhideWhenUsed="0" w:qFormat="1"/>
+    <w:lsdException w:name="Default Paragraph Font" w:uiPriority="1"/>
+    <w:lsdException w:name="Subtitle" w:semiHidden="0" w:uiPriority="11" w:unhideWhenUsed="0" w:qFormat="1"/>
+    <w:lsdException w:name="Strong" w:semiHidden="0" w:uiPriority="22" w:unhideWhenUsed="0" w:qFormat="1"/>
+    <w:lsdException w:name="Emphasis" w:semiHidden="0" w:uiPriority="20" w:unhideWhenUsed="0" w:qFormat="1"/>
+    <w:lsdException w:name="Table Grid" w:semiHidden="0" w:uiPriority="39" w:unhideWhenUsed="0"/>
+    <w:lsdException w:name="Placeholder Text" w:unhideWhenUsed="0"/>
+    <w:lsdException w:name="No Spacing" w:semiHidden="0" w:uiPriority="1" w:unhideWhenUsed="0" w:qFormat="1"/>
+    <w:lsdException w:name="Light Shading" w:semiHidden="0" w:uiPriority="60" w:unhideWhenUsed="0"/>
+    <w:lsdException w:name="Light List" w:semiHidden="0" w:uiPriority="61" w:unhideWhenUsed="0"/>
+    <w:lsdException w:name="Light Grid" w:semiHidden="0" w:uiPriority="62" w:unhideWhenUsed="0"/>
+    <w:lsdException w:name="Medium Shading 1" w:semiHidden="0" w:uiPriority="63" w:unhideWhenUsed="0"/>
+    <w:lsdException w:name="Medium Shading 2" w:semiHidden="0" w:uiPriority="64" w:unhideWhenUsed="0"/>
+    <w:lsdException w:name="Medium List 1" w:semiHidden="0" w:uiPriority="65" w:unhideWhenUsed="0"/>
+    <w:lsdException w:name="Medium List 2" w:semiHidden="0" w:uiPriority="66" w:unhideWhenUsed="0"/>
+    <w:lsdException w:name="Medium Grid 1" w:semiHidden="0" w:uiPriority="67" w:unhideWhenUsed="0"/>
+    <w:lsdException w:name="Medium Grid 2" w:semiHidden="0" w:uiPriority="68" w:unhideWhenUsed="0"/>
+    <w:lsdException w:name="Medium Grid 3" w:semiHidden="0" w:uiPriority="69" w:unhideWhenUsed="0"/>
+    <w:lsdException w:name="Dark List" w:semiHidden="0" w:uiPriority="70" w:unhideWhenUsed="0"/>
+    <w:lsdException w:name="Colorful Shading" w:semiHidden="0" w:uiPriority="71" w:unhideWhenUsed="0"/>
+    <w:lsdException w:name="Colorful List" w:semiHidden="0" w:uiPriority="72" w:unhideWhenUsed="0"/>
+    <w:lsdException w:name="Colorful Grid" w:semiHidden="0" w:uiPriority="73" w:unhideWhenUsed="0"/>
+    <w:lsdException w:name="Light Shading Accent 1" w:semiHidden="0" w:uiPriority="60" w:unhideWhenUsed="0"/>
+    <w:lsdException w:name="Light List Accent 1" w:semiHidden="0" w:uiPriority="61" w:unhideWhenUsed="0"/>
+    <w:lsdException w:name="Light Grid Accent 1" w:semiHidden="0" w:uiPriority="62" w:unhideWhenUsed="0"/>
+    <w:lsdException w:name="Medium Shading 1 Accent 1" w:semiHidden="0" w:uiPriority="63" w:unhideWhenUsed="0"/>
+    <w:lsdException w:name="Medium Shading 2 Accent 1" w:semiHidden="0" w:uiPriority="64" w:unhideWhenUsed="0"/>
+    <w:lsdException w:name="Medium List 1 Accent 1" w:semiHidden="0" w:uiPriority="65" w:unhideWhenUsed="0"/>
+    <w:lsdException w:name="Revision" w:unhideWhenUsed="0"/>
+    <w:lsdException w:name="List Paragraph" w:semiHidden="0" w:uiPriority="34" w:unhideWhenUsed="0" w:qFormat="1"/>
+    <w:lsdException w:name="Quote" w:semiHidden="0" w:uiPriority="29" w:unhideWhenUsed="0" w:qFormat="1"/>
+    <w:lsdException w:name="Intense Quote" w:semiHidden="0" w:uiPriority="30" w:unhideWhenUsed="0" w:qFormat="1"/>
+    <w:lsdException w:name="Medium List 2 Accent 1" w:semiHidden="0" w:uiPriority="66" w:unhideWhenUsed="0"/>
+    <w:lsdException w:name="Medium Grid 1 Accent 1" w:semiHidden="0" w:uiPriority="67" w:unhideWhenUsed="0"/>
+    <w:lsdException w:name="Medium Grid 2 Accent 1" w:semiHidden="0" w:uiPriority="68" w:unhideWhenUsed="0"/>
+    <w:lsdException w:name="Medium Grid 3 Accent 1" w:semiHidden="0" w:uiPriority="69" w:unhideWhenUsed="0"/>
+    <w:lsdException w:name="Dark List Accent 1" w:semiHidden="0" w:uiPriority="70" w:unhideWhenUsed="0"/>
+    <w:lsdException w:name="Colorful Shading Accent 1" w:semiHidden="0" w:uiPriority="71" w:unhideWhenUsed="0"/>
+    <w:lsdException w:name="Colorful List Accent 1" w:semiHidden="0" w:uiPriority="72" w:unhideWhenUsed="0"/>
+    <w:lsdException w:name="Colorful Grid Accent 1" w:semiHidden="0" w:uiPriority="73" w:unhideWhenUsed="0"/>
+    <w:lsdException w:name="Light Shading Accent 2" w:semiHidden="0" w:uiPriority="60" w:unhideWhenUsed="0"/>
+    <w:lsdException w:name="Light List Accent 2" w:semiHidden="0" w:uiPriority="61" w:unhideWhenUsed="0"/>
+    <w:lsdException w:name="Light Grid Accent 2" w:semiHidden="0" w:uiPriority="62" w:unhideWhenUsed="0"/>
+    <w:lsdException w:name="Medium Shading 1 Accent 2" w:semiHidden="0" w:uiPriority="63" w:unhideWhenUsed="0"/>
+    <w:lsdException w:name="Medium Shading 2 Accent 2" w:semiHidden="0" w:uiPriority="64" w:unhideWhenUsed="0"/>
+    <w:lsdException w:name="Medium List 1 Accent 2" w:semiHidden="0" w:uiPriority="65" w:unhideWhenUsed="0"/>
+    <w:lsdException w:name="Medium List 2 Accent 2" w:semiHidden="0" w:uiPriority="66" w:unhideWhenUsed="0"/>
+    <w:lsdException w:name="Medium Grid 1 Accent 2" w:semiHidden="0" w:uiPriority="67" w:unhideWhenUsed="0"/>
+    <w:lsdException w:name="Medium Grid 2 Accent 2" w:semiHidden="0" w:uiPriority="68" w:unhideWhenUsed="0"/>
+    <w:lsdException w:name="Medium Grid 3 Accent 2" w:semiHidden="0" w:uiPriority="69" w:unhideWhenUsed="0"/>
+    <w:lsdException w:name="Dark List Accent 2" w:semiHidden="0" w:uiPriority="70" w:unhideWhenUsed="0"/>
+    <w:lsdException w:name="Colorful Shading Accent 2" w:semiHidden="0" w:uiPriority="71" w:unhideWhenUsed="0"/>
+    <w:lsdException w:name="Colorful List Accent 2" w:semiHidden="0" w:uiPriority="72" w:unhideWhenUsed="0"/>
+    <w:lsdException w:name="Colorful Grid Accent 2" w:semiHidden="0" w:uiPriority="73" w:unhideWhenUsed="0"/>
+    <w:lsdException w:name="Light Shading Accent 3" w:semiHidden="0" w:uiPriority="60" w:unhideWhenUsed="0"/>
+    <w:lsdException w:name="Light List Accent 3" w:semiHidden="0" w:uiPriority="61" w:unhideWhenUsed="0"/>
+    <w:lsdException w:name="Light Grid Accent 3" w:semiHidden="0" w:uiPriority="62" w:unhideWhenUsed="0"/>
+    <w:lsdException w:name="Medium Shading 1 Accent 3" w:semiHidden="0" w:uiPriority="63" w:unhideWhenUsed="0"/>
+    <w:lsdException w:name="Medium Shading 2 Accent 3" w:semiHidden="0" w:uiPriority="64" w:unhideWhenUsed="0"/>
+    <w:lsdException w:name="Medium List 1 Accent 3" w:semiHidden="0" w:uiPriority="65" w:unhideWhenUsed="0"/>
+    <w:lsdException w:name="Medium List 2 Accent 3" w:semiHidden="0" w:uiPriority="66" w:unhideWhenUsed="0"/>
+    <w:lsdException w:name="Medium Grid 1 Accent 3" w:semiHidden="0" w:uiPriority="67" w:unhideWhenUsed="0"/>
+    <w:lsdException w:name="Medium Grid 2 Accent 3" w:semiHidden="0" w:uiPriority="68" w:unhideWhenUsed="0"/>
+    <w:lsdException w:name="Medium Grid 3 Accent 3" w:semiHidden="0" w:uiPriority="69" w:unhideWhenUsed="0"/>
+    <w:lsdException w:name="Dark List Accent 3" w:semiHidden="0" w:uiPriority="70" w:unhideWhenUsed="0"/>
+    <w:lsdException w:name="Colorful Shading Accent 3" w:semiHidden="0" w:uiPriority="71" w:unhideWhenUsed="0"/>
+    <w:lsdException w:name="Colorful List Accent 3" w:semiHidden="0" w:uiPriority="72" w:unhideWhenUsed="0"/>
+    <w:lsdException w:name="Colorful Grid Accent 3" w:semiHidden="0" w:uiPriority="73" w:unhideWhenUsed="0"/>
+    <w:lsdException w:name="Light Shading Accent 4" w:semiHidden="0" w:uiPriority="60" w:unhideWhenUsed="0"/>
+    <w:lsdException w:name="Light List Accent 4" w:semiHidden="0" w:uiPriority="61" w:unhideWhenUsed="0"/>
+    <w:lsdException w:name="Light Grid Accent 4" w:semiHidden="0" w:uiPriority="62" w:unhideWhenUsed="0"/>
+    <w:lsdException w:name="Medium Shading 1 Accent 4" w:semiHidden="0" w:uiPriority="63" w:unhideWhenUsed="0"/>
+    <w:lsdException w:name="Medium Shading 2 Accent 4" w:semiHidden="0" w:uiPriority="64" w:unhideWhenUsed="0"/>
+    <w:lsdException w:name="Medium List 1 Accent 4" w:semiHidden="0" w:uiPriority="65" w:unhideWhenUsed="0"/>
+    <w:lsdException w:name="Medium List 2 Accent 4" w:semiHidden="0" w:uiPriority="66" w:unhideWhenUsed="0"/>
+    <w:lsdException w:name="Medium Grid 1 Accent 4" w:semiHidden="0" w:uiPriority="67" w:unhideWhenUsed="0"/>
+    <w:lsdException w:name="Medium Grid 2 Accent 4" w:semiHidden="0" w:uiPriority="68" w:unhideWhenUsed="0"/>
+    <w:lsdException w:name="Medium Grid 3 Accent 4" w:semiHidden="0" w:uiPriority="69" w:unhideWhenUsed="0"/>
+    <w:lsdException w:name="Dark List Accent 4" w:semiHidden="0" w:uiPriority="70" w:unhideWhenUsed="0"/>
+    <w:lsdException w:name="Colorful Shading Accent 4" w:semiHidden="0" w:uiPriority="71" w:unhideWhenUsed="0"/>
+    <w:lsdException w:name="Colorful List Accent 4" w:semiHidden="0" w:uiPriority="72" w:unhideWhenUsed="0"/>
+    <w:lsdException w:name="Colorful Grid Accent 4" w:semiHidden="0" w:uiPriority="73" w:unhideWhenUsed="0"/>
+    <w:lsdException w:name="Light Shading Accent 5" w:semiHidden="0" w:uiPriority="60" w:unhideWhenUsed="0"/>
+    <w:lsdException w:name="Light List Accent 5" w:semiHidden="0" w:uiPriority="61" w:unhideWhenUsed="0"/>
+    <w:lsdException w:name="Light Grid Accent 5" w:semiHidden="0" w:uiPriority="62" w:unhideWhenUsed="0"/>
+    <w:lsdException w:name="Medium Shading 1 Accent 5" w:semiHidden="0" w:uiPriority="63" w:unhideWhenUsed="0"/>
+    <w:lsdException w:name="Medium Shading 2 Accent 5" w:semiHidden="0" w:uiPriority="64" w:unhideWhenUsed="0"/>
+    <w:lsdException w:name="Medium List 1 Accent 5" w:semiHidden="0" w:uiPriority="65" w:unhideWhenUsed="0"/>
+    <w:lsdException w:name="Medium List 2 Accent 5" w:semiHidden="0" w:uiPriority="66" w:unhideWhenUsed="0"/>
+    <w:lsdException w:name="Medium Grid 1 Accent 5" w:semiHidden="0" w:uiPriority="67" w:unhideWhenUsed="0"/>
+    <w:lsdException w:name="Medium Grid 2 Accent 5" w:semiHidden="0" w:uiPriority="68" w:unhideWhenUsed="0"/>
+    <w:lsdException w:name="Medium Grid 3 Accent 5" w:semiHidden="0" w:uiPriority="69" w:unhideWhenUsed="0"/>
+    <w:lsdException w:name="Dark List Accent 5" w:semiHidden="0" w:uiPriority="70" w:unhideWhenUsed="0"/>
+    <w:lsdException w:name="Colorful Shading Accent 5" w:semiHidden="0" w:uiPriority="71" w:unhideWhenUsed="0"/>
+    <w:lsdException w:name="Colorful List Accent 5" w:semiHidden="0" w:uiPriority="72" w:unhideWhenUsed="0"/>
+    <w:lsdException w:name="Colorful Grid Accent 5" w:semiHidden="0" w:uiPriority="73" w:unhideWhenUsed="0"/>
+    <w:lsdException w:name="Light Shading Accent 6" w:semiHidden="0" w:uiPriority="60" w:unhideWhenUsed="0"/>
+    <w:lsdException w:name="Light List Accent 6" w:semiHidden="0" w:uiPriority="61" w:unhideWhenUsed="0"/>
+    <w:lsdException w:name="Light Grid Accent 6" w:semiHidden="0" w:uiPriority="62" w:unhideWhenUsed="0"/>
+    <w:lsdException w:name="Medium Shading 1 Accent 6" w:semiHidden="0" w:uiPriority="63" w:unhideWhenUsed="0"/>
+    <w:lsdException w:name="Medium Shading 2 Accent 6" w:semiHidden="0" w:uiPriority="64" w:unhideWhenUsed="0"/>
+    <w:lsdException w:name="Medium List 1 Accent 6" w:semiHidden="0" w:uiPriority="65" w:unhideWhenUsed="0"/>
+    <w:lsdException w:name="Medium List 2 Accent 6" w:semiHidden="0" w:uiPriority="66" w:unhideWhenUsed="0"/>
+    <w:lsdException w:name="Medium Grid 1 Accent 6" w:semiHidden="0" w:uiPriority="67" w:unhideWhenUsed="0"/>
+    <w:lsdException w:name="Medium Grid 2 Accent 6" w:semiHidden="0" w:uiPriority="68" w:unhideWhenUsed="0"/>
+    <w:lsdException w:name="Medium Grid 3 Accent 6" w:semiHidden="0" w:uiPriority="69" w:unhideWhenUsed="0"/>
+    <w:lsdException w:name="Dark List Accent 6" w:semiHidden="0" w:uiPriority="70" w:unhideWhenUsed="0"/>
+    <w:lsdException w:name="Colorful Shading Accent 6" w:semiHidden="0" w:uiPriority="71" w:unhideWhenUsed="0"/>
+    <w:lsdException w:name="Colorful List Accent 6" w:semiHidden="0" w:uiPriority="72" w:unhideWhenUsed="0"/>
+    <w:lsdException w:name="Colorful Grid Accent 6" w:semiHidden="0" w:uiPriority="73" w:unhideWhenUsed="0"/>
+    <w:lsdException w:name="Subtle Emphasis" w:semiHidden="0" w:uiPriority="19" w:unhideWhenUsed="0" w:qFormat="1"/>
+    <w:lsdException w:name="Intense Emphasis" w:semiHidden="0" w:uiPriority="21" w:unhideWhenUsed="0" w:qFormat="1"/>
+    <w:lsdException w:name="Subtle Reference" w:semiHidden="0" w:uiPriority="31" w:unhideWhenUsed="0" w:qFormat="1"/>
+    <w:lsdException w:name="Intense Reference" w:semiHidden="0" w:uiPriority="32" w:unhideWhenUsed="0" w:qFormat="1"/>
+    <w:lsdException w:name="Book Title" w:semiHidden="0" w:uiPriority="33" w:unhideWhenUsed="0" w:qFormat="1"/>
+    <w:lsdException w:name="Bibliography" w:uiPriority="37"/>
+    <w:lsdException w:name="TOC Heading" w:uiPriority="39" w:qFormat="1"/>
+  </w:latentStyles>
+  <w:style w:type="paragraph" w:default="1" w:styleId="Normal">
+    <w:name w:val="Normal"/>
+    <w:qFormat/>
+  </w:style>
+  <w:style w:type="paragraph" w:styleId="Ttulo3">
+    <w:name w:val="heading 3"/>
+    <w:basedOn w:val="Normal"/>
+    <w:link w:val="Ttulo3Car"/>
+    <w:uiPriority w:val="9"/>
+    <w:qFormat/>
+    <w:rsid w:val="00670B25"/>
+    <w:pPr>
+      <w:spacing w:before="100" w:beforeAutospacing="1" w:after="100" w:afterAutospacing="1" w:line="240" w:lineRule="auto"/>
+      <w:outlineLvl w:val="2"/>
+    </w:pPr>
+    <w:rPr>
+      <w:rFonts w:ascii="Times New Roman" w:eastAsia="Times New Roman" w:hAnsi="Times New Roman" w:cs="Times New Roman"/>
+      <w:b/>
+      <w:bCs/>
+      <w:sz w:val="27"/>
+      <w:szCs w:val="27"/>
+      <w:lang w:eastAsia="es-ES"/>
+    </w:rPr>
+  </w:style>
+  <w:style w:type="character" w:default="1" w:styleId="Fuentedeprrafopredeter">
+    <w:name w:val="Default Paragraph Font"/>
+    <w:uiPriority w:val="1"/>
+    <w:semiHidden/>
+    <w:unhideWhenUsed/>
+  </w:style>
+  <w:style w:type="table" w:default="1" w:styleId="Tablanormal">
+    <w:name w:val="Normal Table"/>
+    <w:uiPriority w:val="99"/>
+    <w:semiHidden/>
+    <w:unhideWhenUsed/>
+    <w:tblPr>
+      <w:tblInd w:w="0" w:type="dxa"/>
+      <w:tblCellMar>
+        <w:top w:w="0" w:type="dxa"/>
+        <w:left w:w="108" w:type="dxa"/>
+        <w:bottom w:w="0" w:type="dxa"/>
+        <w:right w:w="108" w:type="dxa"/>
+      </w:tblCellMar>
+    </w:tblPr>
+  </w:style>
+  <w:style w:type="numbering" w:default="1" w:styleId="Sinlista">
+    <w:name w:val="No List"/>
+    <w:uiPriority w:val="99"/>
+    <w:semiHidden/>
+    <w:unhideWhenUsed/>
+  </w:style>
+  <w:style w:type="paragraph" w:styleId="Prrafodelista">
+    <w:name w:val="List Paragraph"/>
+    <w:basedOn w:val="Normal"/>
+    <w:uiPriority w:val="34"/>
+    <w:qFormat/>
+    <w:rsid w:val="00F1008B"/>
+    <w:pPr>
+      <w:ind w:left="720"/>
+      <w:contextualSpacing/>
+    </w:pPr>
+  </w:style>
+  <w:style w:type="paragraph" w:styleId="NormalWeb">
+    <w:name w:val="Normal (Web)"/>
+    <w:basedOn w:val="Normal"/>
+    <w:uiPriority w:val="99"/>
+    <w:unhideWhenUsed/>
+    <w:rsid w:val="00E041CB"/>
+    <w:pPr>
+      <w:spacing w:before="100" w:beforeAutospacing="1" w:after="100" w:afterAutospacing="1" w:line="240" w:lineRule="auto"/>
+    </w:pPr>
+    <w:rPr>
+      <w:rFonts w:ascii="Times New Roman" w:eastAsia="Times New Roman" w:hAnsi="Times New Roman" w:cs="Times New Roman"/>
+      <w:sz w:val="24"/>
+      <w:szCs w:val="24"/>
+      <w:lang w:eastAsia="es-ES"/>
+    </w:rPr>
+  </w:style>
+  <w:style w:type="character" w:styleId="Textoennegrita">
+    <w:name w:val="Strong"/>
+    <w:basedOn w:val="Fuentedeprrafopredeter"/>
+    <w:uiPriority w:val="22"/>
+    <w:qFormat/>
+    <w:rsid w:val="00E041CB"/>
+    <w:rPr>
+      <w:b/>
+      <w:bCs/>
+    </w:rPr>
+  </w:style>
+  <w:style w:type="character" w:customStyle="1" w:styleId="Ttulo3Car">
+    <w:name w:val="Título 3 Car"/>
+    <w:basedOn w:val="Fuentedeprrafopredeter"/>
+    <w:link w:val="Ttulo3"/>
+    <w:uiPriority w:val="9"/>
+    <w:rsid w:val="00670B25"/>
+    <w:rPr>
+      <w:rFonts w:ascii="Times New Roman" w:eastAsia="Times New Roman" w:hAnsi="Times New Roman" w:cs="Times New Roman"/>
+      <w:b/>
+      <w:bCs/>
+      <w:sz w:val="27"/>
+      <w:szCs w:val="27"/>
+      <w:lang w:eastAsia="es-ES"/>
+    </w:rPr>
+  </w:style>
+  <w:style w:type="paragraph" w:styleId="Ttulo">
+    <w:name w:val="Title"/>
+    <w:basedOn w:val="Normal"/>
+    <w:next w:val="Normal"/>
+    <w:link w:val="TtuloCar"/>
+    <w:uiPriority w:val="10"/>
+    <w:qFormat/>
+    <w:rsid w:val="004C48AD"/>
+    <w:pPr>
+      <w:spacing w:after="0" w:line="240" w:lineRule="auto"/>
+      <w:contextualSpacing/>
+    </w:pPr>
+    <w:rPr>
+      <w:rFonts w:asciiTheme="majorHAnsi" w:eastAsiaTheme="majorEastAsia" w:hAnsiTheme="majorHAnsi" w:cstheme="majorBidi"/>
+      <w:spacing w:val="-10"/>
+      <w:kern w:val="28"/>
+      <w:sz w:val="56"/>
+      <w:szCs w:val="56"/>
+    </w:rPr>
+  </w:style>
+  <w:style w:type="character" w:customStyle="1" w:styleId="TtuloCar">
+    <w:name w:val="Título Car"/>
+    <w:basedOn w:val="Fuentedeprrafopredeter"/>
+    <w:link w:val="Ttulo"/>
+    <w:uiPriority w:val="10"/>
+    <w:rsid w:val="004C48AD"/>
+    <w:rPr>
+      <w:rFonts w:asciiTheme="majorHAnsi" w:eastAsiaTheme="majorEastAsia" w:hAnsiTheme="majorHAnsi" w:cstheme="majorBidi"/>
+      <w:spacing w:val="-10"/>
+      <w:kern w:val="28"/>
+      <w:sz w:val="56"/>
+      <w:szCs w:val="56"/>
+    </w:rPr>
+  </w:style>
+</w:styles>
+</file>
+
+<file path=word/stylesWithEffects.xml><?xml version="1.0" encoding="utf-8"?>
+<w:styles xmlns:wpc="http://schemas.microsoft.com/office/word/2010/wordprocessingCanvas" xmlns:mc="http://schemas.openxmlformats.org/markup-compatibility/2006" xmlns:o="urn:schemas-microsoft-com:office:office" xmlns:r="http://schemas.openxmlformats.org/officeDocument/2006/relationships" xmlns:m="http://schemas.openxmlformats.org/officeDocument/2006/math" xmlns:v="urn:schemas-microsoft-com:vml" xmlns:wp14="http://schemas.microsoft.com/office/word/2010/wordprocessingDrawing" xmlns:wp="http://schemas.openxmlformats.org/drawingml/2006/wordprocessingDrawing" xmlns:w10="urn:schemas-microsoft-com:office:word" xmlns:w="http://schemas.openxmlformats.org/wordprocessingml/2006/main" xmlns:w14="http://schemas.microsoft.com/office/word/2010/wordml" xmlns:wpg="http://schemas.microsoft.com/office/word/2010/wordprocessingGroup" xmlns:wpi="http://schemas.microsoft.com/office/word/2010/wordprocessingInk" xmlns:wne="http://schemas.microsoft.com/office/word/2006/wordml" xmlns:wps="http://schemas.microsoft.com/office/word/2010/wordprocessingShape" mc:Ignorable="w14 wp14">
+  <w:docDefaults>
+    <w:rPrDefault>
+      <w:rPr>
+        <w:rFonts w:asciiTheme="minorHAnsi" w:eastAsiaTheme="minorHAnsi" w:hAnsiTheme="minorHAnsi" w:cstheme="minorBidi"/>
+        <w:sz w:val="22"/>
+        <w:szCs w:val="22"/>
+        <w:lang w:val="es-ES" w:eastAsia="en-US" w:bidi="ar-SA"/>
+      </w:rPr>
+    </w:rPrDefault>
+    <w:pPrDefault>
+      <w:pPr>
+        <w:spacing w:after="160" w:line="259" w:lineRule="auto"/>
+      </w:pPr>
+    </w:pPrDefault>
+  </w:docDefaults>
+  <w:latentStyles w:defLockedState="0" w:defUIPriority="99" w:defSemiHidden="1" w:defUnhideWhenUsed="1" w:defQFormat="0" w:count="267">
+    <w:lsdException w:name="Normal" w:semiHidden="0" w:uiPriority="0" w:unhideWhenUsed="0" w:qFormat="1"/>
+    <w:lsdException w:name="heading 1" w:semiHidden="0" w:uiPriority="9" w:unhideWhenUsed="0" w:qFormat="1"/>
+    <w:lsdException w:name="heading 2" w:uiPriority="9" w:qFormat="1"/>
+    <w:lsdException w:name="heading 3" w:uiPriority="9" w:qFormat="1"/>
+    <w:lsdException w:name="heading 4" w:uiPriority="9" w:qFormat="1"/>
+    <w:lsdException w:name="heading 5" w:uiPriority="9" w:qFormat="1"/>
+    <w:lsdException w:name="heading 6" w:uiPriority="9" w:qFormat="1"/>
+    <w:lsdException w:name="heading 7" w:uiPriority="9" w:qFormat="1"/>
+    <w:lsdException w:name="heading 8" w:uiPriority="9" w:qFormat="1"/>
+    <w:lsdException w:name="heading 9" w:uiPriority="9" w:qFormat="1"/>
+    <w:lsdException w:name="toc 1" w:uiPriority="39"/>
+    <w:lsdException w:name="toc 2" w:uiPriority="39"/>
+    <w:lsdException w:name="toc 3" w:uiPriority="39"/>
+    <w:lsdException w:name="toc 4" w:uiPriority="39"/>
+    <w:lsdException w:name="toc 5" w:uiPriority="39"/>
+    <w:lsdException w:name="toc 6" w:uiPriority="39"/>
+    <w:lsdException w:name="toc 7" w:uiPriority="39"/>
+    <w:lsdException w:name="toc 8" w:uiPriority="39"/>
+    <w:lsdException w:name="toc 9" w:uiPriority="39"/>
+    <w:lsdException w:name="caption" w:uiPriority="35" w:qFormat="1"/>
+    <w:lsdException w:name="Title" w:semiHidden="0" w:uiPriority="10" w:unhideWhenUsed="0" w:qFormat="1"/>
+    <w:lsdException w:name="Default Paragraph Font" w:uiPriority="1"/>
+    <w:lsdException w:name="Subtitle" w:semiHidden="0" w:uiPriority="11" w:unhideWhenUsed="0" w:qFormat="1"/>
+    <w:lsdException w:name="Strong" w:semiHidden="0" w:uiPriority="22" w:unhideWhenUsed="0" w:qFormat="1"/>
+    <w:lsdException w:name="Emphasis" w:semiHidden="0" w:uiPriority="20" w:unhideWhenUsed="0" w:qFormat="1"/>
+    <w:lsdException w:name="Table Grid" w:semiHidden="0" w:uiPriority="39" w:unhideWhenUsed="0"/>
+    <w:lsdException w:name="Placeholder Text" w:unhideWhenUsed="0"/>
+    <w:lsdException w:name="No Spacing" w:semiHidden="0" w:uiPriority="1" w:unhideWhenUsed="0" w:qFormat="1"/>
+    <w:lsdException w:name="Light Shading" w:semiHidden="0" w:uiPriority="60" w:unhideWhenUsed="0"/>
+    <w:lsdException w:name="Light List" w:semiHidden="0" w:uiPriority="61" w:unhideWhenUsed="0"/>
+    <w:lsdException w:name="Light Grid" w:semiHidden="0" w:uiPriority="62" w:unhideWhenUsed="0"/>
+    <w:lsdException w:name="Medium Shading 1" w:semiHidden="0" w:uiPriority="63" w:unhideWhenUsed="0"/>
+    <w:lsdException w:name="Medium Shading 2" w:semiHidden="0" w:uiPriority="64" w:unhideWhenUsed="0"/>
+    <w:lsdException w:name="Medium List 1" w:semiHidden="0" w:uiPriority="65" w:unhideWhenUsed="0"/>
+    <w:lsdException w:name="Medium List 2" w:semiHidden="0" w:uiPriority="66" w:unhideWhenUsed="0"/>
+    <w:lsdException w:name="Medium Grid 1" w:semiHidden="0" w:uiPriority="67" w:unhideWhenUsed="0"/>
+    <w:lsdException w:name="Medium Grid 2" w:semiHidden="0" w:uiPriority="68" w:unhideWhenUsed="0"/>
+    <w:lsdException w:name="Medium Grid 3" w:semiHidden="0" w:uiPriority="69" w:unhideWhenUsed="0"/>
+    <w:lsdException w:name="Dark List" w:semiHidden="0" w:uiPriority="70" w:unhideWhenUsed="0"/>
+    <w:lsdException w:name="Colorful Shading" w:semiHidden="0" w:uiPriority="71" w:unhideWhenUsed="0"/>
+    <w:lsdException w:name="Colorful List" w:semiHidden="0" w:uiPriority="72" w:unhideWhenUsed="0"/>
+    <w:lsdException w:name="Colorful Grid" w:semiHidden="0" w:uiPriority="73" w:unhideWhenUsed="0"/>
+    <w:lsdException w:name="Light Shading Accent 1" w:semiHidden="0" w:uiPriority="60" w:unhideWhenUsed="0"/>
+    <w:lsdException w:name="Light List Accent 1" w:semiHidden="0" w:uiPriority="61" w:unhideWhenUsed="0"/>
+    <w:lsdException w:name="Light Grid Accent 1" w:semiHidden="0" w:uiPriority="62" w:unhideWhenUsed="0"/>
+    <w:lsdException w:name="Medium Shading 1 Accent 1" w:semiHidden="0" w:uiPriority="63" w:unhideWhenUsed="0"/>
+    <w:lsdException w:name="Medium Shading 2 Accent 1" w:semiHidden="0" w:uiPriority="64" w:unhideWhenUsed="0"/>
+    <w:lsdException w:name="Medium List 1 Accent 1" w:semiHidden="0" w:uiPriority="65" w:unhideWhenUsed="0"/>
+    <w:lsdException w:name="Revision" w:unhideWhenUsed="0"/>
+    <w:lsdException w:name="List Paragraph" w:semiHidden="0" w:uiPriority="34" w:unhideWhenUsed="0" w:qFormat="1"/>
+    <w:lsdException w:name="Quote" w:semiHidden="0" w:uiPriority="29" w:unhideWhenUsed="0" w:qFormat="1"/>
+    <w:lsdException w:name="Intense Quote" w:semiHidden="0" w:uiPriority="30" w:unhideWhenUsed="0" w:qFormat="1"/>
+    <w:lsdException w:name="Medium List 2 Accent 1" w:semiHidden="0" w:uiPriority="66" w:unhideWhenUsed="0"/>
+    <w:lsdException w:name="Medium Grid 1 Accent 1" w:semiHidden="0" w:uiPriority="67" w:unhideWhenUsed="0"/>
+    <w:lsdException w:name="Medium Grid 2 Accent 1" w:semiHidden="0" w:uiPriority="68" w:unhideWhenUsed="0"/>
+    <w:lsdException w:name="Medium Grid 3 Accent 1" w:semiHidden="0" w:uiPriority="69" w:unhideWhenUsed="0"/>
+    <w:lsdException w:name="Dark List Accent 1" w:semiHidden="0" w:uiPriority="70" w:unhideWhenUsed="0"/>
+    <w:lsdException w:name="Colorful Shading Accent 1" w:semiHidden="0" w:uiPriority="71" w:unhideWhenUsed="0"/>
+    <w:lsdException w:name="Colorful List Accent 1" w:semiHidden="0" w:uiPriority="72" w:unhideWhenUsed="0"/>
+    <w:lsdException w:name="Colorful Grid Accent 1" w:semiHidden="0" w:uiPriority="73" w:unhideWhenUsed="0"/>
+    <w:lsdException w:name="Light Shading Accent 2" w:semiHidden="0" w:uiPriority="60" w:unhideWhenUsed="0"/>
+    <w:lsdException w:name="Light List Accent 2" w:semiHidden="0" w:uiPriority="61" w:unhideWhenUsed="0"/>
+    <w:lsdException w:name="Light Grid Accent 2" w:semiHidden="0" w:uiPriority="62" w:unhideWhenUsed="0"/>
+    <w:lsdException w:name="Medium Shading 1 Accent 2" w:semiHidden="0" w:uiPriority="63" w:unhideWhenUsed="0"/>
+    <w:lsdException w:name="Medium Shading 2 Accent 2" w:semiHidden="0" w:uiPriority="64" w:unhideWhenUsed="0"/>
+    <w:lsdException w:name="Medium List 1 Accent 2" w:semiHidden="0" w:uiPriority="65" w:unhideWhenUsed="0"/>
+    <w:lsdException w:name="Medium List 2 Accent 2" w:semiHidden="0" w:uiPriority="66" w:unhideWhenUsed="0"/>
+    <w:lsdException w:name="Medium Grid 1 Accent 2" w:semiHidden="0" w:uiPriority="67" w:unhideWhenUsed="0"/>
+    <w:lsdException w:name="Medium Grid 2 Accent 2" w:semiHidden="0" w:uiPriority="68" w:unhideWhenUsed="0"/>
+    <w:lsdException w:name="Medium Grid 3 Accent 2" w:semiHidden="0" w:uiPriority="69" w:unhideWhenUsed="0"/>
+    <w:lsdException w:name="Dark List Accent 2" w:semiHidden="0" w:uiPriority="70" w:unhideWhenUsed="0"/>
+    <w:lsdException w:name="Colorful Shading Accent 2" w:semiHidden="0" w:uiPriority="71" w:unhideWhenUsed="0"/>
+    <w:lsdException w:name="Colorful List Accent 2" w:semiHidden="0" w:uiPriority="72" w:unhideWhenUsed="0"/>
+    <w:lsdException w:name="Colorful Grid Accent 2" w:semiHidden="0" w:uiPriority="73" w:unhideWhenUsed="0"/>
+    <w:lsdException w:name="Light Shading Accent 3" w:semiHidden="0" w:uiPriority="60" w:unhideWhenUsed="0"/>
+    <w:lsdException w:name="Light List Accent 3" w:semiHidden="0" w:uiPriority="61" w:unhideWhenUsed="0"/>
+    <w:lsdException w:name="Light Grid Accent 3" w:semiHidden="0" w:uiPriority="62" w:unhideWhenUsed="0"/>
+    <w:lsdException w:name="Medium Shading 1 Accent 3" w:semiHidden="0" w:uiPriority="63" w:unhideWhenUsed="0"/>
+    <w:lsdException w:name="Medium Shading 2 Accent 3" w:semiHidden="0" w:uiPriority="64" w:unhideWhenUsed="0"/>
+    <w:lsdException w:name="Medium List 1 Accent 3" w:semiHidden="0" w:uiPriority="65" w:unhideWhenUsed="0"/>
+    <w:lsdException w:name="Medium List 2 Accent 3" w:semiHidden="0" w:uiPriority="66" w:unhideWhenUsed="0"/>
+    <w:lsdException w:name="Medium Grid 1 Accent 3" w:semiHidden="0" w:uiPriority="67" w:unhideWhenUsed="0"/>
+    <w:lsdException w:name="Medium Grid 2 Accent 3" w:semiHidden="0" w:uiPriority="68" w:unhideWhenUsed="0"/>
+    <w:lsdException w:name="Medium Grid 3 Accent 3" w:semiHidden="0" w:uiPriority="69" w:unhideWhenUsed="0"/>
+    <w:lsdException w:name="Dark List Accent 3" w:semiHidden="0" w:uiPriority="70" w:unhideWhenUsed="0"/>
+    <w:lsdException w:name="Colorful Shading Accent 3" w:semiHidden="0" w:uiPriority="71" w:unhideWhenUsed="0"/>
+    <w:lsdException w:name="Colorful List Accent 3" w:semiHidden="0" w:uiPriority="72" w:unhideWhenUsed="0"/>
+    <w:lsdException w:name="Colorful Grid Accent 3" w:semiHidden="0" w:uiPriority="73" w:unhideWhenUsed="0"/>
+    <w:lsdException w:name="Light Shading Accent 4" w:semiHidden="0" w:uiPriority="60" w:unhideWhenUsed="0"/>
+    <w:lsdException w:name="Light List Accent 4" w:semiHidden="0" w:uiPriority="61" w:unhideWhenUsed="0"/>
+    <w:lsdException w:name="Light Grid Accent 4" w:semiHidden="0" w:uiPriority="62" w:unhideWhenUsed="0"/>
+    <w:lsdException w:name="Medium Shading 1 Accent 4" w:semiHidden="0" w:uiPriority="63" w:unhideWhenUsed="0"/>
+    <w:lsdException w:name="Medium Shading 2 Accent 4" w:semiHidden="0" w:uiPriority="64" w:unhideWhenUsed="0"/>
+    <w:lsdException w:name="Medium List 1 Accent 4" w:semiHidden="0" w:uiPriority="65" w:unhideWhenUsed="0"/>
+    <w:lsdException w:name="Medium List 2 Accent 4" w:semiHidden="0" w:uiPriority="66" w:unhideWhenUsed="0"/>
+    <w:lsdException w:name="Medium Grid 1 Accent 4" w:semiHidden="0" w:uiPriority="67" w:unhideWhenUsed="0"/>
+    <w:lsdException w:name="Medium Grid 2 Accent 4" w:semiHidden="0" w:uiPriority="68" w:unhideWhenUsed="0"/>
+    <w:lsdException w:name="Medium Grid 3 Accent 4" w:semiHidden="0" w:uiPriority="69" w:unhideWhenUsed="0"/>
+    <w:lsdException w:name="Dark List Accent 4" w:semiHidden="0" w:uiPriority="70" w:unhideWhenUsed="0"/>
+    <w:lsdException w:name="Colorful Shading Accent 4" w:semiHidden="0" w:uiPriority="71" w:unhideWhenUsed="0"/>
+    <w:lsdException w:name="Colorful List Accent 4" w:semiHidden="0" w:uiPriority="72" w:unhideWhenUsed="0"/>
+    <w:lsdException w:name="Colorful Grid Accent 4" w:semiHidden="0" w:uiPriority="73" w:unhideWhenUsed="0"/>
+    <w:lsdException w:name="Light Shading Accent 5" w:semiHidden="0" w:uiPriority="60" w:unhideWhenUsed="0"/>
+    <w:lsdException w:name="Light List Accent 5" w:semiHidden="0" w:uiPriority="61" w:unhideWhenUsed="0"/>
+    <w:lsdException w:name="Light Grid Accent 5" w:semiHidden="0" w:uiPriority="62" w:unhideWhenUsed="0"/>
+    <w:lsdException w:name="Medium Shading 1 Accent 5" w:semiHidden="0" w:uiPriority="63" w:unhideWhenUsed="0"/>
+    <w:lsdException w:name="Medium Shading 2 Accent 5" w:semiHidden="0" w:uiPriority="64" w:unhideWhenUsed="0"/>
+    <w:lsdException w:name="Medium List 1 Accent 5" w:semiHidden="0" w:uiPriority="65" w:unhideWhenUsed="0"/>
+    <w:lsdException w:name="Medium List 2 Accent 5" w:semiHidden="0" w:uiPriority="66" w:unhideWhenUsed="0"/>
+    <w:lsdException w:name="Medium Grid 1 Accent 5" w:semiHidden="0" w:uiPriority="67" w:unhideWhenUsed="0"/>
+    <w:lsdException w:name="Medium Grid 2 Accent 5" w:semiHidden="0" w:uiPriority="68" w:unhideWhenUsed="0"/>
+    <w:lsdException w:name="Medium Grid 3 Accent 5" w:semiHidden="0" w:uiPriority="69" w:unhideWhenUsed="0"/>
+    <w:lsdException w:name="Dark List Accent 5" w:semiHidden="0" w:uiPriority="70" w:unhideWhenUsed="0"/>
+    <w:lsdException w:name="Colorful Shading Accent 5" w:semiHidden="0" w:uiPriority="71" w:unhideWhenUsed="0"/>
+    <w:lsdException w:name="Colorful List Accent 5" w:semiHidden="0" w:uiPriority="72" w:unhideWhenUsed="0"/>
+    <w:lsdException w:name="Colorful Grid Accent 5" w:semiHidden="0" w:uiPriority="73" w:unhideWhenUsed="0"/>
+    <w:lsdException w:name="Light Shading Accent 6" w:semiHidden="0" w:uiPriority="60" w:unhideWhenUsed="0"/>
+    <w:lsdException w:name="Light List Accent 6" w:semiHidden="0" w:uiPriority="61" w:unhideWhenUsed="0"/>
+    <w:lsdException w:name="Light Grid Accent 6" w:semiHidden="0" w:uiPriority="62" w:unhideWhenUsed="0"/>
+    <w:lsdException w:name="Medium Shading 1 Accent 6" w:semiHidden="0" w:uiPriority="63" w:unhideWhenUsed="0"/>
+    <w:lsdException w:name="Medium Shading 2 Accent 6" w:semiHidden="0" w:uiPriority="64" w:unhideWhenUsed="0"/>
+    <w:lsdException w:name="Medium List 1 Accent 6" w:semiHidden="0" w:uiPriority="65" w:unhideWhenUsed="0"/>
+    <w:lsdException w:name="Medium List 2 Accent 6" w:semiHidden="0" w:uiPriority="66" w:unhideWhenUsed="0"/>
+    <w:lsdException w:name="Medium Grid 1 Accent 6" w:semiHidden="0" w:uiPriority="67" w:unhideWhenUsed="0"/>
+    <w:lsdException w:name="Medium Grid 2 Accent 6" w:semiHidden="0" w:uiPriority="68" w:unhideWhenUsed="0"/>
+    <w:lsdException w:name="Medium Grid 3 Accent 6" w:semiHidden="0" w:uiPriority="69" w:unhideWhenUsed="0"/>
+    <w:lsdException w:name="Dark List Accent 6" w:semiHidden="0" w:uiPriority="70" w:unhideWhenUsed="0"/>
+    <w:lsdException w:name="Colorful Shading Accent 6" w:semiHidden="0" w:uiPriority="71" w:unhideWhenUsed="0"/>
+    <w:lsdException w:name="Colorful List Accent 6" w:semiHidden="0" w:uiPriority="72" w:unhideWhenUsed="0"/>
+    <w:lsdException w:name="Colorful Grid Accent 6" w:semiHidden="0" w:uiPriority="73" w:unhideWhenUsed="0"/>
+    <w:lsdException w:name="Subtle Emphasis" w:semiHidden="0" w:uiPriority="19" w:unhideWhenUsed="0" w:qFormat="1"/>
+    <w:lsdException w:name="Intense Emphasis" w:semiHidden="0" w:uiPriority="21" w:unhideWhenUsed="0" w:qFormat="1"/>
+    <w:lsdException w:name="Subtle Reference" w:semiHidden="0" w:uiPriority="31" w:unhideWhenUsed="0" w:qFormat="1"/>
+    <w:lsdException w:name="Intense Reference" w:semiHidden="0" w:uiPriority="32" w:unhideWhenUsed="0" w:qFormat="1"/>
+    <w:lsdException w:name="Book Title" w:semiHidden="0" w:uiPriority="33" w:unhideWhenUsed="0" w:qFormat="1"/>
+    <w:lsdException w:name="Bibliography" w:uiPriority="37"/>
+    <w:lsdException w:name="TOC Heading" w:uiPriority="39" w:qFormat="1"/>
   </w:latentStyles>
   <w:style w:type="paragraph" w:default="1" w:styleId="Normal">
     <w:name w:val="Normal"/>
@@ -2427,7 +4152,7 @@
     </a:clrScheme>
     <a:fontScheme name="Office">
       <a:majorFont>
-        <a:latin typeface="Calibri Light" panose="020F0302020204030204"/>
+        <a:latin typeface="Calibri Light"/>
         <a:ea typeface=""/>
         <a:cs typeface=""/>
         <a:font script="Jpan" typeface="游ゴシック Light"/>
@@ -2462,7 +4187,7 @@
         <a:font script="Geor" typeface="Sylfaen"/>
       </a:majorFont>
       <a:minorFont>
-        <a:latin typeface="Calibri" panose="020F0502020204030204"/>
+        <a:latin typeface="Calibri"/>
         <a:ea typeface=""/>
         <a:cs typeface=""/>
         <a:font script="Jpan" typeface="游明朝"/>
@@ -2639,7 +4364,7 @@
   <a:extraClrSchemeLst/>
   <a:extLst>
     <a:ext uri="{05A4C25C-085E-4340-85A3-A5531E510DB2}">
-      <thm15:themeFamily xmlns:thm15="http://schemas.microsoft.com/office/thememl/2012/main" name="Office Theme" id="{62F939B6-93AF-4DB8-9C6B-D6C7DFDC589F}" vid="{4A3C46E8-61CC-4603-A589-7422A47A8E4A}"/>
+      <thm15:themeFamily xmlns="" xmlns:thm15="http://schemas.microsoft.com/office/thememl/2012/main" name="Office Theme" id="{62F939B6-93AF-4DB8-9C6B-D6C7DFDC589F}" vid="{4A3C46E8-61CC-4603-A589-7422A47A8E4A}"/>
     </a:ext>
   </a:extLst>
 </a:theme>

</xml_diff>

<commit_message>
Subo el ciclo del proyecto BIEN
</commit_message>
<xml_diff>
--- a/Actividades/Proy01003/Ciclo de vida del proyecto.docx
+++ b/Actividades/Proy01003/Ciclo de vida del proyecto.docx
@@ -115,23 +115,7 @@
           <w:sz w:val="24"/>
           <w:szCs w:val="24"/>
         </w:rPr>
-        <w:t xml:space="preserve">Ruta en </w:t>
-      </w:r>
-      <w:proofErr w:type="spellStart"/>
-      <w:r>
-        <w:rPr>
-          <w:sz w:val="24"/>
-          <w:szCs w:val="24"/>
-        </w:rPr>
-        <w:t>GitLab</w:t>
-      </w:r>
-      <w:proofErr w:type="spellEnd"/>
-      <w:r>
-        <w:rPr>
-          <w:sz w:val="24"/>
-          <w:szCs w:val="24"/>
-        </w:rPr>
-        <w:t>: /Actividades/</w:t>
+        <w:t>Ruta en GitLab: /Actividades/</w:t>
       </w:r>
       <w:r>
         <w:rPr>
@@ -190,7 +174,7 @@
               </wp:anchor>
             </w:drawing>
           </mc:Choice>
-          <mc:Fallback xmlns:cx="http://schemas.microsoft.com/office/drawing/2014/chartex" xmlns:cx1="http://schemas.microsoft.com/office/drawing/2015/9/8/chartex" xmlns:cx2="http://schemas.microsoft.com/office/drawing/2015/10/21/chartex" xmlns:cx3="http://schemas.microsoft.com/office/drawing/2016/5/9/chartex" xmlns:cx4="http://schemas.microsoft.com/office/drawing/2016/5/10/chartex" xmlns:cx5="http://schemas.microsoft.com/office/drawing/2016/5/11/chartex" xmlns:cx6="http://schemas.microsoft.com/office/drawing/2016/5/12/chartex" xmlns:cx7="http://schemas.microsoft.com/office/drawing/2016/5/13/chartex" xmlns:cx8="http://schemas.microsoft.com/office/drawing/2016/5/14/chartex" xmlns:aink="http://schemas.microsoft.com/office/drawing/2016/ink" xmlns:am3d="http://schemas.microsoft.com/office/drawing/2017/model3d" xmlns:w15="http://schemas.microsoft.com/office/word/2012/wordml" xmlns:w16cid="http://schemas.microsoft.com/office/word/2016/wordml/cid" xmlns:w16se="http://schemas.microsoft.com/office/word/2015/wordml/symex">
+          <mc:Fallback xmlns:w16se="http://schemas.microsoft.com/office/word/2015/wordml/symex" xmlns:w16cid="http://schemas.microsoft.com/office/word/2016/wordml/cid" xmlns:w15="http://schemas.microsoft.com/office/word/2012/wordml" xmlns:am3d="http://schemas.microsoft.com/office/drawing/2017/model3d" xmlns:aink="http://schemas.microsoft.com/office/drawing/2016/ink" xmlns:cx8="http://schemas.microsoft.com/office/drawing/2016/5/14/chartex" xmlns:cx7="http://schemas.microsoft.com/office/drawing/2016/5/13/chartex" xmlns:cx6="http://schemas.microsoft.com/office/drawing/2016/5/12/chartex" xmlns:cx5="http://schemas.microsoft.com/office/drawing/2016/5/11/chartex" xmlns:cx4="http://schemas.microsoft.com/office/drawing/2016/5/10/chartex" xmlns:cx3="http://schemas.microsoft.com/office/drawing/2016/5/9/chartex" xmlns:cx2="http://schemas.microsoft.com/office/drawing/2015/10/21/chartex" xmlns:cx1="http://schemas.microsoft.com/office/drawing/2015/9/8/chartex" xmlns:cx="http://schemas.microsoft.com/office/drawing/2014/chartex">
             <w:pict>
               <v:line w14:anchorId="2587C656" id="Conector recto 7" o:spid="_x0000_s1026" style="position:absolute;z-index:251660288;visibility:visible;mso-wrap-style:square;mso-wrap-distance-left:9pt;mso-wrap-distance-top:0;mso-wrap-distance-right:9pt;mso-wrap-distance-bottom:0;mso-position-horizontal:right;mso-position-horizontal-relative:margin;mso-position-vertical:absolute;mso-position-vertical-relative:text" from="479.05pt,29.75pt" to="1009.3pt,29.75pt" o:gfxdata="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" strokecolor="#5b9bd5 [3204]" strokeweight=".5pt">
                 <v:stroke joinstyle="miter"/>
@@ -720,16 +704,7 @@
         </w:numPr>
       </w:pPr>
       <w:r>
-        <w:t>Esquema</w:t>
-      </w:r>
-      <w:r>
-        <w:t>s</w:t>
-      </w:r>
-      <w:r>
-        <w:t xml:space="preserve"> lógico</w:t>
-      </w:r>
-      <w:r>
-        <w:t>s: se realizarán los esquemas lógicos de la casa central y sucursales y su interconexión</w:t>
+        <w:t>Diagramas y documentación de la BBDD: se realizarán los diagramas DER y ER de la base de datos, junto con sus RNE y su diccionario de datos</w:t>
       </w:r>
     </w:p>
     <w:p>
@@ -741,10 +716,16 @@
         </w:numPr>
       </w:pPr>
       <w:r>
-        <w:t>Modelo de dominio</w:t>
-      </w:r>
-      <w:r>
-        <w:t>: se realizará el modelo de dominio del software</w:t>
+        <w:t>Documentos del grupo de trabajo: se documentará el formato de las actas formales e informales</w:t>
+      </w:r>
+      <w:r>
+        <w:t>,</w:t>
+      </w:r>
+      <w:r>
+        <w:t xml:space="preserve"> el reglamento interno del grupo de trabajo</w:t>
+      </w:r>
+      <w:r>
+        <w:t xml:space="preserve"> y la pizarra colaborativa del día</w:t>
       </w:r>
     </w:p>
     <w:p>
@@ -756,29 +737,13 @@
         </w:numPr>
       </w:pPr>
       <w:r>
-        <w:t>Diagramas y documentación de la BBDD: se realizarán los diagramas DER y ER de la base de datos, junto con sus RNE y su diccionario de datos</w:t>
-      </w:r>
-    </w:p>
-    <w:p>
-      <w:pPr>
-        <w:pStyle w:val="NormalWeb"/>
-        <w:numPr>
-          <w:ilvl w:val="0"/>
-          <w:numId w:val="6"/>
-        </w:numPr>
-      </w:pPr>
-      <w:r>
-        <w:t>Documentos del grupo de trabajo: se documentará el formato de las actas formales e informales</w:t>
-      </w:r>
-      <w:r>
-        <w:t>,</w:t>
-      </w:r>
-      <w:r>
-        <w:t xml:space="preserve"> el reglamento interno del grupo de trabajo</w:t>
-      </w:r>
-      <w:r>
-        <w:t xml:space="preserve"> y la pizarra colaborativa del día</w:t>
-      </w:r>
+        <w:t>Mantenimiento del GANTT</w:t>
+      </w:r>
+      <w:r>
+        <w:t>: se realizará el mantenimiento, el cual puede incluir cambios, del diagrama GANTT</w:t>
+      </w:r>
+      <w:bookmarkStart w:id="0" w:name="_GoBack"/>
+      <w:bookmarkEnd w:id="0"/>
     </w:p>
     <w:p>
       <w:pPr>
@@ -847,15 +812,7 @@
         </w:numPr>
       </w:pPr>
       <w:r>
-        <w:t xml:space="preserve">Definir medios de respaldo: Se definirán los tipos de </w:t>
-      </w:r>
-      <w:proofErr w:type="spellStart"/>
-      <w:r>
-        <w:t>backup</w:t>
-      </w:r>
-      <w:proofErr w:type="spellEnd"/>
-      <w:r>
-        <w:t xml:space="preserve"> que se utilizarán para respaldar los datos del software</w:t>
+        <w:t>Definir medios de respaldo: Se definirán los tipos de backup que se utilizarán para respaldar los datos del software</w:t>
       </w:r>
     </w:p>
     <w:p>
@@ -1039,10 +996,10 @@
         </w:numPr>
       </w:pPr>
       <w:r>
-        <w:t>Mantenimiento del GANTT</w:t>
-      </w:r>
-      <w:r>
-        <w:t>: se realizará el mantenimiento, el cual puede incluir cambios, del diagrama GANTT</w:t>
+        <w:t xml:space="preserve">Shell </w:t>
+      </w:r>
+      <w:r>
+        <w:t>Scripts de instalación y configuración: se realizará el Shell script de instalación y configuración del SO y el Shell script de configuración de usuarios y grupos</w:t>
       </w:r>
     </w:p>
     <w:p>
@@ -1054,10 +1011,10 @@
         </w:numPr>
       </w:pPr>
       <w:r>
-        <w:t xml:space="preserve">Shell </w:t>
-      </w:r>
-      <w:r>
-        <w:t>Scripts de instalación y configuración: se realizará el Shell script de instalación y configuración del SO y el Shell script de configuración de usuarios y grupos</w:t>
+        <w:t>Justificativo del S.O.</w:t>
+      </w:r>
+      <w:r>
+        <w:t>: se justificará la elección del SO utilizado en las terminales y servidores según la petición del cliente</w:t>
       </w:r>
     </w:p>
     <w:p>
@@ -1070,10 +1027,10 @@
       </w:pPr>
       <w:r>
         <w:lastRenderedPageBreak/>
-        <w:t>Justificativo del S.O.</w:t>
-      </w:r>
-      <w:r>
-        <w:t>: se justificará la elección del SO utilizado en las terminales y servidores según la petición del cliente</w:t>
+        <w:t>Fundamentación de la tecnología</w:t>
+      </w:r>
+      <w:r>
+        <w:t>: se justificará la elección del lenguaje de programación según la petición del cliente</w:t>
       </w:r>
     </w:p>
     <w:p>
@@ -1085,10 +1042,7 @@
         </w:numPr>
       </w:pPr>
       <w:r>
-        <w:t>Fundamentación de la tecnología</w:t>
-      </w:r>
-      <w:r>
-        <w:t>: se justificará la elección del lenguaje de programación según la petición del cliente</w:t>
+        <w:t>Detalles del hardware: se documentarán las características de las terminales, servidores y equipamiento de red utilizado por la empresa en el proyecto</w:t>
       </w:r>
     </w:p>
     <w:p>
@@ -1100,7 +1054,10 @@
         </w:numPr>
       </w:pPr>
       <w:r>
-        <w:t>Detalles del hardware: se documentarán las características de las terminales, servidores y equipamiento de red utilizado por la empresa en el proyecto</w:t>
+        <w:t>Presupuestos</w:t>
+      </w:r>
+      <w:r>
+        <w:t>: se definirá la primera versión de los presupuestos del proyecto, la cual puede cambiar en la fase de desarrollo según imprevistos.</w:t>
       </w:r>
     </w:p>
     <w:p>
@@ -1112,10 +1069,31 @@
         </w:numPr>
       </w:pPr>
       <w:r>
-        <w:t>Presupuestos</w:t>
-      </w:r>
-      <w:r>
-        <w:t>: se definirá la primera versión de los presupuestos del proyecto, la cual puede cambiar en la fase de desarrollo según imprevistos.</w:t>
+        <w:t>Esquema</w:t>
+      </w:r>
+      <w:r>
+        <w:t>s</w:t>
+      </w:r>
+      <w:r>
+        <w:t xml:space="preserve"> lógico</w:t>
+      </w:r>
+      <w:r>
+        <w:t>s: se realizarán los esquemas lógicos de la casa central y sucursales y su interconexión</w:t>
+      </w:r>
+    </w:p>
+    <w:p>
+      <w:pPr>
+        <w:pStyle w:val="NormalWeb"/>
+        <w:numPr>
+          <w:ilvl w:val="0"/>
+          <w:numId w:val="7"/>
+        </w:numPr>
+      </w:pPr>
+      <w:r>
+        <w:t>Modelo de dominio</w:t>
+      </w:r>
+      <w:r>
+        <w:t>: se realizará el modelo de dominio del software</w:t>
       </w:r>
     </w:p>
     <w:p>
@@ -1159,13 +1137,8 @@
         </w:numPr>
       </w:pPr>
       <w:r>
-        <w:t xml:space="preserve">Versión final de la BBDD: Se creará la Base de Datos dentro del servidor de </w:t>
-      </w:r>
-      <w:proofErr w:type="spellStart"/>
-      <w:r>
-        <w:t>informix</w:t>
-      </w:r>
-      <w:proofErr w:type="spellEnd"/>
+        <w:t>Versión final de la BBDD: Se creará la Base de Datos dentro del servidor de informix</w:t>
+      </w:r>
     </w:p>
     <w:p>
       <w:pPr>
@@ -1248,21 +1221,8 @@
         </w:numPr>
       </w:pPr>
       <w:r>
-        <w:t xml:space="preserve">Archivos de </w:t>
-      </w:r>
-      <w:proofErr w:type="spellStart"/>
-      <w:r>
-        <w:t>backup</w:t>
-      </w:r>
-      <w:proofErr w:type="spellEnd"/>
-      <w:r>
-        <w:t xml:space="preserve">: se crearan los Script con la configuración de los </w:t>
-      </w:r>
-      <w:proofErr w:type="spellStart"/>
-      <w:r>
-        <w:t>backups</w:t>
-      </w:r>
-      <w:proofErr w:type="spellEnd"/>
+        <w:t>Archivos de backup: se crearan los Script con la configuración de los backups</w:t>
+      </w:r>
     </w:p>
     <w:p>
       <w:pPr>
@@ -1285,21 +1245,8 @@
         </w:numPr>
       </w:pPr>
       <w:r>
-        <w:t xml:space="preserve">Script de </w:t>
-      </w:r>
-      <w:proofErr w:type="spellStart"/>
-      <w:r>
-        <w:t>login</w:t>
-      </w:r>
-      <w:proofErr w:type="spellEnd"/>
-      <w:r>
-        <w:t xml:space="preserve">: Se creará el Shell Script de </w:t>
-      </w:r>
-      <w:proofErr w:type="spellStart"/>
-      <w:r>
-        <w:t>login</w:t>
-      </w:r>
-      <w:proofErr w:type="spellEnd"/>
+        <w:t>Script de login: Se creará el Shell Script de login</w:t>
+      </w:r>
     </w:p>
     <w:p>
       <w:pPr>
@@ -1388,8 +1335,6 @@
         </w:rPr>
         <w:t>Presupuestos: Se realizará la segunda versión de los presupuestos teniendo en cuenta los cambios realizados en el hardware y el software</w:t>
       </w:r>
-      <w:bookmarkStart w:id="0" w:name="_GoBack"/>
-      <w:bookmarkEnd w:id="0"/>
     </w:p>
     <w:p>
       <w:pPr>
@@ -4364,7 +4309,7 @@
   <a:extraClrSchemeLst/>
   <a:extLst>
     <a:ext uri="{05A4C25C-085E-4340-85A3-A5531E510DB2}">
-      <thm15:themeFamily xmlns="" xmlns:thm15="http://schemas.microsoft.com/office/thememl/2012/main" name="Office Theme" id="{62F939B6-93AF-4DB8-9C6B-D6C7DFDC589F}" vid="{4A3C46E8-61CC-4603-A589-7422A47A8E4A}"/>
+      <thm15:themeFamily xmlns:thm15="http://schemas.microsoft.com/office/thememl/2012/main" xmlns="" name="Office Theme" id="{62F939B6-93AF-4DB8-9C6B-D6C7DFDC589F}" vid="{4A3C46E8-61CC-4603-A589-7422A47A8E4A}"/>
     </a:ext>
   </a:extLst>
 </a:theme>

</xml_diff>

<commit_message>
Mas del integrador 60%
</commit_message>
<xml_diff>
--- a/Actividades/Proy01003/Ciclo de vida del proyecto.docx
+++ b/Actividades/Proy01003/Ciclo de vida del proyecto.docx
@@ -1,6 +1,6 @@
 
 <file path=word/document.xml><?xml version="1.0" encoding="utf-8"?>
-<w:document xmlns:wpc="http://schemas.microsoft.com/office/word/2010/wordprocessingCanvas" xmlns:mc="http://schemas.openxmlformats.org/markup-compatibility/2006" xmlns:o="urn:schemas-microsoft-com:office:office" xmlns:r="http://schemas.openxmlformats.org/officeDocument/2006/relationships" xmlns:m="http://schemas.openxmlformats.org/officeDocument/2006/math" xmlns:v="urn:schemas-microsoft-com:vml" xmlns:wp14="http://schemas.microsoft.com/office/word/2010/wordprocessingDrawing" xmlns:wp="http://schemas.openxmlformats.org/drawingml/2006/wordprocessingDrawing" xmlns:w10="urn:schemas-microsoft-com:office:word" xmlns:w="http://schemas.openxmlformats.org/wordprocessingml/2006/main" xmlns:w14="http://schemas.microsoft.com/office/word/2010/wordml" xmlns:wpg="http://schemas.microsoft.com/office/word/2010/wordprocessingGroup" xmlns:wpi="http://schemas.microsoft.com/office/word/2010/wordprocessingInk" xmlns:wne="http://schemas.microsoft.com/office/word/2006/wordml" xmlns:wps="http://schemas.microsoft.com/office/word/2010/wordprocessingShape" mc:Ignorable="w14 wp14">
+<w:document xmlns:wpc="http://schemas.microsoft.com/office/word/2010/wordprocessingCanvas" xmlns:cx="http://schemas.microsoft.com/office/drawing/2014/chartex" xmlns:cx1="http://schemas.microsoft.com/office/drawing/2015/9/8/chartex" xmlns:cx2="http://schemas.microsoft.com/office/drawing/2015/10/21/chartex" xmlns:cx3="http://schemas.microsoft.com/office/drawing/2016/5/9/chartex" xmlns:cx4="http://schemas.microsoft.com/office/drawing/2016/5/10/chartex" xmlns:cx5="http://schemas.microsoft.com/office/drawing/2016/5/11/chartex" xmlns:cx6="http://schemas.microsoft.com/office/drawing/2016/5/12/chartex" xmlns:cx7="http://schemas.microsoft.com/office/drawing/2016/5/13/chartex" xmlns:cx8="http://schemas.microsoft.com/office/drawing/2016/5/14/chartex" xmlns:mc="http://schemas.openxmlformats.org/markup-compatibility/2006" xmlns:aink="http://schemas.microsoft.com/office/drawing/2016/ink" xmlns:am3d="http://schemas.microsoft.com/office/drawing/2017/model3d" xmlns:o="urn:schemas-microsoft-com:office:office" xmlns:r="http://schemas.openxmlformats.org/officeDocument/2006/relationships" xmlns:m="http://schemas.openxmlformats.org/officeDocument/2006/math" xmlns:v="urn:schemas-microsoft-com:vml" xmlns:wp14="http://schemas.microsoft.com/office/word/2010/wordprocessingDrawing" xmlns:wp="http://schemas.openxmlformats.org/drawingml/2006/wordprocessingDrawing" xmlns:w10="urn:schemas-microsoft-com:office:word" xmlns:w="http://schemas.openxmlformats.org/wordprocessingml/2006/main" xmlns:w14="http://schemas.microsoft.com/office/word/2010/wordml" xmlns:w15="http://schemas.microsoft.com/office/word/2012/wordml" xmlns:w16cid="http://schemas.microsoft.com/office/word/2016/wordml/cid" xmlns:w16se="http://schemas.microsoft.com/office/word/2015/wordml/symex" xmlns:wpg="http://schemas.microsoft.com/office/word/2010/wordprocessingGroup" xmlns:wpi="http://schemas.microsoft.com/office/word/2010/wordprocessingInk" xmlns:wne="http://schemas.microsoft.com/office/word/2006/wordml" xmlns:wps="http://schemas.microsoft.com/office/word/2010/wordprocessingShape" mc:Ignorable="w14 w15 w16se w16cid wp14">
   <w:body>
     <w:p>
       <w:pPr>
@@ -43,7 +43,7 @@
                     </pic:cNvPicPr>
                   </pic:nvPicPr>
                   <pic:blipFill>
-                    <a:blip r:embed="rId6" cstate="print">
+                    <a:blip r:embed="rId5" cstate="print">
                       <a:extLst>
                         <a:ext uri="{28A0092B-C50C-407E-A947-70E740481C1C}">
                           <a14:useLocalDpi xmlns:a14="http://schemas.microsoft.com/office/drawing/2010/main" val="0"/>
@@ -121,23 +121,7 @@
           <w:sz w:val="24"/>
           <w:szCs w:val="24"/>
         </w:rPr>
-        <w:t xml:space="preserve">Ruta en </w:t>
-      </w:r>
-      <w:proofErr w:type="spellStart"/>
-      <w:r>
-        <w:rPr>
-          <w:sz w:val="24"/>
-          <w:szCs w:val="24"/>
-        </w:rPr>
-        <w:t>GitLab</w:t>
-      </w:r>
-      <w:proofErr w:type="spellEnd"/>
-      <w:r>
-        <w:rPr>
-          <w:sz w:val="24"/>
-          <w:szCs w:val="24"/>
-        </w:rPr>
-        <w:t>: /Actividades/</w:t>
+        <w:t>Ruta en GitLab: /Actividades/</w:t>
       </w:r>
       <w:r>
         <w:rPr>
@@ -196,9 +180,9 @@
               </wp:anchor>
             </w:drawing>
           </mc:Choice>
-          <mc:Fallback xmlns:w16se="http://schemas.microsoft.com/office/word/2015/wordml/symex" xmlns:w16cid="http://schemas.microsoft.com/office/word/2016/wordml/cid" xmlns:w15="http://schemas.microsoft.com/office/word/2012/wordml" xmlns:am3d="http://schemas.microsoft.com/office/drawing/2017/model3d" xmlns:aink="http://schemas.microsoft.com/office/drawing/2016/ink" xmlns:cx8="http://schemas.microsoft.com/office/drawing/2016/5/14/chartex" xmlns:cx7="http://schemas.microsoft.com/office/drawing/2016/5/13/chartex" xmlns:cx6="http://schemas.microsoft.com/office/drawing/2016/5/12/chartex" xmlns:cx5="http://schemas.microsoft.com/office/drawing/2016/5/11/chartex" xmlns:cx4="http://schemas.microsoft.com/office/drawing/2016/5/10/chartex" xmlns:cx3="http://schemas.microsoft.com/office/drawing/2016/5/9/chartex" xmlns:cx2="http://schemas.microsoft.com/office/drawing/2015/10/21/chartex" xmlns:cx1="http://schemas.microsoft.com/office/drawing/2015/9/8/chartex" xmlns:cx="http://schemas.microsoft.com/office/drawing/2014/chartex">
+          <mc:Fallback>
             <w:pict>
-              <v:line w14:anchorId="2587C656" id="Conector recto 7" o:spid="_x0000_s1026" style="position:absolute;z-index:251660288;visibility:visible;mso-wrap-style:square;mso-wrap-distance-left:9pt;mso-wrap-distance-top:0;mso-wrap-distance-right:9pt;mso-wrap-distance-bottom:0;mso-position-horizontal:right;mso-position-horizontal-relative:margin;mso-position-vertical:absolute;mso-position-vertical-relative:text" from="479.05pt,29.75pt" to="1009.3pt,29.75pt" o:gfxdata="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" strokecolor="#5b9bd5 [3204]" strokeweight=".5pt">
+              <v:line w14:anchorId="36E1DCCD" id="Conector recto 7" o:spid="_x0000_s1026" style="position:absolute;z-index:251660288;visibility:visible;mso-wrap-style:square;mso-wrap-distance-left:9pt;mso-wrap-distance-top:0;mso-wrap-distance-right:9pt;mso-wrap-distance-bottom:0;mso-position-horizontal:right;mso-position-horizontal-relative:margin;mso-position-vertical:absolute;mso-position-vertical-relative:text" from="479.05pt,29.75pt" to="1009.3pt,29.75pt" o:gfxdata="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" strokecolor="#5b9bd5 [3204]" strokeweight=".5pt">
                 <v:stroke joinstyle="miter"/>
                 <w10:wrap anchorx="margin"/>
               </v:line>
@@ -236,6 +220,8 @@
           <w:lang w:eastAsia="es-ES"/>
         </w:rPr>
       </w:pPr>
+      <w:bookmarkStart w:id="0" w:name="_Hlk22855254"/>
+      <w:bookmarkStart w:id="1" w:name="_GoBack"/>
       <w:r>
         <w:rPr>
           <w:rFonts w:ascii="Times New Roman" w:eastAsia="Times New Roman" w:hAnsi="Times New Roman" w:cs="Times New Roman"/>
@@ -1197,13 +1183,8 @@
         </w:numPr>
       </w:pPr>
       <w:r>
-        <w:t xml:space="preserve">Versión final de la BBDD: Se creará la Base de Datos dentro del servidor de </w:t>
-      </w:r>
-      <w:proofErr w:type="spellStart"/>
-      <w:r>
-        <w:t>informix</w:t>
-      </w:r>
-      <w:proofErr w:type="spellEnd"/>
+        <w:t>Versión final de la BBDD: Se creará la Base de Datos dentro del servidor de informix</w:t>
+      </w:r>
     </w:p>
     <w:p>
       <w:pPr>
@@ -1565,15 +1546,7 @@
         </w:numPr>
       </w:pPr>
       <w:r>
-        <w:t xml:space="preserve">Contratación del servicio de internet: Se realizara el documento fundamentando la contratación del servicio de internet de </w:t>
-      </w:r>
-      <w:proofErr w:type="spellStart"/>
-      <w:r>
-        <w:t>Antel</w:t>
-      </w:r>
-      <w:proofErr w:type="spellEnd"/>
-      <w:r>
-        <w:t>.</w:t>
+        <w:t>Contratación del servicio de internet: Se realizara el documento fundamentando la contratación del servicio de internet de Antel.</w:t>
       </w:r>
     </w:p>
     <w:p>
@@ -1719,18 +1692,7 @@
           <w:sz w:val="32"/>
           <w:szCs w:val="32"/>
         </w:rPr>
-        <w:t xml:space="preserve">Segundo </w:t>
-      </w:r>
-      <w:bookmarkStart w:id="0" w:name="_GoBack"/>
-      <w:bookmarkEnd w:id="0"/>
-      <w:r>
-        <w:rPr>
-          <w:rFonts w:asciiTheme="majorHAnsi" w:hAnsiTheme="majorHAnsi"/>
-          <w:color w:val="1F4E79" w:themeColor="accent1" w:themeShade="80"/>
-          <w:sz w:val="32"/>
-          <w:szCs w:val="32"/>
-        </w:rPr>
-        <w:t>Avance:</w:t>
+        <w:t>Segundo Avance:</w:t>
       </w:r>
     </w:p>
     <w:p>
@@ -1815,13 +1777,25 @@
           <w:numId w:val="8"/>
         </w:numPr>
       </w:pPr>
+      <w:r>
+        <w:t>Videotutoriales: Se realizaran los videos explicativos de las aplicaciones</w:t>
+      </w:r>
+    </w:p>
+    <w:p>
+      <w:pPr>
+        <w:pStyle w:val="NormalWeb"/>
+        <w:numPr>
+          <w:ilvl w:val="0"/>
+          <w:numId w:val="8"/>
+        </w:numPr>
+      </w:pPr>
       <w:proofErr w:type="spellStart"/>
       <w:r>
-        <w:t>Videotutoriales</w:t>
+        <w:t>Implementacion</w:t>
       </w:r>
       <w:proofErr w:type="spellEnd"/>
       <w:r>
-        <w:t>: Se realizaran los videos explicativos de las aplicaciones</w:t>
+        <w:t xml:space="preserve"> de las vistas: se realizaran las vistas dentro de la BBDD</w:t>
       </w:r>
     </w:p>
     <w:p>
@@ -1834,183 +1808,112 @@
       </w:pPr>
       <w:proofErr w:type="spellStart"/>
       <w:r>
+        <w:t>Instalacion</w:t>
+      </w:r>
+      <w:proofErr w:type="spellEnd"/>
+      <w:r>
+        <w:t xml:space="preserve"> de la BBDD: Se instalara la BBDD en las terminales del cliente</w:t>
+      </w:r>
+    </w:p>
+    <w:p>
+      <w:pPr>
+        <w:pStyle w:val="NormalWeb"/>
+        <w:numPr>
+          <w:ilvl w:val="0"/>
+          <w:numId w:val="8"/>
+        </w:numPr>
+      </w:pPr>
+      <w:proofErr w:type="spellStart"/>
+      <w:r>
+        <w:t>Instalacion</w:t>
+      </w:r>
+      <w:proofErr w:type="spellEnd"/>
+      <w:r>
+        <w:t xml:space="preserve"> de las 3 aplicaciones: Se instalaran las aplicaciones en las terminales del cliente</w:t>
+      </w:r>
+    </w:p>
+    <w:p>
+      <w:pPr>
+        <w:pStyle w:val="NormalWeb"/>
+        <w:numPr>
+          <w:ilvl w:val="0"/>
+          <w:numId w:val="8"/>
+        </w:numPr>
+      </w:pPr>
+      <w:proofErr w:type="spellStart"/>
+      <w:r>
+        <w:t>Instalacion</w:t>
+      </w:r>
+      <w:proofErr w:type="spellEnd"/>
+      <w:r>
+        <w:t xml:space="preserve"> del sistema operativo: Se instalara el sistema operativo utilizado en las terminales del cliente</w:t>
+      </w:r>
+    </w:p>
+    <w:p>
+      <w:pPr>
+        <w:pStyle w:val="NormalWeb"/>
+        <w:numPr>
+          <w:ilvl w:val="0"/>
+          <w:numId w:val="8"/>
+        </w:numPr>
+      </w:pPr>
+      <w:proofErr w:type="spellStart"/>
+      <w:r>
+        <w:t>Instalacion</w:t>
+      </w:r>
+      <w:proofErr w:type="spellEnd"/>
+      <w:r>
+        <w:t xml:space="preserve"> del script: Se instalara el script de administración del servidor en las terminales del cliente</w:t>
+      </w:r>
+    </w:p>
+    <w:p>
+      <w:pPr>
+        <w:pStyle w:val="NormalWeb"/>
+        <w:numPr>
+          <w:ilvl w:val="0"/>
+          <w:numId w:val="8"/>
+        </w:numPr>
+      </w:pPr>
+      <w:proofErr w:type="spellStart"/>
+      <w:r>
+        <w:t>Instalacion</w:t>
+      </w:r>
+      <w:proofErr w:type="spellEnd"/>
+      <w:r>
+        <w:t xml:space="preserve"> de Informix: Se instalara informix si el cliente los necesita</w:t>
+      </w:r>
+    </w:p>
+    <w:p>
+      <w:pPr>
+        <w:pStyle w:val="NormalWeb"/>
+        <w:numPr>
+          <w:ilvl w:val="0"/>
+          <w:numId w:val="8"/>
+        </w:numPr>
+      </w:pPr>
+      <w:proofErr w:type="spellStart"/>
+      <w:r>
         <w:t>Implementacion</w:t>
       </w:r>
       <w:proofErr w:type="spellEnd"/>
       <w:r>
-        <w:t xml:space="preserve"> de las vistas: se realizaran las vistas dentro de la BBDD</w:t>
-      </w:r>
-    </w:p>
-    <w:p>
-      <w:pPr>
-        <w:pStyle w:val="NormalWeb"/>
-        <w:numPr>
-          <w:ilvl w:val="0"/>
-          <w:numId w:val="8"/>
-        </w:numPr>
-      </w:pPr>
+        <w:t xml:space="preserve"> del script del servidor de </w:t>
+      </w:r>
       <w:proofErr w:type="spellStart"/>
       <w:r>
-        <w:t>Instalacion</w:t>
+        <w:t>computos</w:t>
       </w:r>
       <w:proofErr w:type="spellEnd"/>
       <w:r>
-        <w:t xml:space="preserve"> de la BBDD: Se instalara la BBDD en las terminales del cliente</w:t>
-      </w:r>
-    </w:p>
-    <w:p>
-      <w:pPr>
-        <w:pStyle w:val="NormalWeb"/>
-        <w:numPr>
-          <w:ilvl w:val="0"/>
-          <w:numId w:val="8"/>
-        </w:numPr>
-      </w:pPr>
-      <w:proofErr w:type="spellStart"/>
-      <w:r>
-        <w:t>Instalacion</w:t>
-      </w:r>
-      <w:proofErr w:type="spellEnd"/>
-      <w:r>
-        <w:t xml:space="preserve"> de las 3 aplicaciones: Se instalaran las aplicaciones en las terminales del cliente</w:t>
-      </w:r>
-    </w:p>
-    <w:p>
-      <w:pPr>
-        <w:pStyle w:val="NormalWeb"/>
-        <w:numPr>
-          <w:ilvl w:val="0"/>
-          <w:numId w:val="8"/>
-        </w:numPr>
-      </w:pPr>
-      <w:proofErr w:type="spellStart"/>
-      <w:r>
-        <w:t>Instalacion</w:t>
-      </w:r>
-      <w:proofErr w:type="spellEnd"/>
-      <w:r>
-        <w:t xml:space="preserve"> del sistema operativo: Se instalara el sistema operativo utilizado en las terminales del cliente</w:t>
-      </w:r>
-    </w:p>
-    <w:p>
-      <w:pPr>
-        <w:pStyle w:val="NormalWeb"/>
-        <w:numPr>
-          <w:ilvl w:val="0"/>
-          <w:numId w:val="8"/>
-        </w:numPr>
-      </w:pPr>
-      <w:proofErr w:type="spellStart"/>
-      <w:r>
-        <w:t>Instalacion</w:t>
-      </w:r>
-      <w:proofErr w:type="spellEnd"/>
-      <w:r>
-        <w:t xml:space="preserve"> del script: Se instalara el script de administración del servidor en las terminales del cliente</w:t>
-      </w:r>
-    </w:p>
-    <w:p>
-      <w:pPr>
-        <w:pStyle w:val="NormalWeb"/>
-        <w:numPr>
-          <w:ilvl w:val="0"/>
-          <w:numId w:val="8"/>
-        </w:numPr>
-      </w:pPr>
-      <w:proofErr w:type="spellStart"/>
-      <w:r>
-        <w:t>Instalacion</w:t>
-      </w:r>
-      <w:proofErr w:type="spellEnd"/>
-      <w:r>
-        <w:t xml:space="preserve"> de </w:t>
-      </w:r>
-      <w:proofErr w:type="spellStart"/>
-      <w:r>
-        <w:t>Informix</w:t>
-      </w:r>
-      <w:proofErr w:type="spellEnd"/>
-      <w:r>
-        <w:t xml:space="preserve">: Se instalara </w:t>
-      </w:r>
-      <w:proofErr w:type="spellStart"/>
-      <w:r>
-        <w:t>informix</w:t>
-      </w:r>
-      <w:proofErr w:type="spellEnd"/>
-      <w:r>
-        <w:t xml:space="preserve"> si el cliente los necesita</w:t>
-      </w:r>
-    </w:p>
-    <w:p>
-      <w:pPr>
-        <w:pStyle w:val="NormalWeb"/>
-        <w:numPr>
-          <w:ilvl w:val="0"/>
-          <w:numId w:val="8"/>
-        </w:numPr>
-      </w:pPr>
-      <w:proofErr w:type="spellStart"/>
-      <w:r>
-        <w:t>Implementacion</w:t>
-      </w:r>
-      <w:proofErr w:type="spellEnd"/>
-      <w:r>
-        <w:t xml:space="preserve"> del </w:t>
-      </w:r>
-      <w:r>
-        <w:t xml:space="preserve">script del servidor de </w:t>
-      </w:r>
-      <w:proofErr w:type="spellStart"/>
-      <w:r>
-        <w:t>computos</w:t>
-      </w:r>
-      <w:proofErr w:type="spellEnd"/>
-      <w:r>
         <w:t>.</w:t>
       </w:r>
     </w:p>
-    <w:p>
-      <w:pPr>
-        <w:pStyle w:val="NormalWeb"/>
-      </w:pPr>
-    </w:p>
-    <w:p>
-      <w:pPr>
-        <w:pStyle w:val="NormalWeb"/>
-        <w:rPr>
-          <w:rFonts w:asciiTheme="majorHAnsi" w:hAnsiTheme="majorHAnsi" w:cstheme="majorHAnsi"/>
-          <w:color w:val="2E74B5" w:themeColor="accent1" w:themeShade="BF"/>
-          <w:sz w:val="32"/>
-          <w:szCs w:val="32"/>
-        </w:rPr>
-      </w:pPr>
-      <w:r>
-        <w:rPr>
-          <w:rFonts w:asciiTheme="majorHAnsi" w:hAnsiTheme="majorHAnsi" w:cstheme="majorHAnsi"/>
-          <w:color w:val="2E74B5" w:themeColor="accent1" w:themeShade="BF"/>
-          <w:sz w:val="32"/>
-          <w:szCs w:val="32"/>
-        </w:rPr>
-        <w:t>Observación</w:t>
-      </w:r>
-      <w:r>
-        <w:rPr>
-          <w:rFonts w:asciiTheme="majorHAnsi" w:hAnsiTheme="majorHAnsi" w:cstheme="majorHAnsi"/>
-          <w:color w:val="2E74B5" w:themeColor="accent1" w:themeShade="BF"/>
-          <w:sz w:val="32"/>
-          <w:szCs w:val="32"/>
-        </w:rPr>
-        <w:t>:</w:t>
-      </w:r>
-    </w:p>
-    <w:p>
-      <w:pPr>
-        <w:pStyle w:val="NormalWeb"/>
-      </w:pPr>
-      <w:r>
-        <w:t>Las actividades de las siguientes entregas no están incluidas en este documento debido a que las mismas pueden cambiar con el correr del tiempo. A este ciclo de vida se le realizará un mantenimiento en cada entrega el cual incluirá cambios en la composición del mismo.</w:t>
-      </w:r>
+    <w:bookmarkEnd w:id="0"/>
+    <w:bookmarkEnd w:id="1"/>
+    <w:p>
+      <w:pPr>
+        <w:pStyle w:val="NormalWeb"/>
+      </w:pPr>
     </w:p>
     <w:p>
       <w:pPr>
@@ -2028,8 +1931,8 @@
 </file>
 
 <file path=word/numbering.xml><?xml version="1.0" encoding="utf-8"?>
-<w:numbering xmlns:wpc="http://schemas.microsoft.com/office/word/2010/wordprocessingCanvas" xmlns:mc="http://schemas.openxmlformats.org/markup-compatibility/2006" xmlns:o="urn:schemas-microsoft-com:office:office" xmlns:r="http://schemas.openxmlformats.org/officeDocument/2006/relationships" xmlns:m="http://schemas.openxmlformats.org/officeDocument/2006/math" xmlns:v="urn:schemas-microsoft-com:vml" xmlns:wp14="http://schemas.microsoft.com/office/word/2010/wordprocessingDrawing" xmlns:wp="http://schemas.openxmlformats.org/drawingml/2006/wordprocessingDrawing" xmlns:w10="urn:schemas-microsoft-com:office:word" xmlns:w="http://schemas.openxmlformats.org/wordprocessingml/2006/main" xmlns:w14="http://schemas.microsoft.com/office/word/2010/wordml" xmlns:wpg="http://schemas.microsoft.com/office/word/2010/wordprocessingGroup" xmlns:wpi="http://schemas.microsoft.com/office/word/2010/wordprocessingInk" xmlns:wne="http://schemas.microsoft.com/office/word/2006/wordml" xmlns:wps="http://schemas.microsoft.com/office/word/2010/wordprocessingShape" mc:Ignorable="w14 wp14">
-  <w:abstractNum w:abstractNumId="0">
+<w:numbering xmlns:wpc="http://schemas.microsoft.com/office/word/2010/wordprocessingCanvas" xmlns:cx="http://schemas.microsoft.com/office/drawing/2014/chartex" xmlns:cx1="http://schemas.microsoft.com/office/drawing/2015/9/8/chartex" xmlns:cx2="http://schemas.microsoft.com/office/drawing/2015/10/21/chartex" xmlns:cx3="http://schemas.microsoft.com/office/drawing/2016/5/9/chartex" xmlns:cx4="http://schemas.microsoft.com/office/drawing/2016/5/10/chartex" xmlns:cx5="http://schemas.microsoft.com/office/drawing/2016/5/11/chartex" xmlns:cx6="http://schemas.microsoft.com/office/drawing/2016/5/12/chartex" xmlns:cx7="http://schemas.microsoft.com/office/drawing/2016/5/13/chartex" xmlns:cx8="http://schemas.microsoft.com/office/drawing/2016/5/14/chartex" xmlns:mc="http://schemas.openxmlformats.org/markup-compatibility/2006" xmlns:aink="http://schemas.microsoft.com/office/drawing/2016/ink" xmlns:am3d="http://schemas.microsoft.com/office/drawing/2017/model3d" xmlns:o="urn:schemas-microsoft-com:office:office" xmlns:r="http://schemas.openxmlformats.org/officeDocument/2006/relationships" xmlns:m="http://schemas.openxmlformats.org/officeDocument/2006/math" xmlns:v="urn:schemas-microsoft-com:vml" xmlns:wp14="http://schemas.microsoft.com/office/word/2010/wordprocessingDrawing" xmlns:wp="http://schemas.openxmlformats.org/drawingml/2006/wordprocessingDrawing" xmlns:w10="urn:schemas-microsoft-com:office:word" xmlns:w="http://schemas.openxmlformats.org/wordprocessingml/2006/main" xmlns:w14="http://schemas.microsoft.com/office/word/2010/wordml" xmlns:w15="http://schemas.microsoft.com/office/word/2012/wordml" xmlns:w16cid="http://schemas.microsoft.com/office/word/2016/wordml/cid" xmlns:w16se="http://schemas.microsoft.com/office/word/2015/wordml/symex" xmlns:wpg="http://schemas.microsoft.com/office/word/2010/wordprocessingGroup" xmlns:wpi="http://schemas.microsoft.com/office/word/2010/wordprocessingInk" xmlns:wne="http://schemas.microsoft.com/office/word/2006/wordml" xmlns:wps="http://schemas.microsoft.com/office/word/2010/wordprocessingShape" mc:Ignorable="w14 w15 w16se w16cid wp14">
+  <w:abstractNum w:abstractNumId="0" w15:restartNumberingAfterBreak="0">
     <w:nsid w:val="00F90A84"/>
     <w:multiLevelType w:val="hybridMultilevel"/>
     <w:tmpl w:val="30D0F16C"/>
@@ -2142,7 +2045,7 @@
       </w:rPr>
     </w:lvl>
   </w:abstractNum>
-  <w:abstractNum w:abstractNumId="1">
+  <w:abstractNum w:abstractNumId="1" w15:restartNumberingAfterBreak="0">
     <w:nsid w:val="03BC7462"/>
     <w:multiLevelType w:val="hybridMultilevel"/>
     <w:tmpl w:val="36DC063A"/>
@@ -2255,7 +2158,7 @@
       </w:rPr>
     </w:lvl>
   </w:abstractNum>
-  <w:abstractNum w:abstractNumId="2">
+  <w:abstractNum w:abstractNumId="2" w15:restartNumberingAfterBreak="0">
     <w:nsid w:val="126C731C"/>
     <w:multiLevelType w:val="hybridMultilevel"/>
     <w:tmpl w:val="B5E6D658"/>
@@ -2368,7 +2271,7 @@
       </w:rPr>
     </w:lvl>
   </w:abstractNum>
-  <w:abstractNum w:abstractNumId="3">
+  <w:abstractNum w:abstractNumId="3" w15:restartNumberingAfterBreak="0">
     <w:nsid w:val="12823144"/>
     <w:multiLevelType w:val="hybridMultilevel"/>
     <w:tmpl w:val="635ADABA"/>
@@ -2481,7 +2384,7 @@
       </w:rPr>
     </w:lvl>
   </w:abstractNum>
-  <w:abstractNum w:abstractNumId="4">
+  <w:abstractNum w:abstractNumId="4" w15:restartNumberingAfterBreak="0">
     <w:nsid w:val="14FD566B"/>
     <w:multiLevelType w:val="hybridMultilevel"/>
     <w:tmpl w:val="15025C12"/>
@@ -2594,7 +2497,7 @@
       </w:rPr>
     </w:lvl>
   </w:abstractNum>
-  <w:abstractNum w:abstractNumId="5">
+  <w:abstractNum w:abstractNumId="5" w15:restartNumberingAfterBreak="0">
     <w:nsid w:val="17D02F24"/>
     <w:multiLevelType w:val="hybridMultilevel"/>
     <w:tmpl w:val="64B87A1A"/>
@@ -2707,7 +2610,7 @@
       </w:rPr>
     </w:lvl>
   </w:abstractNum>
-  <w:abstractNum w:abstractNumId="6">
+  <w:abstractNum w:abstractNumId="6" w15:restartNumberingAfterBreak="0">
     <w:nsid w:val="17E57325"/>
     <w:multiLevelType w:val="hybridMultilevel"/>
     <w:tmpl w:val="49FEFD90"/>
@@ -2820,7 +2723,7 @@
       </w:rPr>
     </w:lvl>
   </w:abstractNum>
-  <w:abstractNum w:abstractNumId="7">
+  <w:abstractNum w:abstractNumId="7" w15:restartNumberingAfterBreak="0">
     <w:nsid w:val="32AB03FC"/>
     <w:multiLevelType w:val="hybridMultilevel"/>
     <w:tmpl w:val="346C9AFE"/>
@@ -2933,7 +2836,7 @@
       </w:rPr>
     </w:lvl>
   </w:abstractNum>
-  <w:abstractNum w:abstractNumId="8">
+  <w:abstractNum w:abstractNumId="8" w15:restartNumberingAfterBreak="0">
     <w:nsid w:val="32DE2FC0"/>
     <w:multiLevelType w:val="hybridMultilevel"/>
     <w:tmpl w:val="6254BCAC"/>
@@ -3022,7 +2925,7 @@
       </w:pPr>
     </w:lvl>
   </w:abstractNum>
-  <w:abstractNum w:abstractNumId="9">
+  <w:abstractNum w:abstractNumId="9" w15:restartNumberingAfterBreak="0">
     <w:nsid w:val="3B64354A"/>
     <w:multiLevelType w:val="hybridMultilevel"/>
     <w:tmpl w:val="479819C4"/>
@@ -3135,7 +3038,7 @@
       </w:rPr>
     </w:lvl>
   </w:abstractNum>
-  <w:abstractNum w:abstractNumId="10">
+  <w:abstractNum w:abstractNumId="10" w15:restartNumberingAfterBreak="0">
     <w:nsid w:val="47BF32AC"/>
     <w:multiLevelType w:val="hybridMultilevel"/>
     <w:tmpl w:val="6918198E"/>
@@ -3224,7 +3127,7 @@
       </w:pPr>
     </w:lvl>
   </w:abstractNum>
-  <w:abstractNum w:abstractNumId="11">
+  <w:abstractNum w:abstractNumId="11" w15:restartNumberingAfterBreak="0">
     <w:nsid w:val="484678FD"/>
     <w:multiLevelType w:val="hybridMultilevel"/>
     <w:tmpl w:val="A05C9736"/>
@@ -3310,7 +3213,7 @@
       </w:pPr>
     </w:lvl>
   </w:abstractNum>
-  <w:abstractNum w:abstractNumId="12">
+  <w:abstractNum w:abstractNumId="12" w15:restartNumberingAfterBreak="0">
     <w:nsid w:val="5E6167A0"/>
     <w:multiLevelType w:val="hybridMultilevel"/>
     <w:tmpl w:val="5C6043B8"/>
@@ -3423,7 +3326,7 @@
       </w:rPr>
     </w:lvl>
   </w:abstractNum>
-  <w:abstractNum w:abstractNumId="13">
+  <w:abstractNum w:abstractNumId="13" w15:restartNumberingAfterBreak="0">
     <w:nsid w:val="6C7F0DD3"/>
     <w:multiLevelType w:val="hybridMultilevel"/>
     <w:tmpl w:val="FA1A696C"/>
@@ -3536,7 +3439,7 @@
       </w:rPr>
     </w:lvl>
   </w:abstractNum>
-  <w:abstractNum w:abstractNumId="14">
+  <w:abstractNum w:abstractNumId="14" w15:restartNumberingAfterBreak="0">
     <w:nsid w:val="6D996189"/>
     <w:multiLevelType w:val="hybridMultilevel"/>
     <w:tmpl w:val="FFFCF1AA"/>
@@ -3649,7 +3552,7 @@
       </w:rPr>
     </w:lvl>
   </w:abstractNum>
-  <w:abstractNum w:abstractNumId="15">
+  <w:abstractNum w:abstractNumId="15" w15:restartNumberingAfterBreak="0">
     <w:nsid w:val="72531C8E"/>
     <w:multiLevelType w:val="hybridMultilevel"/>
     <w:tmpl w:val="7A5EE876"/>
@@ -3762,7 +3665,7 @@
       </w:rPr>
     </w:lvl>
   </w:abstractNum>
-  <w:abstractNum w:abstractNumId="16">
+  <w:abstractNum w:abstractNumId="16" w15:restartNumberingAfterBreak="0">
     <w:nsid w:val="74454EA0"/>
     <w:multiLevelType w:val="hybridMultilevel"/>
     <w:tmpl w:val="16F417B4"/>
@@ -3875,7 +3778,7 @@
       </w:rPr>
     </w:lvl>
   </w:abstractNum>
-  <w:abstractNum w:abstractNumId="17">
+  <w:abstractNum w:abstractNumId="17" w15:restartNumberingAfterBreak="0">
     <w:nsid w:val="771E1C21"/>
     <w:multiLevelType w:val="hybridMultilevel"/>
     <w:tmpl w:val="92126A10"/>
@@ -3988,7 +3891,7 @@
       </w:rPr>
     </w:lvl>
   </w:abstractNum>
-  <w:abstractNum w:abstractNumId="18">
+  <w:abstractNum w:abstractNumId="18" w15:restartNumberingAfterBreak="0">
     <w:nsid w:val="7DC37747"/>
     <w:multiLevelType w:val="hybridMultilevel"/>
     <w:tmpl w:val="52BA116C"/>
@@ -4162,7 +4065,7 @@
 </file>
 
 <file path=word/styles.xml><?xml version="1.0" encoding="utf-8"?>
-<w:styles xmlns:mc="http://schemas.openxmlformats.org/markup-compatibility/2006" xmlns:r="http://schemas.openxmlformats.org/officeDocument/2006/relationships" xmlns:w="http://schemas.openxmlformats.org/wordprocessingml/2006/main" xmlns:w14="http://schemas.microsoft.com/office/word/2010/wordml" mc:Ignorable="w14">
+<w:styles xmlns:mc="http://schemas.openxmlformats.org/markup-compatibility/2006" xmlns:r="http://schemas.openxmlformats.org/officeDocument/2006/relationships" xmlns:w="http://schemas.openxmlformats.org/wordprocessingml/2006/main" xmlns:w14="http://schemas.microsoft.com/office/word/2010/wordml" xmlns:w15="http://schemas.microsoft.com/office/word/2012/wordml" xmlns:w16cid="http://schemas.microsoft.com/office/word/2016/wordml/cid" xmlns:w16se="http://schemas.microsoft.com/office/word/2015/wordml/symex" mc:Ignorable="w14 w15 w16se w16cid">
   <w:docDefaults>
     <w:rPrDefault>
       <w:rPr>
@@ -4178,441 +4081,384 @@
       </w:pPr>
     </w:pPrDefault>
   </w:docDefaults>
-  <w:latentStyles w:defLockedState="0" w:defUIPriority="99" w:defSemiHidden="1" w:defUnhideWhenUsed="1" w:defQFormat="0" w:count="267">
-    <w:lsdException w:name="Normal" w:semiHidden="0" w:uiPriority="0" w:unhideWhenUsed="0" w:qFormat="1"/>
-    <w:lsdException w:name="heading 1" w:semiHidden="0" w:uiPriority="9" w:unhideWhenUsed="0" w:qFormat="1"/>
-    <w:lsdException w:name="heading 2" w:uiPriority="9" w:qFormat="1"/>
-    <w:lsdException w:name="heading 3" w:uiPriority="9" w:qFormat="1"/>
-    <w:lsdException w:name="heading 4" w:uiPriority="9" w:qFormat="1"/>
-    <w:lsdException w:name="heading 5" w:uiPriority="9" w:qFormat="1"/>
-    <w:lsdException w:name="heading 6" w:uiPriority="9" w:qFormat="1"/>
-    <w:lsdException w:name="heading 7" w:uiPriority="9" w:qFormat="1"/>
-    <w:lsdException w:name="heading 8" w:uiPriority="9" w:qFormat="1"/>
-    <w:lsdException w:name="heading 9" w:uiPriority="9" w:qFormat="1"/>
-    <w:lsdException w:name="toc 1" w:uiPriority="39"/>
-    <w:lsdException w:name="toc 2" w:uiPriority="39"/>
-    <w:lsdException w:name="toc 3" w:uiPriority="39"/>
-    <w:lsdException w:name="toc 4" w:uiPriority="39"/>
-    <w:lsdException w:name="toc 5" w:uiPriority="39"/>
-    <w:lsdException w:name="toc 6" w:uiPriority="39"/>
-    <w:lsdException w:name="toc 7" w:uiPriority="39"/>
-    <w:lsdException w:name="toc 8" w:uiPriority="39"/>
-    <w:lsdException w:name="toc 9" w:uiPriority="39"/>
-    <w:lsdException w:name="caption" w:uiPriority="35" w:qFormat="1"/>
-    <w:lsdException w:name="Title" w:semiHidden="0" w:uiPriority="10" w:unhideWhenUsed="0" w:qFormat="1"/>
-    <w:lsdException w:name="Default Paragraph Font" w:uiPriority="1"/>
-    <w:lsdException w:name="Subtitle" w:semiHidden="0" w:uiPriority="11" w:unhideWhenUsed="0" w:qFormat="1"/>
-    <w:lsdException w:name="Strong" w:semiHidden="0" w:uiPriority="22" w:unhideWhenUsed="0" w:qFormat="1"/>
-    <w:lsdException w:name="Emphasis" w:semiHidden="0" w:uiPriority="20" w:unhideWhenUsed="0" w:qFormat="1"/>
-    <w:lsdException w:name="Table Grid" w:semiHidden="0" w:uiPriority="39" w:unhideWhenUsed="0"/>
-    <w:lsdException w:name="Placeholder Text" w:unhideWhenUsed="0"/>
-    <w:lsdException w:name="No Spacing" w:semiHidden="0" w:uiPriority="1" w:unhideWhenUsed="0" w:qFormat="1"/>
-    <w:lsdException w:name="Light Shading" w:semiHidden="0" w:uiPriority="60" w:unhideWhenUsed="0"/>
-    <w:lsdException w:name="Light List" w:semiHidden="0" w:uiPriority="61" w:unhideWhenUsed="0"/>
-    <w:lsdException w:name="Light Grid" w:semiHidden="0" w:uiPriority="62" w:unhideWhenUsed="0"/>
-    <w:lsdException w:name="Medium Shading 1" w:semiHidden="0" w:uiPriority="63" w:unhideWhenUsed="0"/>
-    <w:lsdException w:name="Medium Shading 2" w:semiHidden="0" w:uiPriority="64" w:unhideWhenUsed="0"/>
-    <w:lsdException w:name="Medium List 1" w:semiHidden="0" w:uiPriority="65" w:unhideWhenUsed="0"/>
-    <w:lsdException w:name="Medium List 2" w:semiHidden="0" w:uiPriority="66" w:unhideWhenUsed="0"/>
-    <w:lsdException w:name="Medium Grid 1" w:semiHidden="0" w:uiPriority="67" w:unhideWhenUsed="0"/>
-    <w:lsdException w:name="Medium Grid 2" w:semiHidden="0" w:uiPriority="68" w:unhideWhenUsed="0"/>
-    <w:lsdException w:name="Medium Grid 3" w:semiHidden="0" w:uiPriority="69" w:unhideWhenUsed="0"/>
-    <w:lsdException w:name="Dark List" w:semiHidden="0" w:uiPriority="70" w:unhideWhenUsed="0"/>
-    <w:lsdException w:name="Colorful Shading" w:semiHidden="0" w:uiPriority="71" w:unhideWhenUsed="0"/>
-    <w:lsdException w:name="Colorful List" w:semiHidden="0" w:uiPriority="72" w:unhideWhenUsed="0"/>
-    <w:lsdException w:name="Colorful Grid" w:semiHidden="0" w:uiPriority="73" w:unhideWhenUsed="0"/>
-    <w:lsdException w:name="Light Shading Accent 1" w:semiHidden="0" w:uiPriority="60" w:unhideWhenUsed="0"/>
-    <w:lsdException w:name="Light List Accent 1" w:semiHidden="0" w:uiPriority="61" w:unhideWhenUsed="0"/>
-    <w:lsdException w:name="Light Grid Accent 1" w:semiHidden="0" w:uiPriority="62" w:unhideWhenUsed="0"/>
-    <w:lsdException w:name="Medium Shading 1 Accent 1" w:semiHidden="0" w:uiPriority="63" w:unhideWhenUsed="0"/>
-    <w:lsdException w:name="Medium Shading 2 Accent 1" w:semiHidden="0" w:uiPriority="64" w:unhideWhenUsed="0"/>
-    <w:lsdException w:name="Medium List 1 Accent 1" w:semiHidden="0" w:uiPriority="65" w:unhideWhenUsed="0"/>
-    <w:lsdException w:name="Revision" w:unhideWhenUsed="0"/>
-    <w:lsdException w:name="List Paragraph" w:semiHidden="0" w:uiPriority="34" w:unhideWhenUsed="0" w:qFormat="1"/>
-    <w:lsdException w:name="Quote" w:semiHidden="0" w:uiPriority="29" w:unhideWhenUsed="0" w:qFormat="1"/>
-    <w:lsdException w:name="Intense Quote" w:semiHidden="0" w:uiPriority="30" w:unhideWhenUsed="0" w:qFormat="1"/>
-    <w:lsdException w:name="Medium List 2 Accent 1" w:semiHidden="0" w:uiPriority="66" w:unhideWhenUsed="0"/>
-    <w:lsdException w:name="Medium Grid 1 Accent 1" w:semiHidden="0" w:uiPriority="67" w:unhideWhenUsed="0"/>
-    <w:lsdException w:name="Medium Grid 2 Accent 1" w:semiHidden="0" w:uiPriority="68" w:unhideWhenUsed="0"/>
-    <w:lsdException w:name="Medium Grid 3 Accent 1" w:semiHidden="0" w:uiPriority="69" w:unhideWhenUsed="0"/>
-    <w:lsdException w:name="Dark List Accent 1" w:semiHidden="0" w:uiPriority="70" w:unhideWhenUsed="0"/>
-    <w:lsdException w:name="Colorful Shading Accent 1" w:semiHidden="0" w:uiPriority="71" w:unhideWhenUsed="0"/>
-    <w:lsdException w:name="Colorful List Accent 1" w:semiHidden="0" w:uiPriority="72" w:unhideWhenUsed="0"/>
-    <w:lsdException w:name="Colorful Grid Accent 1" w:semiHidden="0" w:uiPriority="73" w:unhideWhenUsed="0"/>
-    <w:lsdException w:name="Light Shading Accent 2" w:semiHidden="0" w:uiPriority="60" w:unhideWhenUsed="0"/>
-    <w:lsdException w:name="Light List Accent 2" w:semiHidden="0" w:uiPriority="61" w:unhideWhenUsed="0"/>
-    <w:lsdException w:name="Light Grid Accent 2" w:semiHidden="0" w:uiPriority="62" w:unhideWhenUsed="0"/>
-    <w:lsdException w:name="Medium Shading 1 Accent 2" w:semiHidden="0" w:uiPriority="63" w:unhideWhenUsed="0"/>
-    <w:lsdException w:name="Medium Shading 2 Accent 2" w:semiHidden="0" w:uiPriority="64" w:unhideWhenUsed="0"/>
-    <w:lsdException w:name="Medium List 1 Accent 2" w:semiHidden="0" w:uiPriority="65" w:unhideWhenUsed="0"/>
-    <w:lsdException w:name="Medium List 2 Accent 2" w:semiHidden="0" w:uiPriority="66" w:unhideWhenUsed="0"/>
-    <w:lsdException w:name="Medium Grid 1 Accent 2" w:semiHidden="0" w:uiPriority="67" w:unhideWhenUsed="0"/>
-    <w:lsdException w:name="Medium Grid 2 Accent 2" w:semiHidden="0" w:uiPriority="68" w:unhideWhenUsed="0"/>
-    <w:lsdException w:name="Medium Grid 3 Accent 2" w:semiHidden="0" w:uiPriority="69" w:unhideWhenUsed="0"/>
-    <w:lsdException w:name="Dark List Accent 2" w:semiHidden="0" w:uiPriority="70" w:unhideWhenUsed="0"/>
-    <w:lsdException w:name="Colorful Shading Accent 2" w:semiHidden="0" w:uiPriority="71" w:unhideWhenUsed="0"/>
-    <w:lsdException w:name="Colorful List Accent 2" w:semiHidden="0" w:uiPriority="72" w:unhideWhenUsed="0"/>
-    <w:lsdException w:name="Colorful Grid Accent 2" w:semiHidden="0" w:uiPriority="73" w:unhideWhenUsed="0"/>
-    <w:lsdException w:name="Light Shading Accent 3" w:semiHidden="0" w:uiPriority="60" w:unhideWhenUsed="0"/>
-    <w:lsdException w:name="Light List Accent 3" w:semiHidden="0" w:uiPriority="61" w:unhideWhenUsed="0"/>
-    <w:lsdException w:name="Light Grid Accent 3" w:semiHidden="0" w:uiPriority="62" w:unhideWhenUsed="0"/>
-    <w:lsdException w:name="Medium Shading 1 Accent 3" w:semiHidden="0" w:uiPriority="63" w:unhideWhenUsed="0"/>
-    <w:lsdException w:name="Medium Shading 2 Accent 3" w:semiHidden="0" w:uiPriority="64" w:unhideWhenUsed="0"/>
-    <w:lsdException w:name="Medium List 1 Accent 3" w:semiHidden="0" w:uiPriority="65" w:unhideWhenUsed="0"/>
-    <w:lsdException w:name="Medium List 2 Accent 3" w:semiHidden="0" w:uiPriority="66" w:unhideWhenUsed="0"/>
-    <w:lsdException w:name="Medium Grid 1 Accent 3" w:semiHidden="0" w:uiPriority="67" w:unhideWhenUsed="0"/>
-    <w:lsdException w:name="Medium Grid 2 Accent 3" w:semiHidden="0" w:uiPriority="68" w:unhideWhenUsed="0"/>
-    <w:lsdException w:name="Medium Grid 3 Accent 3" w:semiHidden="0" w:uiPriority="69" w:unhideWhenUsed="0"/>
-    <w:lsdException w:name="Dark List Accent 3" w:semiHidden="0" w:uiPriority="70" w:unhideWhenUsed="0"/>
-    <w:lsdException w:name="Colorful Shading Accent 3" w:semiHidden="0" w:uiPriority="71" w:unhideWhenUsed="0"/>
-    <w:lsdException w:name="Colorful List Accent 3" w:semiHidden="0" w:uiPriority="72" w:unhideWhenUsed="0"/>
-    <w:lsdException w:name="Colorful Grid Accent 3" w:semiHidden="0" w:uiPriority="73" w:unhideWhenUsed="0"/>
-    <w:lsdException w:name="Light Shading Accent 4" w:semiHidden="0" w:uiPriority="60" w:unhideWhenUsed="0"/>
-    <w:lsdException w:name="Light List Accent 4" w:semiHidden="0" w:uiPriority="61" w:unhideWhenUsed="0"/>
-    <w:lsdException w:name="Light Grid Accent 4" w:semiHidden="0" w:uiPriority="62" w:unhideWhenUsed="0"/>
-    <w:lsdException w:name="Medium Shading 1 Accent 4" w:semiHidden="0" w:uiPriority="63" w:unhideWhenUsed="0"/>
-    <w:lsdException w:name="Medium Shading 2 Accent 4" w:semiHidden="0" w:uiPriority="64" w:unhideWhenUsed="0"/>
-    <w:lsdException w:name="Medium List 1 Accent 4" w:semiHidden="0" w:uiPriority="65" w:unhideWhenUsed="0"/>
-    <w:lsdException w:name="Medium List 2 Accent 4" w:semiHidden="0" w:uiPriority="66" w:unhideWhenUsed="0"/>
-    <w:lsdException w:name="Medium Grid 1 Accent 4" w:semiHidden="0" w:uiPriority="67" w:unhideWhenUsed="0"/>
-    <w:lsdException w:name="Medium Grid 2 Accent 4" w:semiHidden="0" w:uiPriority="68" w:unhideWhenUsed="0"/>
-    <w:lsdException w:name="Medium Grid 3 Accent 4" w:semiHidden="0" w:uiPriority="69" w:unhideWhenUsed="0"/>
-    <w:lsdException w:name="Dark List Accent 4" w:semiHidden="0" w:uiPriority="70" w:unhideWhenUsed="0"/>
-    <w:lsdException w:name="Colorful Shading Accent 4" w:semiHidden="0" w:uiPriority="71" w:unhideWhenUsed="0"/>
-    <w:lsdException w:name="Colorful List Accent 4" w:semiHidden="0" w:uiPriority="72" w:unhideWhenUsed="0"/>
-    <w:lsdException w:name="Colorful Grid Accent 4" w:semiHidden="0" w:uiPriority="73" w:unhideWhenUsed="0"/>
-    <w:lsdException w:name="Light Shading Accent 5" w:semiHidden="0" w:uiPriority="60" w:unhideWhenUsed="0"/>
-    <w:lsdException w:name="Light List Accent 5" w:semiHidden="0" w:uiPriority="61" w:unhideWhenUsed="0"/>
-    <w:lsdException w:name="Light Grid Accent 5" w:semiHidden="0" w:uiPriority="62" w:unhideWhenUsed="0"/>
-    <w:lsdException w:name="Medium Shading 1 Accent 5" w:semiHidden="0" w:uiPriority="63" w:unhideWhenUsed="0"/>
-    <w:lsdException w:name="Medium Shading 2 Accent 5" w:semiHidden="0" w:uiPriority="64" w:unhideWhenUsed="0"/>
-    <w:lsdException w:name="Medium List 1 Accent 5" w:semiHidden="0" w:uiPriority="65" w:unhideWhenUsed="0"/>
-    <w:lsdException w:name="Medium List 2 Accent 5" w:semiHidden="0" w:uiPriority="66" w:unhideWhenUsed="0"/>
-    <w:lsdException w:name="Medium Grid 1 Accent 5" w:semiHidden="0" w:uiPriority="67" w:unhideWhenUsed="0"/>
-    <w:lsdException w:name="Medium Grid 2 Accent 5" w:semiHidden="0" w:uiPriority="68" w:unhideWhenUsed="0"/>
-    <w:lsdException w:name="Medium Grid 3 Accent 5" w:semiHidden="0" w:uiPriority="69" w:unhideWhenUsed="0"/>
-    <w:lsdException w:name="Dark List Accent 5" w:semiHidden="0" w:uiPriority="70" w:unhideWhenUsed="0"/>
-    <w:lsdException w:name="Colorful Shading Accent 5" w:semiHidden="0" w:uiPriority="71" w:unhideWhenUsed="0"/>
-    <w:lsdException w:name="Colorful List Accent 5" w:semiHidden="0" w:uiPriority="72" w:unhideWhenUsed="0"/>
-    <w:lsdException w:name="Colorful Grid Accent 5" w:semiHidden="0" w:uiPriority="73" w:unhideWhenUsed="0"/>
-    <w:lsdException w:name="Light Shading Accent 6" w:semiHidden="0" w:uiPriority="60" w:unhideWhenUsed="0"/>
-    <w:lsdException w:name="Light List Accent 6" w:semiHidden="0" w:uiPriority="61" w:unhideWhenUsed="0"/>
-    <w:lsdException w:name="Light Grid Accent 6" w:semiHidden="0" w:uiPriority="62" w:unhideWhenUsed="0"/>
-    <w:lsdException w:name="Medium Shading 1 Accent 6" w:semiHidden="0" w:uiPriority="63" w:unhideWhenUsed="0"/>
-    <w:lsdException w:name="Medium Shading 2 Accent 6" w:semiHidden="0" w:uiPriority="64" w:unhideWhenUsed="0"/>
-    <w:lsdException w:name="Medium List 1 Accent 6" w:semiHidden="0" w:uiPriority="65" w:unhideWhenUsed="0"/>
-    <w:lsdException w:name="Medium List 2 Accent 6" w:semiHidden="0" w:uiPriority="66" w:unhideWhenUsed="0"/>
-    <w:lsdException w:name="Medium Grid 1 Accent 6" w:semiHidden="0" w:uiPriority="67" w:unhideWhenUsed="0"/>
-    <w:lsdException w:name="Medium Grid 2 Accent 6" w:semiHidden="0" w:uiPriority="68" w:unhideWhenUsed="0"/>
-    <w:lsdException w:name="Medium Grid 3 Accent 6" w:semiHidden="0" w:uiPriority="69" w:unhideWhenUsed="0"/>
-    <w:lsdException w:name="Dark List Accent 6" w:semiHidden="0" w:uiPriority="70" w:unhideWhenUsed="0"/>
-    <w:lsdException w:name="Colorful Shading Accent 6" w:semiHidden="0" w:uiPriority="71" w:unhideWhenUsed="0"/>
-    <w:lsdException w:name="Colorful List Accent 6" w:semiHidden="0" w:uiPriority="72" w:unhideWhenUsed="0"/>
-    <w:lsdException w:name="Colorful Grid Accent 6" w:semiHidden="0" w:uiPriority="73" w:unhideWhenUsed="0"/>
-    <w:lsdException w:name="Subtle Emphasis" w:semiHidden="0" w:uiPriority="19" w:unhideWhenUsed="0" w:qFormat="1"/>
-    <w:lsdException w:name="Intense Emphasis" w:semiHidden="0" w:uiPriority="21" w:unhideWhenUsed="0" w:qFormat="1"/>
-    <w:lsdException w:name="Subtle Reference" w:semiHidden="0" w:uiPriority="31" w:unhideWhenUsed="0" w:qFormat="1"/>
-    <w:lsdException w:name="Intense Reference" w:semiHidden="0" w:uiPriority="32" w:unhideWhenUsed="0" w:qFormat="1"/>
-    <w:lsdException w:name="Book Title" w:semiHidden="0" w:uiPriority="33" w:unhideWhenUsed="0" w:qFormat="1"/>
-    <w:lsdException w:name="Bibliography" w:uiPriority="37"/>
-    <w:lsdException w:name="TOC Heading" w:uiPriority="39" w:qFormat="1"/>
-  </w:latentStyles>
-  <w:style w:type="paragraph" w:default="1" w:styleId="Normal">
-    <w:name w:val="Normal"/>
-    <w:qFormat/>
-  </w:style>
-  <w:style w:type="paragraph" w:styleId="Ttulo3">
-    <w:name w:val="heading 3"/>
-    <w:basedOn w:val="Normal"/>
-    <w:link w:val="Ttulo3Car"/>
-    <w:uiPriority w:val="9"/>
-    <w:qFormat/>
-    <w:rsid w:val="00670B25"/>
-    <w:pPr>
-      <w:spacing w:before="100" w:beforeAutospacing="1" w:after="100" w:afterAutospacing="1" w:line="240" w:lineRule="auto"/>
-      <w:outlineLvl w:val="2"/>
-    </w:pPr>
-    <w:rPr>
-      <w:rFonts w:ascii="Times New Roman" w:eastAsia="Times New Roman" w:hAnsi="Times New Roman" w:cs="Times New Roman"/>
-      <w:b/>
-      <w:bCs/>
-      <w:sz w:val="27"/>
-      <w:szCs w:val="27"/>
-      <w:lang w:eastAsia="es-ES"/>
-    </w:rPr>
-  </w:style>
-  <w:style w:type="character" w:default="1" w:styleId="Fuentedeprrafopredeter">
-    <w:name w:val="Default Paragraph Font"/>
-    <w:uiPriority w:val="1"/>
-    <w:semiHidden/>
-    <w:unhideWhenUsed/>
-  </w:style>
-  <w:style w:type="table" w:default="1" w:styleId="Tablanormal">
-    <w:name w:val="Normal Table"/>
-    <w:uiPriority w:val="99"/>
-    <w:semiHidden/>
-    <w:unhideWhenUsed/>
-    <w:tblPr>
-      <w:tblInd w:w="0" w:type="dxa"/>
-      <w:tblCellMar>
-        <w:top w:w="0" w:type="dxa"/>
-        <w:left w:w="108" w:type="dxa"/>
-        <w:bottom w:w="0" w:type="dxa"/>
-        <w:right w:w="108" w:type="dxa"/>
-      </w:tblCellMar>
-    </w:tblPr>
-  </w:style>
-  <w:style w:type="numbering" w:default="1" w:styleId="Sinlista">
-    <w:name w:val="No List"/>
-    <w:uiPriority w:val="99"/>
-    <w:semiHidden/>
-    <w:unhideWhenUsed/>
-  </w:style>
-  <w:style w:type="paragraph" w:styleId="Prrafodelista">
-    <w:name w:val="List Paragraph"/>
-    <w:basedOn w:val="Normal"/>
-    <w:uiPriority w:val="34"/>
-    <w:qFormat/>
-    <w:rsid w:val="00F1008B"/>
-    <w:pPr>
-      <w:ind w:left="720"/>
-      <w:contextualSpacing/>
-    </w:pPr>
-  </w:style>
-  <w:style w:type="paragraph" w:styleId="NormalWeb">
-    <w:name w:val="Normal (Web)"/>
-    <w:basedOn w:val="Normal"/>
-    <w:uiPriority w:val="99"/>
-    <w:unhideWhenUsed/>
-    <w:rsid w:val="00E041CB"/>
-    <w:pPr>
-      <w:spacing w:before="100" w:beforeAutospacing="1" w:after="100" w:afterAutospacing="1" w:line="240" w:lineRule="auto"/>
-    </w:pPr>
-    <w:rPr>
-      <w:rFonts w:ascii="Times New Roman" w:eastAsia="Times New Roman" w:hAnsi="Times New Roman" w:cs="Times New Roman"/>
-      <w:sz w:val="24"/>
-      <w:szCs w:val="24"/>
-      <w:lang w:eastAsia="es-ES"/>
-    </w:rPr>
-  </w:style>
-  <w:style w:type="character" w:styleId="Textoennegrita">
-    <w:name w:val="Strong"/>
-    <w:basedOn w:val="Fuentedeprrafopredeter"/>
-    <w:uiPriority w:val="22"/>
-    <w:qFormat/>
-    <w:rsid w:val="00E041CB"/>
-    <w:rPr>
-      <w:b/>
-      <w:bCs/>
-    </w:rPr>
-  </w:style>
-  <w:style w:type="character" w:customStyle="1" w:styleId="Ttulo3Car">
-    <w:name w:val="Título 3 Car"/>
-    <w:basedOn w:val="Fuentedeprrafopredeter"/>
-    <w:link w:val="Ttulo3"/>
-    <w:uiPriority w:val="9"/>
-    <w:rsid w:val="00670B25"/>
-    <w:rPr>
-      <w:rFonts w:ascii="Times New Roman" w:eastAsia="Times New Roman" w:hAnsi="Times New Roman" w:cs="Times New Roman"/>
-      <w:b/>
-      <w:bCs/>
-      <w:sz w:val="27"/>
-      <w:szCs w:val="27"/>
-      <w:lang w:eastAsia="es-ES"/>
-    </w:rPr>
-  </w:style>
-  <w:style w:type="paragraph" w:styleId="Ttulo">
-    <w:name w:val="Title"/>
-    <w:basedOn w:val="Normal"/>
-    <w:next w:val="Normal"/>
-    <w:link w:val="TtuloCar"/>
-    <w:uiPriority w:val="10"/>
-    <w:qFormat/>
-    <w:rsid w:val="004C48AD"/>
-    <w:pPr>
-      <w:spacing w:after="0" w:line="240" w:lineRule="auto"/>
-      <w:contextualSpacing/>
-    </w:pPr>
-    <w:rPr>
-      <w:rFonts w:asciiTheme="majorHAnsi" w:eastAsiaTheme="majorEastAsia" w:hAnsiTheme="majorHAnsi" w:cstheme="majorBidi"/>
-      <w:spacing w:val="-10"/>
-      <w:kern w:val="28"/>
-      <w:sz w:val="56"/>
-      <w:szCs w:val="56"/>
-    </w:rPr>
-  </w:style>
-  <w:style w:type="character" w:customStyle="1" w:styleId="TtuloCar">
-    <w:name w:val="Título Car"/>
-    <w:basedOn w:val="Fuentedeprrafopredeter"/>
-    <w:link w:val="Ttulo"/>
-    <w:uiPriority w:val="10"/>
-    <w:rsid w:val="004C48AD"/>
-    <w:rPr>
-      <w:rFonts w:asciiTheme="majorHAnsi" w:eastAsiaTheme="majorEastAsia" w:hAnsiTheme="majorHAnsi" w:cstheme="majorBidi"/>
-      <w:spacing w:val="-10"/>
-      <w:kern w:val="28"/>
-      <w:sz w:val="56"/>
-      <w:szCs w:val="56"/>
-    </w:rPr>
-  </w:style>
-</w:styles>
-</file>
-
-<file path=word/stylesWithEffects.xml><?xml version="1.0" encoding="utf-8"?>
-<w:styles xmlns:wpc="http://schemas.microsoft.com/office/word/2010/wordprocessingCanvas" xmlns:mc="http://schemas.openxmlformats.org/markup-compatibility/2006" xmlns:o="urn:schemas-microsoft-com:office:office" xmlns:r="http://schemas.openxmlformats.org/officeDocument/2006/relationships" xmlns:m="http://schemas.openxmlformats.org/officeDocument/2006/math" xmlns:v="urn:schemas-microsoft-com:vml" xmlns:wp14="http://schemas.microsoft.com/office/word/2010/wordprocessingDrawing" xmlns:wp="http://schemas.openxmlformats.org/drawingml/2006/wordprocessingDrawing" xmlns:w10="urn:schemas-microsoft-com:office:word" xmlns:w="http://schemas.openxmlformats.org/wordprocessingml/2006/main" xmlns:w14="http://schemas.microsoft.com/office/word/2010/wordml" xmlns:wpg="http://schemas.microsoft.com/office/word/2010/wordprocessingGroup" xmlns:wpi="http://schemas.microsoft.com/office/word/2010/wordprocessingInk" xmlns:wne="http://schemas.microsoft.com/office/word/2006/wordml" xmlns:wps="http://schemas.microsoft.com/office/word/2010/wordprocessingShape" mc:Ignorable="w14 wp14">
-  <w:docDefaults>
-    <w:rPrDefault>
-      <w:rPr>
-        <w:rFonts w:asciiTheme="minorHAnsi" w:eastAsiaTheme="minorHAnsi" w:hAnsiTheme="minorHAnsi" w:cstheme="minorBidi"/>
-        <w:sz w:val="22"/>
-        <w:szCs w:val="22"/>
-        <w:lang w:val="es-ES" w:eastAsia="en-US" w:bidi="ar-SA"/>
-      </w:rPr>
-    </w:rPrDefault>
-    <w:pPrDefault>
-      <w:pPr>
-        <w:spacing w:after="160" w:line="259" w:lineRule="auto"/>
-      </w:pPr>
-    </w:pPrDefault>
-  </w:docDefaults>
-  <w:latentStyles w:defLockedState="0" w:defUIPriority="99" w:defSemiHidden="1" w:defUnhideWhenUsed="1" w:defQFormat="0" w:count="267">
-    <w:lsdException w:name="Normal" w:semiHidden="0" w:uiPriority="0" w:unhideWhenUsed="0" w:qFormat="1"/>
-    <w:lsdException w:name="heading 1" w:semiHidden="0" w:uiPriority="9" w:unhideWhenUsed="0" w:qFormat="1"/>
-    <w:lsdException w:name="heading 2" w:uiPriority="9" w:qFormat="1"/>
-    <w:lsdException w:name="heading 3" w:uiPriority="9" w:qFormat="1"/>
-    <w:lsdException w:name="heading 4" w:uiPriority="9" w:qFormat="1"/>
-    <w:lsdException w:name="heading 5" w:uiPriority="9" w:qFormat="1"/>
-    <w:lsdException w:name="heading 6" w:uiPriority="9" w:qFormat="1"/>
-    <w:lsdException w:name="heading 7" w:uiPriority="9" w:qFormat="1"/>
-    <w:lsdException w:name="heading 8" w:uiPriority="9" w:qFormat="1"/>
-    <w:lsdException w:name="heading 9" w:uiPriority="9" w:qFormat="1"/>
-    <w:lsdException w:name="toc 1" w:uiPriority="39"/>
-    <w:lsdException w:name="toc 2" w:uiPriority="39"/>
-    <w:lsdException w:name="toc 3" w:uiPriority="39"/>
-    <w:lsdException w:name="toc 4" w:uiPriority="39"/>
-    <w:lsdException w:name="toc 5" w:uiPriority="39"/>
-    <w:lsdException w:name="toc 6" w:uiPriority="39"/>
-    <w:lsdException w:name="toc 7" w:uiPriority="39"/>
-    <w:lsdException w:name="toc 8" w:uiPriority="39"/>
-    <w:lsdException w:name="toc 9" w:uiPriority="39"/>
-    <w:lsdException w:name="caption" w:uiPriority="35" w:qFormat="1"/>
-    <w:lsdException w:name="Title" w:semiHidden="0" w:uiPriority="10" w:unhideWhenUsed="0" w:qFormat="1"/>
-    <w:lsdException w:name="Default Paragraph Font" w:uiPriority="1"/>
-    <w:lsdException w:name="Subtitle" w:semiHidden="0" w:uiPriority="11" w:unhideWhenUsed="0" w:qFormat="1"/>
-    <w:lsdException w:name="Strong" w:semiHidden="0" w:uiPriority="22" w:unhideWhenUsed="0" w:qFormat="1"/>
-    <w:lsdException w:name="Emphasis" w:semiHidden="0" w:uiPriority="20" w:unhideWhenUsed="0" w:qFormat="1"/>
-    <w:lsdException w:name="Table Grid" w:semiHidden="0" w:uiPriority="39" w:unhideWhenUsed="0"/>
-    <w:lsdException w:name="Placeholder Text" w:unhideWhenUsed="0"/>
-    <w:lsdException w:name="No Spacing" w:semiHidden="0" w:uiPriority="1" w:unhideWhenUsed="0" w:qFormat="1"/>
-    <w:lsdException w:name="Light Shading" w:semiHidden="0" w:uiPriority="60" w:unhideWhenUsed="0"/>
-    <w:lsdException w:name="Light List" w:semiHidden="0" w:uiPriority="61" w:unhideWhenUsed="0"/>
-    <w:lsdException w:name="Light Grid" w:semiHidden="0" w:uiPriority="62" w:unhideWhenUsed="0"/>
-    <w:lsdException w:name="Medium Shading 1" w:semiHidden="0" w:uiPriority="63" w:unhideWhenUsed="0"/>
-    <w:lsdException w:name="Medium Shading 2" w:semiHidden="0" w:uiPriority="64" w:unhideWhenUsed="0"/>
-    <w:lsdException w:name="Medium List 1" w:semiHidden="0" w:uiPriority="65" w:unhideWhenUsed="0"/>
-    <w:lsdException w:name="Medium List 2" w:semiHidden="0" w:uiPriority="66" w:unhideWhenUsed="0"/>
-    <w:lsdException w:name="Medium Grid 1" w:semiHidden="0" w:uiPriority="67" w:unhideWhenUsed="0"/>
-    <w:lsdException w:name="Medium Grid 2" w:semiHidden="0" w:uiPriority="68" w:unhideWhenUsed="0"/>
-    <w:lsdException w:name="Medium Grid 3" w:semiHidden="0" w:uiPriority="69" w:unhideWhenUsed="0"/>
-    <w:lsdException w:name="Dark List" w:semiHidden="0" w:uiPriority="70" w:unhideWhenUsed="0"/>
-    <w:lsdException w:name="Colorful Shading" w:semiHidden="0" w:uiPriority="71" w:unhideWhenUsed="0"/>
-    <w:lsdException w:name="Colorful List" w:semiHidden="0" w:uiPriority="72" w:unhideWhenUsed="0"/>
-    <w:lsdException w:name="Colorful Grid" w:semiHidden="0" w:uiPriority="73" w:unhideWhenUsed="0"/>
-    <w:lsdException w:name="Light Shading Accent 1" w:semiHidden="0" w:uiPriority="60" w:unhideWhenUsed="0"/>
-    <w:lsdException w:name="Light List Accent 1" w:semiHidden="0" w:uiPriority="61" w:unhideWhenUsed="0"/>
-    <w:lsdException w:name="Light Grid Accent 1" w:semiHidden="0" w:uiPriority="62" w:unhideWhenUsed="0"/>
-    <w:lsdException w:name="Medium Shading 1 Accent 1" w:semiHidden="0" w:uiPriority="63" w:unhideWhenUsed="0"/>
-    <w:lsdException w:name="Medium Shading 2 Accent 1" w:semiHidden="0" w:uiPriority="64" w:unhideWhenUsed="0"/>
-    <w:lsdException w:name="Medium List 1 Accent 1" w:semiHidden="0" w:uiPriority="65" w:unhideWhenUsed="0"/>
-    <w:lsdException w:name="Revision" w:unhideWhenUsed="0"/>
-    <w:lsdException w:name="List Paragraph" w:semiHidden="0" w:uiPriority="34" w:unhideWhenUsed="0" w:qFormat="1"/>
-    <w:lsdException w:name="Quote" w:semiHidden="0" w:uiPriority="29" w:unhideWhenUsed="0" w:qFormat="1"/>
-    <w:lsdException w:name="Intense Quote" w:semiHidden="0" w:uiPriority="30" w:unhideWhenUsed="0" w:qFormat="1"/>
-    <w:lsdException w:name="Medium List 2 Accent 1" w:semiHidden="0" w:uiPriority="66" w:unhideWhenUsed="0"/>
-    <w:lsdException w:name="Medium Grid 1 Accent 1" w:semiHidden="0" w:uiPriority="67" w:unhideWhenUsed="0"/>
-    <w:lsdException w:name="Medium Grid 2 Accent 1" w:semiHidden="0" w:uiPriority="68" w:unhideWhenUsed="0"/>
-    <w:lsdException w:name="Medium Grid 3 Accent 1" w:semiHidden="0" w:uiPriority="69" w:unhideWhenUsed="0"/>
-    <w:lsdException w:name="Dark List Accent 1" w:semiHidden="0" w:uiPriority="70" w:unhideWhenUsed="0"/>
-    <w:lsdException w:name="Colorful Shading Accent 1" w:semiHidden="0" w:uiPriority="71" w:unhideWhenUsed="0"/>
-    <w:lsdException w:name="Colorful List Accent 1" w:semiHidden="0" w:uiPriority="72" w:unhideWhenUsed="0"/>
-    <w:lsdException w:name="Colorful Grid Accent 1" w:semiHidden="0" w:uiPriority="73" w:unhideWhenUsed="0"/>
-    <w:lsdException w:name="Light Shading Accent 2" w:semiHidden="0" w:uiPriority="60" w:unhideWhenUsed="0"/>
-    <w:lsdException w:name="Light List Accent 2" w:semiHidden="0" w:uiPriority="61" w:unhideWhenUsed="0"/>
-    <w:lsdException w:name="Light Grid Accent 2" w:semiHidden="0" w:uiPriority="62" w:unhideWhenUsed="0"/>
-    <w:lsdException w:name="Medium Shading 1 Accent 2" w:semiHidden="0" w:uiPriority="63" w:unhideWhenUsed="0"/>
-    <w:lsdException w:name="Medium Shading 2 Accent 2" w:semiHidden="0" w:uiPriority="64" w:unhideWhenUsed="0"/>
-    <w:lsdException w:name="Medium List 1 Accent 2" w:semiHidden="0" w:uiPriority="65" w:unhideWhenUsed="0"/>
-    <w:lsdException w:name="Medium List 2 Accent 2" w:semiHidden="0" w:uiPriority="66" w:unhideWhenUsed="0"/>
-    <w:lsdException w:name="Medium Grid 1 Accent 2" w:semiHidden="0" w:uiPriority="67" w:unhideWhenUsed="0"/>
-    <w:lsdException w:name="Medium Grid 2 Accent 2" w:semiHidden="0" w:uiPriority="68" w:unhideWhenUsed="0"/>
-    <w:lsdException w:name="Medium Grid 3 Accent 2" w:semiHidden="0" w:uiPriority="69" w:unhideWhenUsed="0"/>
-    <w:lsdException w:name="Dark List Accent 2" w:semiHidden="0" w:uiPriority="70" w:unhideWhenUsed="0"/>
-    <w:lsdException w:name="Colorful Shading Accent 2" w:semiHidden="0" w:uiPriority="71" w:unhideWhenUsed="0"/>
-    <w:lsdException w:name="Colorful List Accent 2" w:semiHidden="0" w:uiPriority="72" w:unhideWhenUsed="0"/>
-    <w:lsdException w:name="Colorful Grid Accent 2" w:semiHidden="0" w:uiPriority="73" w:unhideWhenUsed="0"/>
-    <w:lsdException w:name="Light Shading Accent 3" w:semiHidden="0" w:uiPriority="60" w:unhideWhenUsed="0"/>
-    <w:lsdException w:name="Light List Accent 3" w:semiHidden="0" w:uiPriority="61" w:unhideWhenUsed="0"/>
-    <w:lsdException w:name="Light Grid Accent 3" w:semiHidden="0" w:uiPriority="62" w:unhideWhenUsed="0"/>
-    <w:lsdException w:name="Medium Shading 1 Accent 3" w:semiHidden="0" w:uiPriority="63" w:unhideWhenUsed="0"/>
-    <w:lsdException w:name="Medium Shading 2 Accent 3" w:semiHidden="0" w:uiPriority="64" w:unhideWhenUsed="0"/>
-    <w:lsdException w:name="Medium List 1 Accent 3" w:semiHidden="0" w:uiPriority="65" w:unhideWhenUsed="0"/>
-    <w:lsdException w:name="Medium List 2 Accent 3" w:semiHidden="0" w:uiPriority="66" w:unhideWhenUsed="0"/>
-    <w:lsdException w:name="Medium Grid 1 Accent 3" w:semiHidden="0" w:uiPriority="67" w:unhideWhenUsed="0"/>
-    <w:lsdException w:name="Medium Grid 2 Accent 3" w:semiHidden="0" w:uiPriority="68" w:unhideWhenUsed="0"/>
-    <w:lsdException w:name="Medium Grid 3 Accent 3" w:semiHidden="0" w:uiPriority="69" w:unhideWhenUsed="0"/>
-    <w:lsdException w:name="Dark List Accent 3" w:semiHidden="0" w:uiPriority="70" w:unhideWhenUsed="0"/>
-    <w:lsdException w:name="Colorful Shading Accent 3" w:semiHidden="0" w:uiPriority="71" w:unhideWhenUsed="0"/>
-    <w:lsdException w:name="Colorful List Accent 3" w:semiHidden="0" w:uiPriority="72" w:unhideWhenUsed="0"/>
-    <w:lsdException w:name="Colorful Grid Accent 3" w:semiHidden="0" w:uiPriority="73" w:unhideWhenUsed="0"/>
-    <w:lsdException w:name="Light Shading Accent 4" w:semiHidden="0" w:uiPriority="60" w:unhideWhenUsed="0"/>
-    <w:lsdException w:name="Light List Accent 4" w:semiHidden="0" w:uiPriority="61" w:unhideWhenUsed="0"/>
-    <w:lsdException w:name="Light Grid Accent 4" w:semiHidden="0" w:uiPriority="62" w:unhideWhenUsed="0"/>
-    <w:lsdException w:name="Medium Shading 1 Accent 4" w:semiHidden="0" w:uiPriority="63" w:unhideWhenUsed="0"/>
-    <w:lsdException w:name="Medium Shading 2 Accent 4" w:semiHidden="0" w:uiPriority="64" w:unhideWhenUsed="0"/>
-    <w:lsdException w:name="Medium List 1 Accent 4" w:semiHidden="0" w:uiPriority="65" w:unhideWhenUsed="0"/>
-    <w:lsdException w:name="Medium List 2 Accent 4" w:semiHidden="0" w:uiPriority="66" w:unhideWhenUsed="0"/>
-    <w:lsdException w:name="Medium Grid 1 Accent 4" w:semiHidden="0" w:uiPriority="67" w:unhideWhenUsed="0"/>
-    <w:lsdException w:name="Medium Grid 2 Accent 4" w:semiHidden="0" w:uiPriority="68" w:unhideWhenUsed="0"/>
-    <w:lsdException w:name="Medium Grid 3 Accent 4" w:semiHidden="0" w:uiPriority="69" w:unhideWhenUsed="0"/>
-    <w:lsdException w:name="Dark List Accent 4" w:semiHidden="0" w:uiPriority="70" w:unhideWhenUsed="0"/>
-    <w:lsdException w:name="Colorful Shading Accent 4" w:semiHidden="0" w:uiPriority="71" w:unhideWhenUsed="0"/>
-    <w:lsdException w:name="Colorful List Accent 4" w:semiHidden="0" w:uiPriority="72" w:unhideWhenUsed="0"/>
-    <w:lsdException w:name="Colorful Grid Accent 4" w:semiHidden="0" w:uiPriority="73" w:unhideWhenUsed="0"/>
-    <w:lsdException w:name="Light Shading Accent 5" w:semiHidden="0" w:uiPriority="60" w:unhideWhenUsed="0"/>
-    <w:lsdException w:name="Light List Accent 5" w:semiHidden="0" w:uiPriority="61" w:unhideWhenUsed="0"/>
-    <w:lsdException w:name="Light Grid Accent 5" w:semiHidden="0" w:uiPriority="62" w:unhideWhenUsed="0"/>
-    <w:lsdException w:name="Medium Shading 1 Accent 5" w:semiHidden="0" w:uiPriority="63" w:unhideWhenUsed="0"/>
-    <w:lsdException w:name="Medium Shading 2 Accent 5" w:semiHidden="0" w:uiPriority="64" w:unhideWhenUsed="0"/>
-    <w:lsdException w:name="Medium List 1 Accent 5" w:semiHidden="0" w:uiPriority="65" w:unhideWhenUsed="0"/>
-    <w:lsdException w:name="Medium List 2 Accent 5" w:semiHidden="0" w:uiPriority="66" w:unhideWhenUsed="0"/>
-    <w:lsdException w:name="Medium Grid 1 Accent 5" w:semiHidden="0" w:uiPriority="67" w:unhideWhenUsed="0"/>
-    <w:lsdException w:name="Medium Grid 2 Accent 5" w:semiHidden="0" w:uiPriority="68" w:unhideWhenUsed="0"/>
-    <w:lsdException w:name="Medium Grid 3 Accent 5" w:semiHidden="0" w:uiPriority="69" w:unhideWhenUsed="0"/>
-    <w:lsdException w:name="Dark List Accent 5" w:semiHidden="0" w:uiPriority="70" w:unhideWhenUsed="0"/>
-    <w:lsdException w:name="Colorful Shading Accent 5" w:semiHidden="0" w:uiPriority="71" w:unhideWhenUsed="0"/>
-    <w:lsdException w:name="Colorful List Accent 5" w:semiHidden="0" w:uiPriority="72" w:unhideWhenUsed="0"/>
-    <w:lsdException w:name="Colorful Grid Accent 5" w:semiHidden="0" w:uiPriority="73" w:unhideWhenUsed="0"/>
-    <w:lsdException w:name="Light Shading Accent 6" w:semiHidden="0" w:uiPriority="60" w:unhideWhenUsed="0"/>
-    <w:lsdException w:name="Light List Accent 6" w:semiHidden="0" w:uiPriority="61" w:unhideWhenUsed="0"/>
-    <w:lsdException w:name="Light Grid Accent 6" w:semiHidden="0" w:uiPriority="62" w:unhideWhenUsed="0"/>
-    <w:lsdException w:name="Medium Shading 1 Accent 6" w:semiHidden="0" w:uiPriority="63" w:unhideWhenUsed="0"/>
-    <w:lsdException w:name="Medium Shading 2 Accent 6" w:semiHidden="0" w:uiPriority="64" w:unhideWhenUsed="0"/>
-    <w:lsdException w:name="Medium List 1 Accent 6" w:semiHidden="0" w:uiPriority="65" w:unhideWhenUsed="0"/>
-    <w:lsdException w:name="Medium List 2 Accent 6" w:semiHidden="0" w:uiPriority="66" w:unhideWhenUsed="0"/>
-    <w:lsdException w:name="Medium Grid 1 Accent 6" w:semiHidden="0" w:uiPriority="67" w:unhideWhenUsed="0"/>
-    <w:lsdException w:name="Medium Grid 2 Accent 6" w:semiHidden="0" w:uiPriority="68" w:unhideWhenUsed="0"/>
-    <w:lsdException w:name="Medium Grid 3 Accent 6" w:semiHidden="0" w:uiPriority="69" w:unhideWhenUsed="0"/>
-    <w:lsdException w:name="Dark List Accent 6" w:semiHidden="0" w:uiPriority="70" w:unhideWhenUsed="0"/>
-    <w:lsdException w:name="Colorful Shading Accent 6" w:semiHidden="0" w:uiPriority="71" w:unhideWhenUsed="0"/>
-    <w:lsdException w:name="Colorful List Accent 6" w:semiHidden="0" w:uiPriority="72" w:unhideWhenUsed="0"/>
-    <w:lsdException w:name="Colorful Grid Accent 6" w:semiHidden="0" w:uiPriority="73" w:unhideWhenUsed="0"/>
-    <w:lsdException w:name="Subtle Emphasis" w:semiHidden="0" w:uiPriority="19" w:unhideWhenUsed="0" w:qFormat="1"/>
-    <w:lsdException w:name="Intense Emphasis" w:semiHidden="0" w:uiPriority="21" w:unhideWhenUsed="0" w:qFormat="1"/>
-    <w:lsdException w:name="Subtle Reference" w:semiHidden="0" w:uiPriority="31" w:unhideWhenUsed="0" w:qFormat="1"/>
-    <w:lsdException w:name="Intense Reference" w:semiHidden="0" w:uiPriority="32" w:unhideWhenUsed="0" w:qFormat="1"/>
-    <w:lsdException w:name="Book Title" w:semiHidden="0" w:uiPriority="33" w:unhideWhenUsed="0" w:qFormat="1"/>
-    <w:lsdException w:name="Bibliography" w:uiPriority="37"/>
-    <w:lsdException w:name="TOC Heading" w:uiPriority="39" w:qFormat="1"/>
+  <w:latentStyles w:defLockedState="0" w:defUIPriority="99" w:defSemiHidden="0" w:defUnhideWhenUsed="0" w:defQFormat="0" w:count="377">
+    <w:lsdException w:name="Normal" w:uiPriority="0" w:qFormat="1"/>
+    <w:lsdException w:name="heading 1" w:uiPriority="9" w:qFormat="1"/>
+    <w:lsdException w:name="heading 2" w:semiHidden="1" w:uiPriority="9" w:unhideWhenUsed="1" w:qFormat="1"/>
+    <w:lsdException w:name="heading 3" w:semiHidden="1" w:uiPriority="9" w:unhideWhenUsed="1" w:qFormat="1"/>
+    <w:lsdException w:name="heading 4" w:semiHidden="1" w:uiPriority="9" w:unhideWhenUsed="1" w:qFormat="1"/>
+    <w:lsdException w:name="heading 5" w:semiHidden="1" w:uiPriority="9" w:unhideWhenUsed="1" w:qFormat="1"/>
+    <w:lsdException w:name="heading 6" w:semiHidden="1" w:uiPriority="9" w:unhideWhenUsed="1" w:qFormat="1"/>
+    <w:lsdException w:name="heading 7" w:semiHidden="1" w:uiPriority="9" w:unhideWhenUsed="1" w:qFormat="1"/>
+    <w:lsdException w:name="heading 8" w:semiHidden="1" w:uiPriority="9" w:unhideWhenUsed="1" w:qFormat="1"/>
+    <w:lsdException w:name="heading 9" w:semiHidden="1" w:uiPriority="9" w:unhideWhenUsed="1" w:qFormat="1"/>
+    <w:lsdException w:name="index 1" w:semiHidden="1" w:unhideWhenUsed="1"/>
+    <w:lsdException w:name="index 2" w:semiHidden="1" w:unhideWhenUsed="1"/>
+    <w:lsdException w:name="index 3" w:semiHidden="1" w:unhideWhenUsed="1"/>
+    <w:lsdException w:name="index 4" w:semiHidden="1" w:unhideWhenUsed="1"/>
+    <w:lsdException w:name="index 5" w:semiHidden="1" w:unhideWhenUsed="1"/>
+    <w:lsdException w:name="index 6" w:semiHidden="1" w:unhideWhenUsed="1"/>
+    <w:lsdException w:name="index 7" w:semiHidden="1" w:unhideWhenUsed="1"/>
+    <w:lsdException w:name="index 8" w:semiHidden="1" w:unhideWhenUsed="1"/>
+    <w:lsdException w:name="index 9" w:semiHidden="1" w:unhideWhenUsed="1"/>
+    <w:lsdException w:name="toc 1" w:semiHidden="1" w:uiPriority="39" w:unhideWhenUsed="1"/>
+    <w:lsdException w:name="toc 2" w:semiHidden="1" w:uiPriority="39" w:unhideWhenUsed="1"/>
+    <w:lsdException w:name="toc 3" w:semiHidden="1" w:uiPriority="39" w:unhideWhenUsed="1"/>
+    <w:lsdException w:name="toc 4" w:semiHidden="1" w:uiPriority="39" w:unhideWhenUsed="1"/>
+    <w:lsdException w:name="toc 5" w:semiHidden="1" w:uiPriority="39" w:unhideWhenUsed="1"/>
+    <w:lsdException w:name="toc 6" w:semiHidden="1" w:uiPriority="39" w:unhideWhenUsed="1"/>
+    <w:lsdException w:name="toc 7" w:semiHidden="1" w:uiPriority="39" w:unhideWhenUsed="1"/>
+    <w:lsdException w:name="toc 8" w:semiHidden="1" w:uiPriority="39" w:unhideWhenUsed="1"/>
+    <w:lsdException w:name="toc 9" w:semiHidden="1" w:uiPriority="39" w:unhideWhenUsed="1"/>
+    <w:lsdException w:name="Normal Indent" w:semiHidden="1" w:unhideWhenUsed="1"/>
+    <w:lsdException w:name="footnote text" w:semiHidden="1" w:unhideWhenUsed="1"/>
+    <w:lsdException w:name="annotation text" w:semiHidden="1" w:unhideWhenUsed="1"/>
+    <w:lsdException w:name="header" w:semiHidden="1" w:unhideWhenUsed="1"/>
+    <w:lsdException w:name="footer" w:semiHidden="1" w:unhideWhenUsed="1"/>
+    <w:lsdException w:name="index heading" w:semiHidden="1" w:unhideWhenUsed="1"/>
+    <w:lsdException w:name="caption" w:semiHidden="1" w:uiPriority="35" w:unhideWhenUsed="1" w:qFormat="1"/>
+    <w:lsdException w:name="table of figures" w:semiHidden="1" w:unhideWhenUsed="1"/>
+    <w:lsdException w:name="envelope address" w:semiHidden="1" w:unhideWhenUsed="1"/>
+    <w:lsdException w:name="envelope return" w:semiHidden="1" w:unhideWhenUsed="1"/>
+    <w:lsdException w:name="footnote reference" w:semiHidden="1" w:unhideWhenUsed="1"/>
+    <w:lsdException w:name="annotation reference" w:semiHidden="1" w:unhideWhenUsed="1"/>
+    <w:lsdException w:name="line number" w:semiHidden="1" w:unhideWhenUsed="1"/>
+    <w:lsdException w:name="page number" w:semiHidden="1" w:unhideWhenUsed="1"/>
+    <w:lsdException w:name="endnote reference" w:semiHidden="1" w:unhideWhenUsed="1"/>
+    <w:lsdException w:name="endnote text" w:semiHidden="1" w:unhideWhenUsed="1"/>
+    <w:lsdException w:name="table of authorities" w:semiHidden="1" w:unhideWhenUsed="1"/>
+    <w:lsdException w:name="macro" w:semiHidden="1" w:unhideWhenUsed="1"/>
+    <w:lsdException w:name="toa heading" w:semiHidden="1" w:unhideWhenUsed="1"/>
+    <w:lsdException w:name="List" w:semiHidden="1" w:unhideWhenUsed="1"/>
+    <w:lsdException w:name="List Bullet" w:semiHidden="1" w:unhideWhenUsed="1"/>
+    <w:lsdException w:name="List Number" w:semiHidden="1" w:unhideWhenUsed="1"/>
+    <w:lsdException w:name="List 2" w:semiHidden="1" w:unhideWhenUsed="1"/>
+    <w:lsdException w:name="List 3" w:semiHidden="1" w:unhideWhenUsed="1"/>
+    <w:lsdException w:name="List 4" w:semiHidden="1" w:unhideWhenUsed="1"/>
+    <w:lsdException w:name="List 5" w:semiHidden="1" w:unhideWhenUsed="1"/>
+    <w:lsdException w:name="List Bullet 2" w:semiHidden="1" w:unhideWhenUsed="1"/>
+    <w:lsdException w:name="List Bullet 3" w:semiHidden="1" w:unhideWhenUsed="1"/>
+    <w:lsdException w:name="List Bullet 4" w:semiHidden="1" w:unhideWhenUsed="1"/>
+    <w:lsdException w:name="List Bullet 5" w:semiHidden="1" w:unhideWhenUsed="1"/>
+    <w:lsdException w:name="List Number 2" w:semiHidden="1" w:unhideWhenUsed="1"/>
+    <w:lsdException w:name="List Number 3" w:semiHidden="1" w:unhideWhenUsed="1"/>
+    <w:lsdException w:name="List Number 4" w:semiHidden="1" w:unhideWhenUsed="1"/>
+    <w:lsdException w:name="List Number 5" w:semiHidden="1" w:unhideWhenUsed="1"/>
+    <w:lsdException w:name="Title" w:uiPriority="10" w:qFormat="1"/>
+    <w:lsdException w:name="Closing" w:semiHidden="1" w:unhideWhenUsed="1"/>
+    <w:lsdException w:name="Signature" w:semiHidden="1" w:unhideWhenUsed="1"/>
+    <w:lsdException w:name="Default Paragraph Font" w:semiHidden="1" w:uiPriority="1" w:unhideWhenUsed="1"/>
+    <w:lsdException w:name="Body Text" w:semiHidden="1" w:unhideWhenUsed="1"/>
+    <w:lsdException w:name="Body Text Indent" w:semiHidden="1" w:unhideWhenUsed="1"/>
+    <w:lsdException w:name="List Continue" w:semiHidden="1" w:unhideWhenUsed="1"/>
+    <w:lsdException w:name="List Continue 2" w:semiHidden="1" w:unhideWhenUsed="1"/>
+    <w:lsdException w:name="List Continue 3" w:semiHidden="1" w:unhideWhenUsed="1"/>
+    <w:lsdException w:name="List Continue 4" w:semiHidden="1" w:unhideWhenUsed="1"/>
+    <w:lsdException w:name="List Continue 5" w:semiHidden="1" w:unhideWhenUsed="1"/>
+    <w:lsdException w:name="Message Header" w:semiHidden="1" w:unhideWhenUsed="1"/>
+    <w:lsdException w:name="Subtitle" w:uiPriority="11" w:qFormat="1"/>
+    <w:lsdException w:name="Salutation" w:semiHidden="1" w:unhideWhenUsed="1"/>
+    <w:lsdException w:name="Date" w:semiHidden="1" w:unhideWhenUsed="1"/>
+    <w:lsdException w:name="Body Text First Indent" w:semiHidden="1" w:unhideWhenUsed="1"/>
+    <w:lsdException w:name="Body Text First Indent 2" w:semiHidden="1" w:unhideWhenUsed="1"/>
+    <w:lsdException w:name="Note Heading" w:semiHidden="1" w:unhideWhenUsed="1"/>
+    <w:lsdException w:name="Body Text 2" w:semiHidden="1" w:unhideWhenUsed="1"/>
+    <w:lsdException w:name="Body Text 3" w:semiHidden="1" w:unhideWhenUsed="1"/>
+    <w:lsdException w:name="Body Text Indent 2" w:semiHidden="1" w:unhideWhenUsed="1"/>
+    <w:lsdException w:name="Body Text Indent 3" w:semiHidden="1" w:unhideWhenUsed="1"/>
+    <w:lsdException w:name="Block Text" w:semiHidden="1" w:unhideWhenUsed="1"/>
+    <w:lsdException w:name="Hyperlink" w:semiHidden="1" w:unhideWhenUsed="1"/>
+    <w:lsdException w:name="FollowedHyperlink" w:semiHidden="1" w:unhideWhenUsed="1"/>
+    <w:lsdException w:name="Strong" w:uiPriority="22" w:qFormat="1"/>
+    <w:lsdException w:name="Emphasis" w:uiPriority="20" w:qFormat="1"/>
+    <w:lsdException w:name="Document Map" w:semiHidden="1" w:unhideWhenUsed="1"/>
+    <w:lsdException w:name="Plain Text" w:semiHidden="1" w:unhideWhenUsed="1"/>
+    <w:lsdException w:name="E-mail Signature" w:semiHidden="1" w:unhideWhenUsed="1"/>
+    <w:lsdException w:name="HTML Top of Form" w:semiHidden="1" w:unhideWhenUsed="1"/>
+    <w:lsdException w:name="HTML Bottom of Form" w:semiHidden="1" w:unhideWhenUsed="1"/>
+    <w:lsdException w:name="Normal (Web)" w:semiHidden="1" w:unhideWhenUsed="1"/>
+    <w:lsdException w:name="HTML Acronym" w:semiHidden="1" w:unhideWhenUsed="1"/>
+    <w:lsdException w:name="HTML Address" w:semiHidden="1" w:unhideWhenUsed="1"/>
+    <w:lsdException w:name="HTML Cite" w:semiHidden="1" w:unhideWhenUsed="1"/>
+    <w:lsdException w:name="HTML Code" w:semiHidden="1" w:unhideWhenUsed="1"/>
+    <w:lsdException w:name="HTML Definition" w:semiHidden="1" w:unhideWhenUsed="1"/>
+    <w:lsdException w:name="HTML Keyboard" w:semiHidden="1" w:unhideWhenUsed="1"/>
+    <w:lsdException w:name="HTML Preformatted" w:semiHidden="1" w:unhideWhenUsed="1"/>
+    <w:lsdException w:name="HTML Sample" w:semiHidden="1" w:unhideWhenUsed="1"/>
+    <w:lsdException w:name="HTML Typewriter" w:semiHidden="1" w:unhideWhenUsed="1"/>
+    <w:lsdException w:name="HTML Variable" w:semiHidden="1" w:unhideWhenUsed="1"/>
+    <w:lsdException w:name="Normal Table" w:semiHidden="1" w:unhideWhenUsed="1"/>
+    <w:lsdException w:name="annotation subject" w:semiHidden="1" w:unhideWhenUsed="1"/>
+    <w:lsdException w:name="No List" w:semiHidden="1" w:unhideWhenUsed="1"/>
+    <w:lsdException w:name="Outline List 1" w:semiHidden="1" w:unhideWhenUsed="1"/>
+    <w:lsdException w:name="Outline List 2" w:semiHidden="1" w:unhideWhenUsed="1"/>
+    <w:lsdException w:name="Outline List 3" w:semiHidden="1" w:unhideWhenUsed="1"/>
+    <w:lsdException w:name="Table Simple 1" w:semiHidden="1" w:unhideWhenUsed="1"/>
+    <w:lsdException w:name="Table Simple 2" w:semiHidden="1" w:unhideWhenUsed="1"/>
+    <w:lsdException w:name="Table Simple 3" w:semiHidden="1" w:unhideWhenUsed="1"/>
+    <w:lsdException w:name="Table Classic 1" w:semiHidden="1" w:unhideWhenUsed="1"/>
+    <w:lsdException w:name="Table Classic 2" w:semiHidden="1" w:unhideWhenUsed="1"/>
+    <w:lsdException w:name="Table Classic 3" w:semiHidden="1" w:unhideWhenUsed="1"/>
+    <w:lsdException w:name="Table Classic 4" w:semiHidden="1" w:unhideWhenUsed="1"/>
+    <w:lsdException w:name="Table Colorful 1" w:semiHidden="1" w:unhideWhenUsed="1"/>
+    <w:lsdException w:name="Table Colorful 2" w:semiHidden="1" w:unhideWhenUsed="1"/>
+    <w:lsdException w:name="Table Colorful 3" w:semiHidden="1" w:unhideWhenUsed="1"/>
+    <w:lsdException w:name="Table Columns 1" w:semiHidden="1" w:unhideWhenUsed="1"/>
+    <w:lsdException w:name="Table Columns 2" w:semiHidden="1" w:unhideWhenUsed="1"/>
+    <w:lsdException w:name="Table Columns 3" w:semiHidden="1" w:unhideWhenUsed="1"/>
+    <w:lsdException w:name="Table Columns 4" w:semiHidden="1" w:unhideWhenUsed="1"/>
+    <w:lsdException w:name="Table Columns 5" w:semiHidden="1" w:unhideWhenUsed="1"/>
+    <w:lsdException w:name="Table Grid 1" w:semiHidden="1" w:unhideWhenUsed="1"/>
+    <w:lsdException w:name="Table Grid 2" w:semiHidden="1" w:unhideWhenUsed="1"/>
+    <w:lsdException w:name="Table Grid 3" w:semiHidden="1" w:unhideWhenUsed="1"/>
+    <w:lsdException w:name="Table Grid 4" w:semiHidden="1" w:unhideWhenUsed="1"/>
+    <w:lsdException w:name="Table Grid 5" w:semiHidden="1" w:unhideWhenUsed="1"/>
+    <w:lsdException w:name="Table Grid 6" w:semiHidden="1" w:unhideWhenUsed="1"/>
+    <w:lsdException w:name="Table Grid 7" w:semiHidden="1" w:unhideWhenUsed="1"/>
+    <w:lsdException w:name="Table Grid 8" w:semiHidden="1" w:unhideWhenUsed="1"/>
+    <w:lsdException w:name="Table List 1" w:semiHidden="1" w:unhideWhenUsed="1"/>
+    <w:lsdException w:name="Table List 2" w:semiHidden="1" w:unhideWhenUsed="1"/>
+    <w:lsdException w:name="Table List 3" w:semiHidden="1" w:unhideWhenUsed="1"/>
+    <w:lsdException w:name="Table List 4" w:semiHidden="1" w:unhideWhenUsed="1"/>
+    <w:lsdException w:name="Table List 5" w:semiHidden="1" w:unhideWhenUsed="1"/>
+    <w:lsdException w:name="Table List 6" w:semiHidden="1" w:unhideWhenUsed="1"/>
+    <w:lsdException w:name="Table List 7" w:semiHidden="1" w:unhideWhenUsed="1"/>
+    <w:lsdException w:name="Table List 8" w:semiHidden="1" w:unhideWhenUsed="1"/>
+    <w:lsdException w:name="Table 3D effects 1" w:semiHidden="1" w:unhideWhenUsed="1"/>
+    <w:lsdException w:name="Table 3D effects 2" w:semiHidden="1" w:unhideWhenUsed="1"/>
+    <w:lsdException w:name="Table 3D effects 3" w:semiHidden="1" w:unhideWhenUsed="1"/>
+    <w:lsdException w:name="Table Contemporary" w:semiHidden="1" w:unhideWhenUsed="1"/>
+    <w:lsdException w:name="Table Elegant" w:semiHidden="1" w:unhideWhenUsed="1"/>
+    <w:lsdException w:name="Table Professional" w:semiHidden="1" w:unhideWhenUsed="1"/>
+    <w:lsdException w:name="Table Subtle 1" w:semiHidden="1" w:unhideWhenUsed="1"/>
+    <w:lsdException w:name="Table Subtle 2" w:semiHidden="1" w:unhideWhenUsed="1"/>
+    <w:lsdException w:name="Table Web 1" w:semiHidden="1" w:unhideWhenUsed="1"/>
+    <w:lsdException w:name="Table Web 2" w:semiHidden="1" w:unhideWhenUsed="1"/>
+    <w:lsdException w:name="Table Web 3" w:semiHidden="1" w:unhideWhenUsed="1"/>
+    <w:lsdException w:name="Balloon Text" w:semiHidden="1" w:unhideWhenUsed="1"/>
+    <w:lsdException w:name="Table Grid" w:semiHidden="1" w:uiPriority="39" w:unhideWhenUsed="1"/>
+    <w:lsdException w:name="Table Theme" w:semiHidden="1" w:unhideWhenUsed="1"/>
+    <w:lsdException w:name="Placeholder Text" w:semiHidden="1"/>
+    <w:lsdException w:name="No Spacing" w:uiPriority="1" w:qFormat="1"/>
+    <w:lsdException w:name="Light Shading" w:uiPriority="60"/>
+    <w:lsdException w:name="Light List" w:uiPriority="61"/>
+    <w:lsdException w:name="Light Grid" w:uiPriority="62"/>
+    <w:lsdException w:name="Medium Shading 1" w:uiPriority="63"/>
+    <w:lsdException w:name="Medium Shading 2" w:uiPriority="64"/>
+    <w:lsdException w:name="Medium List 1" w:uiPriority="65"/>
+    <w:lsdException w:name="Medium List 2" w:uiPriority="66"/>
+    <w:lsdException w:name="Medium Grid 1" w:uiPriority="67"/>
+    <w:lsdException w:name="Medium Grid 2" w:uiPriority="68"/>
+    <w:lsdException w:name="Medium Grid 3" w:uiPriority="69"/>
+    <w:lsdException w:name="Dark List" w:uiPriority="70"/>
+    <w:lsdException w:name="Colorful Shading" w:uiPriority="71"/>
+    <w:lsdException w:name="Colorful List" w:uiPriority="72"/>
+    <w:lsdException w:name="Colorful Grid" w:uiPriority="73"/>
+    <w:lsdException w:name="Light Shading Accent 1" w:uiPriority="60"/>
+    <w:lsdException w:name="Light List Accent 1" w:uiPriority="61"/>
+    <w:lsdException w:name="Light Grid Accent 1" w:uiPriority="62"/>
+    <w:lsdException w:name="Medium Shading 1 Accent 1" w:uiPriority="63"/>
+    <w:lsdException w:name="Medium Shading 2 Accent 1" w:uiPriority="64"/>
+    <w:lsdException w:name="Medium List 1 Accent 1" w:uiPriority="65"/>
+    <w:lsdException w:name="Revision" w:semiHidden="1"/>
+    <w:lsdException w:name="List Paragraph" w:uiPriority="34" w:qFormat="1"/>
+    <w:lsdException w:name="Quote" w:uiPriority="29" w:qFormat="1"/>
+    <w:lsdException w:name="Intense Quote" w:uiPriority="30" w:qFormat="1"/>
+    <w:lsdException w:name="Medium List 2 Accent 1" w:uiPriority="66"/>
+    <w:lsdException w:name="Medium Grid 1 Accent 1" w:uiPriority="67"/>
+    <w:lsdException w:name="Medium Grid 2 Accent 1" w:uiPriority="68"/>
+    <w:lsdException w:name="Medium Grid 3 Accent 1" w:uiPriority="69"/>
+    <w:lsdException w:name="Dark List Accent 1" w:uiPriority="70"/>
+    <w:lsdException w:name="Colorful Shading Accent 1" w:uiPriority="71"/>
+    <w:lsdException w:name="Colorful List Accent 1" w:uiPriority="72"/>
+    <w:lsdException w:name="Colorful Grid Accent 1" w:uiPriority="73"/>
+    <w:lsdException w:name="Light Shading Accent 2" w:uiPriority="60"/>
+    <w:lsdException w:name="Light List Accent 2" w:uiPriority="61"/>
+    <w:lsdException w:name="Light Grid Accent 2" w:uiPriority="62"/>
+    <w:lsdException w:name="Medium Shading 1 Accent 2" w:uiPriority="63"/>
+    <w:lsdException w:name="Medium Shading 2 Accent 2" w:uiPriority="64"/>
+    <w:lsdException w:name="Medium List 1 Accent 2" w:uiPriority="65"/>
+    <w:lsdException w:name="Medium List 2 Accent 2" w:uiPriority="66"/>
+    <w:lsdException w:name="Medium Grid 1 Accent 2" w:uiPriority="67"/>
+    <w:lsdException w:name="Medium Grid 2 Accent 2" w:uiPriority="68"/>
+    <w:lsdException w:name="Medium Grid 3 Accent 2" w:uiPriority="69"/>
+    <w:lsdException w:name="Dark List Accent 2" w:uiPriority="70"/>
+    <w:lsdException w:name="Colorful Shading Accent 2" w:uiPriority="71"/>
+    <w:lsdException w:name="Colorful List Accent 2" w:uiPriority="72"/>
+    <w:lsdException w:name="Colorful Grid Accent 2" w:uiPriority="73"/>
+    <w:lsdException w:name="Light Shading Accent 3" w:uiPriority="60"/>
+    <w:lsdException w:name="Light List Accent 3" w:uiPriority="61"/>
+    <w:lsdException w:name="Light Grid Accent 3" w:uiPriority="62"/>
+    <w:lsdException w:name="Medium Shading 1 Accent 3" w:uiPriority="63"/>
+    <w:lsdException w:name="Medium Shading 2 Accent 3" w:uiPriority="64"/>
+    <w:lsdException w:name="Medium List 1 Accent 3" w:uiPriority="65"/>
+    <w:lsdException w:name="Medium List 2 Accent 3" w:uiPriority="66"/>
+    <w:lsdException w:name="Medium Grid 1 Accent 3" w:uiPriority="67"/>
+    <w:lsdException w:name="Medium Grid 2 Accent 3" w:uiPriority="68"/>
+    <w:lsdException w:name="Medium Grid 3 Accent 3" w:uiPriority="69"/>
+    <w:lsdException w:name="Dark List Accent 3" w:uiPriority="70"/>
+    <w:lsdException w:name="Colorful Shading Accent 3" w:uiPriority="71"/>
+    <w:lsdException w:name="Colorful List Accent 3" w:uiPriority="72"/>
+    <w:lsdException w:name="Colorful Grid Accent 3" w:uiPriority="73"/>
+    <w:lsdException w:name="Light Shading Accent 4" w:uiPriority="60"/>
+    <w:lsdException w:name="Light List Accent 4" w:uiPriority="61"/>
+    <w:lsdException w:name="Light Grid Accent 4" w:uiPriority="62"/>
+    <w:lsdException w:name="Medium Shading 1 Accent 4" w:uiPriority="63"/>
+    <w:lsdException w:name="Medium Shading 2 Accent 4" w:uiPriority="64"/>
+    <w:lsdException w:name="Medium List 1 Accent 4" w:uiPriority="65"/>
+    <w:lsdException w:name="Medium List 2 Accent 4" w:uiPriority="66"/>
+    <w:lsdException w:name="Medium Grid 1 Accent 4" w:uiPriority="67"/>
+    <w:lsdException w:name="Medium Grid 2 Accent 4" w:uiPriority="68"/>
+    <w:lsdException w:name="Medium Grid 3 Accent 4" w:uiPriority="69"/>
+    <w:lsdException w:name="Dark List Accent 4" w:uiPriority="70"/>
+    <w:lsdException w:name="Colorful Shading Accent 4" w:uiPriority="71"/>
+    <w:lsdException w:name="Colorful List Accent 4" w:uiPriority="72"/>
+    <w:lsdException w:name="Colorful Grid Accent 4" w:uiPriority="73"/>
+    <w:lsdException w:name="Light Shading Accent 5" w:uiPriority="60"/>
+    <w:lsdException w:name="Light List Accent 5" w:uiPriority="61"/>
+    <w:lsdException w:name="Light Grid Accent 5" w:uiPriority="62"/>
+    <w:lsdException w:name="Medium Shading 1 Accent 5" w:uiPriority="63"/>
+    <w:lsdException w:name="Medium Shading 2 Accent 5" w:uiPriority="64"/>
+    <w:lsdException w:name="Medium List 1 Accent 5" w:uiPriority="65"/>
+    <w:lsdException w:name="Medium List 2 Accent 5" w:uiPriority="66"/>
+    <w:lsdException w:name="Medium Grid 1 Accent 5" w:uiPriority="67"/>
+    <w:lsdException w:name="Medium Grid 2 Accent 5" w:uiPriority="68"/>
+    <w:lsdException w:name="Medium Grid 3 Accent 5" w:uiPriority="69"/>
+    <w:lsdException w:name="Dark List Accent 5" w:uiPriority="70"/>
+    <w:lsdException w:name="Colorful Shading Accent 5" w:uiPriority="71"/>
+    <w:lsdException w:name="Colorful List Accent 5" w:uiPriority="72"/>
+    <w:lsdException w:name="Colorful Grid Accent 5" w:uiPriority="73"/>
+    <w:lsdException w:name="Light Shading Accent 6" w:uiPriority="60"/>
+    <w:lsdException w:name="Light List Accent 6" w:uiPriority="61"/>
+    <w:lsdException w:name="Light Grid Accent 6" w:uiPriority="62"/>
+    <w:lsdException w:name="Medium Shading 1 Accent 6" w:uiPriority="63"/>
+    <w:lsdException w:name="Medium Shading 2 Accent 6" w:uiPriority="64"/>
+    <w:lsdException w:name="Medium List 1 Accent 6" w:uiPriority="65"/>
+    <w:lsdException w:name="Medium List 2 Accent 6" w:uiPriority="66"/>
+    <w:lsdException w:name="Medium Grid 1 Accent 6" w:uiPriority="67"/>
+    <w:lsdException w:name="Medium Grid 2 Accent 6" w:uiPriority="68"/>
+    <w:lsdException w:name="Medium Grid 3 Accent 6" w:uiPriority="69"/>
+    <w:lsdException w:name="Dark List Accent 6" w:uiPriority="70"/>
+    <w:lsdException w:name="Colorful Shading Accent 6" w:uiPriority="71"/>
+    <w:lsdException w:name="Colorful List Accent 6" w:uiPriority="72"/>
+    <w:lsdException w:name="Colorful Grid Accent 6" w:uiPriority="73"/>
+    <w:lsdException w:name="Subtle Emphasis" w:uiPriority="19" w:qFormat="1"/>
+    <w:lsdException w:name="Intense Emphasis" w:uiPriority="21" w:qFormat="1"/>
+    <w:lsdException w:name="Subtle Reference" w:uiPriority="31" w:qFormat="1"/>
+    <w:lsdException w:name="Intense Reference" w:uiPriority="32" w:qFormat="1"/>
+    <w:lsdException w:name="Book Title" w:uiPriority="33" w:qFormat="1"/>
+    <w:lsdException w:name="Bibliography" w:semiHidden="1" w:uiPriority="37" w:unhideWhenUsed="1"/>
+    <w:lsdException w:name="TOC Heading" w:semiHidden="1" w:uiPriority="39" w:unhideWhenUsed="1" w:qFormat="1"/>
+    <w:lsdException w:name="Plain Table 1" w:uiPriority="41"/>
+    <w:lsdException w:name="Plain Table 2" w:uiPriority="42"/>
+    <w:lsdException w:name="Plain Table 3" w:uiPriority="43"/>
+    <w:lsdException w:name="Plain Table 4" w:uiPriority="44"/>
+    <w:lsdException w:name="Plain Table 5" w:uiPriority="45"/>
+    <w:lsdException w:name="Grid Table Light" w:uiPriority="40"/>
+    <w:lsdException w:name="Grid Table 1 Light" w:uiPriority="46"/>
+    <w:lsdException w:name="Grid Table 2" w:uiPriority="47"/>
+    <w:lsdException w:name="Grid Table 3" w:uiPriority="48"/>
+    <w:lsdException w:name="Grid Table 4" w:uiPriority="49"/>
+    <w:lsdException w:name="Grid Table 5 Dark" w:uiPriority="50"/>
+    <w:lsdException w:name="Grid Table 6 Colorful" w:uiPriority="51"/>
+    <w:lsdException w:name="Grid Table 7 Colorful" w:uiPriority="52"/>
+    <w:lsdException w:name="Grid Table 1 Light Accent 1" w:uiPriority="46"/>
+    <w:lsdException w:name="Grid Table 2 Accent 1" w:uiPriority="47"/>
+    <w:lsdException w:name="Grid Table 3 Accent 1" w:uiPriority="48"/>
+    <w:lsdException w:name="Grid Table 4 Accent 1" w:uiPriority="49"/>
+    <w:lsdException w:name="Grid Table 5 Dark Accent 1" w:uiPriority="50"/>
+    <w:lsdException w:name="Grid Table 6 Colorful Accent 1" w:uiPriority="51"/>
+    <w:lsdException w:name="Grid Table 7 Colorful Accent 1" w:uiPriority="52"/>
+    <w:lsdException w:name="Grid Table 1 Light Accent 2" w:uiPriority="46"/>
+    <w:lsdException w:name="Grid Table 2 Accent 2" w:uiPriority="47"/>
+    <w:lsdException w:name="Grid Table 3 Accent 2" w:uiPriority="48"/>
+    <w:lsdException w:name="Grid Table 4 Accent 2" w:uiPriority="49"/>
+    <w:lsdException w:name="Grid Table 5 Dark Accent 2" w:uiPriority="50"/>
+    <w:lsdException w:name="Grid Table 6 Colorful Accent 2" w:uiPriority="51"/>
+    <w:lsdException w:name="Grid Table 7 Colorful Accent 2" w:uiPriority="52"/>
+    <w:lsdException w:name="Grid Table 1 Light Accent 3" w:uiPriority="46"/>
+    <w:lsdException w:name="Grid Table 2 Accent 3" w:uiPriority="47"/>
+    <w:lsdException w:name="Grid Table 3 Accent 3" w:uiPriority="48"/>
+    <w:lsdException w:name="Grid Table 4 Accent 3" w:uiPriority="49"/>
+    <w:lsdException w:name="Grid Table 5 Dark Accent 3" w:uiPriority="50"/>
+    <w:lsdException w:name="Grid Table 6 Colorful Accent 3" w:uiPriority="51"/>
+    <w:lsdException w:name="Grid Table 7 Colorful Accent 3" w:uiPriority="52"/>
+    <w:lsdException w:name="Grid Table 1 Light Accent 4" w:uiPriority="46"/>
+    <w:lsdException w:name="Grid Table 2 Accent 4" w:uiPriority="47"/>
+    <w:lsdException w:name="Grid Table 3 Accent 4" w:uiPriority="48"/>
+    <w:lsdException w:name="Grid Table 4 Accent 4" w:uiPriority="49"/>
+    <w:lsdException w:name="Grid Table 5 Dark Accent 4" w:uiPriority="50"/>
+    <w:lsdException w:name="Grid Table 6 Colorful Accent 4" w:uiPriority="51"/>
+    <w:lsdException w:name="Grid Table 7 Colorful Accent 4" w:uiPriority="52"/>
+    <w:lsdException w:name="Grid Table 1 Light Accent 5" w:uiPriority="46"/>
+    <w:lsdException w:name="Grid Table 2 Accent 5" w:uiPriority="47"/>
+    <w:lsdException w:name="Grid Table 3 Accent 5" w:uiPriority="48"/>
+    <w:lsdException w:name="Grid Table 4 Accent 5" w:uiPriority="49"/>
+    <w:lsdException w:name="Grid Table 5 Dark Accent 5" w:uiPriority="50"/>
+    <w:lsdException w:name="Grid Table 6 Colorful Accent 5" w:uiPriority="51"/>
+    <w:lsdException w:name="Grid Table 7 Colorful Accent 5" w:uiPriority="52"/>
+    <w:lsdException w:name="Grid Table 1 Light Accent 6" w:uiPriority="46"/>
+    <w:lsdException w:name="Grid Table 2 Accent 6" w:uiPriority="47"/>
+    <w:lsdException w:name="Grid Table 3 Accent 6" w:uiPriority="48"/>
+    <w:lsdException w:name="Grid Table 4 Accent 6" w:uiPriority="49"/>
+    <w:lsdException w:name="Grid Table 5 Dark Accent 6" w:uiPriority="50"/>
+    <w:lsdException w:name="Grid Table 6 Colorful Accent 6" w:uiPriority="51"/>
+    <w:lsdException w:name="Grid Table 7 Colorful Accent 6" w:uiPriority="52"/>
+    <w:lsdException w:name="List Table 1 Light" w:uiPriority="46"/>
+    <w:lsdException w:name="List Table 2" w:uiPriority="47"/>
+    <w:lsdException w:name="List Table 3" w:uiPriority="48"/>
+    <w:lsdException w:name="List Table 4" w:uiPriority="49"/>
+    <w:lsdException w:name="List Table 5 Dark" w:uiPriority="50"/>
+    <w:lsdException w:name="List Table 6 Colorful" w:uiPriority="51"/>
+    <w:lsdException w:name="List Table 7 Colorful" w:uiPriority="52"/>
+    <w:lsdException w:name="List Table 1 Light Accent 1" w:uiPriority="46"/>
+    <w:lsdException w:name="List Table 2 Accent 1" w:uiPriority="47"/>
+    <w:lsdException w:name="List Table 3 Accent 1" w:uiPriority="48"/>
+    <w:lsdException w:name="List Table 4 Accent 1" w:uiPriority="49"/>
+    <w:lsdException w:name="List Table 5 Dark Accent 1" w:uiPriority="50"/>
+    <w:lsdException w:name="List Table 6 Colorful Accent 1" w:uiPriority="51"/>
+    <w:lsdException w:name="List Table 7 Colorful Accent 1" w:uiPriority="52"/>
+    <w:lsdException w:name="List Table 1 Light Accent 2" w:uiPriority="46"/>
+    <w:lsdException w:name="List Table 2 Accent 2" w:uiPriority="47"/>
+    <w:lsdException w:name="List Table 3 Accent 2" w:uiPriority="48"/>
+    <w:lsdException w:name="List Table 4 Accent 2" w:uiPriority="49"/>
+    <w:lsdException w:name="List Table 5 Dark Accent 2" w:uiPriority="50"/>
+    <w:lsdException w:name="List Table 6 Colorful Accent 2" w:uiPriority="51"/>
+    <w:lsdException w:name="List Table 7 Colorful Accent 2" w:uiPriority="52"/>
+    <w:lsdException w:name="List Table 1 Light Accent 3" w:uiPriority="46"/>
+    <w:lsdException w:name="List Table 2 Accent 3" w:uiPriority="47"/>
+    <w:lsdException w:name="List Table 3 Accent 3" w:uiPriority="48"/>
+    <w:lsdException w:name="List Table 4 Accent 3" w:uiPriority="49"/>
+    <w:lsdException w:name="List Table 5 Dark Accent 3" w:uiPriority="50"/>
+    <w:lsdException w:name="List Table 6 Colorful Accent 3" w:uiPriority="51"/>
+    <w:lsdException w:name="List Table 7 Colorful Accent 3" w:uiPriority="52"/>
+    <w:lsdException w:name="List Table 1 Light Accent 4" w:uiPriority="46"/>
+    <w:lsdException w:name="List Table 2 Accent 4" w:uiPriority="47"/>
+    <w:lsdException w:name="List Table 3 Accent 4" w:uiPriority="48"/>
+    <w:lsdException w:name="List Table 4 Accent 4" w:uiPriority="49"/>
+    <w:lsdException w:name="List Table 5 Dark Accent 4" w:uiPriority="50"/>
+    <w:lsdException w:name="List Table 6 Colorful Accent 4" w:uiPriority="51"/>
+    <w:lsdException w:name="List Table 7 Colorful Accent 4" w:uiPriority="52"/>
+    <w:lsdException w:name="List Table 1 Light Accent 5" w:uiPriority="46"/>
+    <w:lsdException w:name="List Table 2 Accent 5" w:uiPriority="47"/>
+    <w:lsdException w:name="List Table 3 Accent 5" w:uiPriority="48"/>
+    <w:lsdException w:name="List Table 4 Accent 5" w:uiPriority="49"/>
+    <w:lsdException w:name="List Table 5 Dark Accent 5" w:uiPriority="50"/>
+    <w:lsdException w:name="List Table 6 Colorful Accent 5" w:uiPriority="51"/>
+    <w:lsdException w:name="List Table 7 Colorful Accent 5" w:uiPriority="52"/>
+    <w:lsdException w:name="List Table 1 Light Accent 6" w:uiPriority="46"/>
+    <w:lsdException w:name="List Table 2 Accent 6" w:uiPriority="47"/>
+    <w:lsdException w:name="List Table 3 Accent 6" w:uiPriority="48"/>
+    <w:lsdException w:name="List Table 4 Accent 6" w:uiPriority="49"/>
+    <w:lsdException w:name="List Table 5 Dark Accent 6" w:uiPriority="50"/>
+    <w:lsdException w:name="List Table 6 Colorful Accent 6" w:uiPriority="51"/>
+    <w:lsdException w:name="List Table 7 Colorful Accent 6" w:uiPriority="52"/>
+    <w:lsdException w:name="Mention" w:semiHidden="1" w:unhideWhenUsed="1"/>
+    <w:lsdException w:name="Smart Hyperlink" w:semiHidden="1" w:unhideWhenUsed="1"/>
+    <w:lsdException w:name="Hashtag" w:semiHidden="1" w:unhideWhenUsed="1"/>
+    <w:lsdException w:name="Unresolved Mention" w:semiHidden="1" w:unhideWhenUsed="1"/>
+    <w:lsdException w:name="Smart Link" w:semiHidden="1" w:unhideWhenUsed="1"/>
+    <w:lsdException w:name="Smart Link Error" w:semiHidden="1" w:unhideWhenUsed="1"/>
   </w:latentStyles>
   <w:style w:type="paragraph" w:default="1" w:styleId="Normal">
     <w:name w:val="Normal"/>
@@ -5010,7 +4856,7 @@
   <a:extraClrSchemeLst/>
   <a:extLst>
     <a:ext uri="{05A4C25C-085E-4340-85A3-A5531E510DB2}">
-      <thm15:themeFamily xmlns:thm15="http://schemas.microsoft.com/office/thememl/2012/main" xmlns="" name="Office Theme" id="{62F939B6-93AF-4DB8-9C6B-D6C7DFDC589F}" vid="{4A3C46E8-61CC-4603-A589-7422A47A8E4A}"/>
+      <thm15:themeFamily xmlns:thm15="http://schemas.microsoft.com/office/thememl/2012/main" name="Office Theme" id="{62F939B6-93AF-4DB8-9C6B-D6C7DFDC589F}" vid="{4A3C46E8-61CC-4603-A589-7422A47A8E4A}"/>
     </a:ext>
   </a:extLst>
 </a:theme>

</xml_diff>